<commit_message>
Avance del manual de usuario y manual tecnico
</commit_message>
<xml_diff>
--- a/Documentación/Manual_Usuario.docx
+++ b/Documentación/Manual_Usuario.docx
@@ -6,11 +6,13 @@
       <w:pPr>
         <w:pStyle w:val="Ttulo"/>
         <w:rPr>
+          <w:color w:val="000000" w:themeColor="text1"/>
           <w:sz w:val="52"/>
         </w:rPr>
       </w:pPr>
       <w:r>
         <w:rPr>
+          <w:color w:val="000000" w:themeColor="text1"/>
           <w:sz w:val="52"/>
         </w:rPr>
         <w:t>MANUAL DE USUARIO</w:t>
@@ -18,25 +20,29 @@
     </w:p>
     <w:p>
       <w:pPr>
+        <w:pStyle w:val="Ttulo"/>
+        <w:rPr>
+          <w:color w:val="000000" w:themeColor="text1"/>
+          <w:sz w:val="52"/>
+        </w:rPr>
+      </w:pPr>
+    </w:p>
+    <w:p>
+      <w:pPr>
         <w:pStyle w:val="Foto"/>
+        <w:rPr>
+          <w:color w:val="000000" w:themeColor="text1"/>
+        </w:rPr>
       </w:pPr>
       <w:r>
         <w:rPr>
           <w:noProof/>
         </w:rPr>
         <w:drawing>
-          <wp:anchor distT="0" distB="0" distL="114300" distR="114300" simplePos="0" relativeHeight="251658240" behindDoc="0" locked="0" layoutInCell="1" allowOverlap="1">
-            <wp:simplePos x="0" y="0"/>
-            <wp:positionH relativeFrom="margin">
-              <wp:align>right</wp:align>
-            </wp:positionH>
-            <wp:positionV relativeFrom="paragraph">
-              <wp:posOffset>355600</wp:posOffset>
-            </wp:positionV>
-            <wp:extent cx="5200015" cy="3695700"/>
-            <wp:effectExtent l="0" t="0" r="635" b="0"/>
-            <wp:wrapSquare wrapText="bothSides"/>
-            <wp:docPr id="1" name="Imagen 1" descr="Resultado de imagen para imagenes 3d edificios"/>
+          <wp:inline distT="0" distB="0" distL="0" distR="0">
+            <wp:extent cx="2945602" cy="2945602"/>
+            <wp:effectExtent l="0" t="0" r="7620" b="7620"/>
+            <wp:docPr id="6" name="Imagen 6"/>
             <wp:cNvGraphicFramePr>
               <a:graphicFrameLocks xmlns:a="http://schemas.openxmlformats.org/drawingml/2006/main" noChangeAspect="1"/>
             </wp:cNvGraphicFramePr>
@@ -44,7 +50,7 @@
               <a:graphicData uri="http://schemas.openxmlformats.org/drawingml/2006/picture">
                 <pic:pic xmlns:pic="http://schemas.openxmlformats.org/drawingml/2006/picture">
                   <pic:nvPicPr>
-                    <pic:cNvPr id="0" name="Picture 1" descr="Resultado de imagen para imagenes 3d edificios"/>
+                    <pic:cNvPr id="0" name="Picture 5"/>
                     <pic:cNvPicPr>
                       <a:picLocks noChangeAspect="1" noChangeArrowheads="1"/>
                     </pic:cNvPicPr>
@@ -65,7 +71,1081 @@
                   <pic:spPr bwMode="auto">
                     <a:xfrm>
                       <a:off x="0" y="0"/>
-                      <a:ext cx="5200015" cy="3695700"/>
+                      <a:ext cx="2964687" cy="2964687"/>
+                    </a:xfrm>
+                    <a:prstGeom prst="rect">
+                      <a:avLst/>
+                    </a:prstGeom>
+                    <a:noFill/>
+                    <a:ln>
+                      <a:noFill/>
+                    </a:ln>
+                  </pic:spPr>
+                </pic:pic>
+              </a:graphicData>
+            </a:graphic>
+          </wp:inline>
+        </w:drawing>
+      </w:r>
+    </w:p>
+    <w:p>
+      <w:pPr>
+        <w:pStyle w:val="Ttulo"/>
+        <w:rPr>
+          <w:color w:val="000000" w:themeColor="text1"/>
+          <w:sz w:val="56"/>
+        </w:rPr>
+      </w:pPr>
+      <w:r>
+        <w:rPr>
+          <w:color w:val="000000" w:themeColor="text1"/>
+          <w:sz w:val="56"/>
+        </w:rPr>
+        <w:t>BUILD IT</w:t>
+      </w:r>
+    </w:p>
+    <w:p>
+      <w:pPr>
+        <w:pStyle w:val="Ttulo"/>
+        <w:rPr>
+          <w:color w:val="000000" w:themeColor="text1"/>
+          <w:sz w:val="12"/>
+        </w:rPr>
+      </w:pPr>
+    </w:p>
+    <w:p>
+      <w:pPr>
+        <w:pStyle w:val="Subttulo"/>
+        <w:spacing w:line="240" w:lineRule="auto"/>
+        <w:rPr>
+          <w:color w:val="auto"/>
+        </w:rPr>
+      </w:pPr>
+      <w:r>
+        <w:rPr>
+          <w:color w:val="auto"/>
+        </w:rPr>
+        <w:t>REALIDAD AUMENTADA</w:t>
+      </w:r>
+    </w:p>
+    <w:p>
+      <w:pPr>
+        <w:pStyle w:val="Informacindecontacto"/>
+        <w:rPr>
+          <w:b/>
+          <w:color w:val="auto"/>
+        </w:rPr>
+      </w:pPr>
+      <w:r>
+        <w:rPr>
+          <w:b/>
+          <w:color w:val="auto"/>
+        </w:rPr>
+        <w:t>Equipo Sistemas:</w:t>
+      </w:r>
+    </w:p>
+    <w:p>
+      <w:pPr>
+        <w:pStyle w:val="Informacindecontacto"/>
+        <w:spacing w:line="276" w:lineRule="auto"/>
+        <w:rPr>
+          <w:color w:val="auto"/>
+        </w:rPr>
+      </w:pPr>
+    </w:p>
+    <w:p>
+      <w:pPr>
+        <w:pStyle w:val="Informacindecontacto"/>
+        <w:spacing w:line="276" w:lineRule="auto"/>
+        <w:rPr>
+          <w:color w:val="auto"/>
+          <w:lang w:bidi="es-ES"/>
+        </w:rPr>
+      </w:pPr>
+      <w:r>
+        <w:rPr>
+          <w:color w:val="auto"/>
+          <w:lang w:bidi="es-ES"/>
+        </w:rPr>
+        <w:t>Diego Martínez</w:t>
+      </w:r>
+    </w:p>
+    <w:p>
+      <w:pPr>
+        <w:pStyle w:val="Informacindecontacto"/>
+        <w:spacing w:line="276" w:lineRule="auto"/>
+        <w:rPr>
+          <w:color w:val="auto"/>
+          <w:lang w:bidi="es-ES"/>
+        </w:rPr>
+      </w:pPr>
+      <w:r>
+        <w:rPr>
+          <w:color w:val="auto"/>
+          <w:lang w:bidi="es-ES"/>
+        </w:rPr>
+        <w:t>Adriana Orellana</w:t>
+      </w:r>
+    </w:p>
+    <w:p>
+      <w:pPr>
+        <w:pStyle w:val="Informacindecontacto"/>
+        <w:spacing w:line="276" w:lineRule="auto"/>
+        <w:rPr>
+          <w:color w:val="auto"/>
+          <w:lang w:bidi="es-ES"/>
+        </w:rPr>
+      </w:pPr>
+      <w:r>
+        <w:rPr>
+          <w:color w:val="auto"/>
+          <w:lang w:bidi="es-ES"/>
+        </w:rPr>
+        <w:t>Kalil Pérez</w:t>
+      </w:r>
+    </w:p>
+    <w:p>
+      <w:pPr>
+        <w:pStyle w:val="Informacindecontacto"/>
+        <w:spacing w:line="276" w:lineRule="auto"/>
+        <w:rPr>
+          <w:color w:val="auto"/>
+          <w:lang w:bidi="es-ES"/>
+        </w:rPr>
+      </w:pPr>
+      <w:r>
+        <w:rPr>
+          <w:color w:val="auto"/>
+          <w:lang w:bidi="es-ES"/>
+        </w:rPr>
+        <w:t>Mateo Puña</w:t>
+      </w:r>
+    </w:p>
+    <w:p>
+      <w:pPr>
+        <w:pStyle w:val="Informacindecontacto"/>
+        <w:spacing w:line="276" w:lineRule="auto"/>
+        <w:rPr>
+          <w:color w:val="auto"/>
+          <w:lang w:bidi="es-ES"/>
+        </w:rPr>
+      </w:pPr>
+      <w:r>
+        <w:rPr>
+          <w:color w:val="auto"/>
+          <w:lang w:bidi="es-ES"/>
+        </w:rPr>
+        <w:t>Jhon Rivero</w:t>
+      </w:r>
+    </w:p>
+    <w:p>
+      <w:pPr>
+        <w:pStyle w:val="Informacindecontacto"/>
+        <w:spacing w:line="276" w:lineRule="auto"/>
+        <w:rPr>
+          <w:color w:val="auto"/>
+          <w:lang w:bidi="es-ES"/>
+        </w:rPr>
+      </w:pPr>
+      <w:r>
+        <w:rPr>
+          <w:color w:val="auto"/>
+          <w:lang w:bidi="es-ES"/>
+        </w:rPr>
+        <w:t>Javier Soruco</w:t>
+      </w:r>
+    </w:p>
+    <w:p>
+      <w:pPr>
+        <w:pStyle w:val="Informacindecontacto"/>
+        <w:spacing w:line="276" w:lineRule="auto"/>
+        <w:rPr>
+          <w:color w:val="auto"/>
+          <w:lang w:bidi="es-ES"/>
+        </w:rPr>
+      </w:pPr>
+      <w:r>
+        <w:rPr>
+          <w:color w:val="auto"/>
+          <w:lang w:bidi="es-ES"/>
+        </w:rPr>
+        <w:t>Andrés Zamora</w:t>
+      </w:r>
+    </w:p>
+    <w:p>
+      <w:pPr>
+        <w:pStyle w:val="Informacindecontacto"/>
+        <w:spacing w:line="276" w:lineRule="auto"/>
+        <w:rPr>
+          <w:color w:val="000000" w:themeColor="text1"/>
+          <w:lang w:bidi="es-ES"/>
+        </w:rPr>
+      </w:pPr>
+      <w:r>
+        <w:rPr>
+          <w:color w:val="auto"/>
+          <w:lang w:bidi="es-ES"/>
+        </w:rPr>
+        <w:t>Ángel Zenteno</w:t>
+      </w:r>
+    </w:p>
+    <w:p>
+      <w:pPr>
+        <w:pStyle w:val="Informacindecontacto"/>
+        <w:rPr>
+          <w:lang w:bidi="es-ES"/>
+        </w:rPr>
+      </w:pPr>
+    </w:p>
+    <w:p>
+      <w:pPr>
+        <w:pStyle w:val="Ttulo1"/>
+        <w:jc w:val="center"/>
+        <w:rPr>
+          <w:rFonts w:ascii="Arial" w:hAnsi="Arial" w:cs="Arial"/>
+          <w:b/>
+          <w:color w:val="000000" w:themeColor="text1"/>
+          <w:lang w:bidi="es-ES"/>
+        </w:rPr>
+      </w:pPr>
+      <w:r>
+        <w:rPr>
+          <w:rFonts w:ascii="Arial" w:hAnsi="Arial" w:cs="Arial"/>
+          <w:b/>
+          <w:color w:val="000000" w:themeColor="text1"/>
+          <w:lang w:bidi="es-ES"/>
+        </w:rPr>
+        <w:lastRenderedPageBreak/>
+        <w:t>MANUAL DE USUARIO</w:t>
+      </w:r>
+    </w:p>
+    <w:p>
+      <w:pPr>
+        <w:pStyle w:val="Informacindecontacto"/>
+        <w:jc w:val="left"/>
+        <w:rPr>
+          <w:rFonts w:ascii="Arial" w:hAnsi="Arial" w:cs="Arial"/>
+          <w:lang w:bidi="es-ES"/>
+        </w:rPr>
+      </w:pPr>
+    </w:p>
+    <w:p>
+      <w:pPr>
+        <w:pStyle w:val="Informacindecontacto"/>
+        <w:jc w:val="left"/>
+        <w:rPr>
+          <w:rFonts w:ascii="Arial" w:hAnsi="Arial" w:cs="Arial"/>
+          <w:lang w:bidi="es-ES"/>
+        </w:rPr>
+      </w:pPr>
+      <w:r>
+        <w:rPr>
+          <w:rFonts w:ascii="Arial" w:hAnsi="Arial" w:cs="Arial"/>
+          <w:lang w:bidi="es-ES"/>
+        </w:rPr>
+        <w:tab/>
+      </w:r>
+    </w:p>
+    <w:p>
+      <w:pPr>
+        <w:pStyle w:val="Informacindecontacto"/>
+        <w:jc w:val="left"/>
+        <w:rPr>
+          <w:rFonts w:ascii="Arial" w:hAnsi="Arial" w:cs="Arial"/>
+          <w:b/>
+          <w:color w:val="000000" w:themeColor="text1"/>
+          <w:lang w:bidi="es-ES"/>
+        </w:rPr>
+      </w:pPr>
+      <w:r>
+        <w:rPr>
+          <w:rFonts w:ascii="Arial" w:hAnsi="Arial" w:cs="Arial"/>
+          <w:b/>
+          <w:color w:val="000000" w:themeColor="text1"/>
+          <w:lang w:bidi="es-ES"/>
+        </w:rPr>
+        <w:t xml:space="preserve">DESCRIPCIÓN DE LA APLICACIÓN </w:t>
+      </w:r>
+    </w:p>
+    <w:p>
+      <w:pPr>
+        <w:pStyle w:val="Informacindecontacto"/>
+        <w:ind w:left="360"/>
+        <w:jc w:val="left"/>
+        <w:rPr>
+          <w:rFonts w:ascii="Arial" w:hAnsi="Arial" w:cs="Arial"/>
+          <w:b/>
+          <w:color w:val="000000" w:themeColor="text1"/>
+          <w:lang w:bidi="es-ES"/>
+        </w:rPr>
+      </w:pPr>
+    </w:p>
+    <w:p>
+      <w:pPr>
+        <w:pStyle w:val="Informacindecontacto"/>
+        <w:jc w:val="left"/>
+        <w:rPr>
+          <w:rFonts w:ascii="Arial" w:hAnsi="Arial" w:cs="Arial"/>
+          <w:b/>
+          <w:color w:val="000000" w:themeColor="text1"/>
+          <w:lang w:bidi="es-ES"/>
+        </w:rPr>
+      </w:pPr>
+      <w:r>
+        <w:rPr>
+          <w:rFonts w:ascii="Arial" w:hAnsi="Arial" w:cs="Arial"/>
+          <w:b/>
+          <w:color w:val="000000" w:themeColor="text1"/>
+          <w:lang w:bidi="es-ES"/>
+        </w:rPr>
+        <w:t>1. ¡</w:t>
+      </w:r>
+      <w:r>
+        <w:rPr>
+          <w:rFonts w:ascii="Arial" w:hAnsi="Arial" w:cs="Arial"/>
+          <w:b/>
+          <w:color w:val="000000" w:themeColor="text1"/>
+          <w:lang w:bidi="es-ES"/>
+        </w:rPr>
+        <w:t>I</w:t>
+      </w:r>
+      <w:r>
+        <w:rPr>
+          <w:rFonts w:ascii="Arial" w:hAnsi="Arial" w:cs="Arial"/>
+          <w:b/>
+          <w:color w:val="000000" w:themeColor="text1"/>
+          <w:lang w:bidi="es-ES"/>
+        </w:rPr>
+        <w:t>niciemos</w:t>
+      </w:r>
+      <w:r>
+        <w:rPr>
+          <w:rFonts w:ascii="Arial" w:hAnsi="Arial" w:cs="Arial"/>
+          <w:b/>
+          <w:color w:val="000000" w:themeColor="text1"/>
+          <w:lang w:bidi="es-ES"/>
+        </w:rPr>
+        <w:t>!</w:t>
+      </w:r>
+    </w:p>
+    <w:p>
+      <w:pPr>
+        <w:pStyle w:val="Informacindecontacto"/>
+        <w:ind w:left="360"/>
+        <w:jc w:val="left"/>
+        <w:rPr>
+          <w:rFonts w:ascii="Arial" w:hAnsi="Arial" w:cs="Arial"/>
+          <w:color w:val="000000" w:themeColor="text1"/>
+          <w:lang w:bidi="es-ES"/>
+        </w:rPr>
+      </w:pPr>
+      <w:r>
+        <w:rPr>
+          <w:rFonts w:ascii="Arial" w:hAnsi="Arial" w:cs="Arial"/>
+          <w:color w:val="000000" w:themeColor="text1"/>
+          <w:lang w:bidi="es-ES"/>
+        </w:rPr>
+        <w:tab/>
+      </w:r>
+    </w:p>
+    <w:p>
+      <w:pPr>
+        <w:pStyle w:val="Informacindecontacto"/>
+        <w:jc w:val="left"/>
+        <w:rPr>
+          <w:rFonts w:ascii="Arial" w:hAnsi="Arial" w:cs="Arial"/>
+          <w:color w:val="000000" w:themeColor="text1"/>
+          <w:lang w:val="es-BO" w:bidi="es-ES"/>
+        </w:rPr>
+      </w:pPr>
+      <w:r>
+        <w:rPr>
+          <w:rFonts w:ascii="Arial" w:hAnsi="Arial" w:cs="Arial"/>
+          <w:color w:val="000000" w:themeColor="text1"/>
+          <w:lang w:val="es-BO" w:bidi="es-ES"/>
+        </w:rPr>
+        <w:t xml:space="preserve">Build it es una </w:t>
+      </w:r>
+      <w:r>
+        <w:rPr>
+          <w:rFonts w:ascii="Arial" w:hAnsi="Arial" w:cs="Arial"/>
+          <w:color w:val="000000" w:themeColor="text1"/>
+          <w:lang w:val="es-BO" w:bidi="es-ES"/>
+        </w:rPr>
+        <w:t xml:space="preserve">aplicación que te permite explotar tu creatividad. </w:t>
+      </w:r>
+      <w:r>
+        <w:rPr>
+          <w:rFonts w:ascii="Arial" w:hAnsi="Arial" w:cs="Arial"/>
+          <w:color w:val="000000" w:themeColor="text1"/>
+          <w:lang w:val="es-BO" w:bidi="es-ES"/>
+        </w:rPr>
+        <w:t>Construyendo</w:t>
+      </w:r>
+      <w:r>
+        <w:rPr>
+          <w:rFonts w:ascii="Arial" w:hAnsi="Arial" w:cs="Arial"/>
+          <w:color w:val="000000" w:themeColor="text1"/>
+          <w:lang w:val="es-BO" w:bidi="es-ES"/>
+        </w:rPr>
+        <w:t xml:space="preserve"> </w:t>
+      </w:r>
+      <w:r>
+        <w:rPr>
+          <w:rFonts w:ascii="Arial" w:hAnsi="Arial" w:cs="Arial"/>
+          <w:color w:val="000000" w:themeColor="text1"/>
+          <w:lang w:val="es-BO" w:bidi="es-ES"/>
+        </w:rPr>
+        <w:t xml:space="preserve">las </w:t>
+      </w:r>
+      <w:r>
+        <w:rPr>
+          <w:rFonts w:ascii="Arial" w:hAnsi="Arial" w:cs="Arial"/>
+          <w:color w:val="000000" w:themeColor="text1"/>
+          <w:lang w:val="es-BO" w:bidi="es-ES"/>
+        </w:rPr>
+        <w:t>figuras</w:t>
+      </w:r>
+      <w:r>
+        <w:rPr>
+          <w:rFonts w:ascii="Arial" w:hAnsi="Arial" w:cs="Arial"/>
+          <w:color w:val="000000" w:themeColor="text1"/>
+          <w:lang w:val="es-BO" w:bidi="es-ES"/>
+        </w:rPr>
+        <w:t xml:space="preserve"> que desees. </w:t>
+      </w:r>
+      <w:r>
+        <w:rPr>
+          <w:rFonts w:ascii="Arial" w:hAnsi="Arial" w:cs="Arial"/>
+          <w:color w:val="000000" w:themeColor="text1"/>
+          <w:lang w:val="es-BO" w:bidi="es-ES"/>
+        </w:rPr>
+        <w:t>Diviértete creando</w:t>
+      </w:r>
+    </w:p>
+    <w:p>
+      <w:pPr>
+        <w:pStyle w:val="Informacindecontacto"/>
+        <w:ind w:left="360"/>
+        <w:jc w:val="left"/>
+        <w:rPr>
+          <w:rFonts w:ascii="Arial" w:hAnsi="Arial" w:cs="Arial"/>
+          <w:color w:val="000000" w:themeColor="text1"/>
+          <w:lang w:val="es-BO" w:bidi="es-ES"/>
+        </w:rPr>
+      </w:pPr>
+    </w:p>
+    <w:p>
+      <w:pPr>
+        <w:pStyle w:val="Informacindecontacto"/>
+        <w:jc w:val="left"/>
+        <w:rPr>
+          <w:rFonts w:ascii="Arial" w:hAnsi="Arial" w:cs="Arial"/>
+          <w:b/>
+          <w:color w:val="000000" w:themeColor="text1"/>
+          <w:lang w:bidi="es-ES"/>
+        </w:rPr>
+      </w:pPr>
+      <w:r>
+        <w:rPr>
+          <w:rFonts w:ascii="Arial" w:hAnsi="Arial" w:cs="Arial"/>
+          <w:b/>
+          <w:color w:val="000000" w:themeColor="text1"/>
+          <w:lang w:bidi="es-ES"/>
+        </w:rPr>
+        <w:t>2. Aprendamos a manejar el control</w:t>
+      </w:r>
+    </w:p>
+    <w:p>
+      <w:pPr>
+        <w:pStyle w:val="Informacindecontacto"/>
+        <w:jc w:val="left"/>
+        <w:rPr>
+          <w:rFonts w:ascii="Arial" w:hAnsi="Arial" w:cs="Arial"/>
+          <w:color w:val="000000" w:themeColor="text1"/>
+          <w:lang w:bidi="es-ES"/>
+        </w:rPr>
+      </w:pPr>
+    </w:p>
+    <w:p>
+      <w:pPr>
+        <w:pStyle w:val="Informacindecontacto"/>
+        <w:jc w:val="both"/>
+        <w:rPr>
+          <w:rFonts w:ascii="Arial" w:hAnsi="Arial" w:cs="Arial"/>
+          <w:color w:val="000000" w:themeColor="text1"/>
+          <w:lang w:bidi="es-ES"/>
+        </w:rPr>
+      </w:pPr>
+      <w:r>
+        <w:rPr>
+          <w:rFonts w:ascii="Arial" w:hAnsi="Arial" w:cs="Arial"/>
+          <w:color w:val="000000" w:themeColor="text1"/>
+          <w:lang w:bidi="es-ES"/>
+        </w:rPr>
+        <w:t>La aplicación utiliza el control de Playstation4 con el fin de facilitar su funcionalidad</w:t>
+      </w:r>
+      <w:r>
+        <w:rPr>
+          <w:rFonts w:ascii="Arial" w:hAnsi="Arial" w:cs="Arial"/>
+          <w:color w:val="000000" w:themeColor="text1"/>
+          <w:lang w:bidi="es-ES"/>
+        </w:rPr>
+        <w:t xml:space="preserve">. </w:t>
+      </w:r>
+      <w:r>
+        <w:rPr>
+          <w:rFonts w:ascii="Arial" w:hAnsi="Arial" w:cs="Arial"/>
+          <w:color w:val="000000" w:themeColor="text1"/>
+          <w:lang w:bidi="es-ES"/>
+        </w:rPr>
+        <w:t>Por tanto</w:t>
+      </w:r>
+      <w:r>
+        <w:rPr>
+          <w:rFonts w:ascii="Arial" w:hAnsi="Arial" w:cs="Arial"/>
+          <w:color w:val="000000" w:themeColor="text1"/>
+          <w:lang w:bidi="es-ES"/>
+        </w:rPr>
+        <w:t>,</w:t>
+      </w:r>
+      <w:r>
+        <w:rPr>
+          <w:rFonts w:ascii="Arial" w:hAnsi="Arial" w:cs="Arial"/>
+          <w:color w:val="000000" w:themeColor="text1"/>
+          <w:lang w:bidi="es-ES"/>
+        </w:rPr>
+        <w:t xml:space="preserve"> lo primero que se debe realizar es conectar el control en tu dispositivo móvil.</w:t>
+      </w:r>
+    </w:p>
+    <w:p>
+      <w:pPr>
+        <w:pStyle w:val="Informacindecontacto"/>
+        <w:jc w:val="both"/>
+        <w:rPr>
+          <w:rFonts w:ascii="Arial" w:hAnsi="Arial" w:cs="Arial"/>
+          <w:color w:val="000000" w:themeColor="text1"/>
+          <w:lang w:bidi="es-ES"/>
+        </w:rPr>
+      </w:pPr>
+    </w:p>
+    <w:p>
+      <w:pPr>
+        <w:pStyle w:val="Informacindecontacto"/>
+        <w:jc w:val="both"/>
+        <w:rPr>
+          <w:rFonts w:ascii="Arial" w:hAnsi="Arial" w:cs="Arial"/>
+          <w:b/>
+          <w:color w:val="000000" w:themeColor="text1"/>
+          <w:lang w:bidi="es-ES"/>
+        </w:rPr>
+      </w:pPr>
+      <w:r>
+        <w:rPr>
+          <w:rFonts w:ascii="Arial" w:hAnsi="Arial" w:cs="Arial"/>
+          <w:b/>
+          <w:color w:val="000000" w:themeColor="text1"/>
+          <w:lang w:bidi="es-ES"/>
+        </w:rPr>
+        <w:t>Paso 1</w:t>
+      </w:r>
+    </w:p>
+    <w:p>
+      <w:pPr>
+        <w:pStyle w:val="Informacindecontacto"/>
+        <w:jc w:val="both"/>
+        <w:rPr>
+          <w:rFonts w:ascii="Arial" w:hAnsi="Arial" w:cs="Arial"/>
+          <w:b/>
+          <w:color w:val="000000" w:themeColor="text1"/>
+          <w:lang w:bidi="es-ES"/>
+        </w:rPr>
+      </w:pPr>
+    </w:p>
+    <w:p>
+      <w:pPr>
+        <w:pStyle w:val="Informacindecontacto"/>
+        <w:jc w:val="both"/>
+        <w:rPr>
+          <w:rFonts w:ascii="Arial" w:hAnsi="Arial" w:cs="Arial"/>
+          <w:color w:val="000000" w:themeColor="text1"/>
+          <w:lang w:bidi="es-ES"/>
+        </w:rPr>
+      </w:pPr>
+      <w:r>
+        <w:rPr>
+          <w:rFonts w:ascii="Arial" w:hAnsi="Arial" w:cs="Arial"/>
+          <w:color w:val="000000" w:themeColor="text1"/>
+          <w:lang w:bidi="es-ES"/>
+        </w:rPr>
+        <w:t>P</w:t>
+      </w:r>
+      <w:r>
+        <w:rPr>
+          <w:rFonts w:ascii="Arial" w:hAnsi="Arial" w:cs="Arial"/>
+          <w:color w:val="000000" w:themeColor="text1"/>
+          <w:lang w:bidi="es-ES"/>
+        </w:rPr>
+        <w:t>ulsa</w:t>
+      </w:r>
+      <w:r>
+        <w:rPr>
+          <w:rFonts w:ascii="Arial" w:hAnsi="Arial" w:cs="Arial"/>
+          <w:color w:val="000000" w:themeColor="text1"/>
+          <w:lang w:bidi="es-ES"/>
+        </w:rPr>
+        <w:t>r</w:t>
+      </w:r>
+      <w:r>
+        <w:rPr>
+          <w:rFonts w:ascii="Arial" w:hAnsi="Arial" w:cs="Arial"/>
+          <w:color w:val="000000" w:themeColor="text1"/>
+          <w:lang w:bidi="es-ES"/>
+        </w:rPr>
+        <w:t xml:space="preserve"> y mantene</w:t>
+      </w:r>
+      <w:r>
+        <w:rPr>
+          <w:rFonts w:ascii="Arial" w:hAnsi="Arial" w:cs="Arial"/>
+          <w:color w:val="000000" w:themeColor="text1"/>
+          <w:lang w:bidi="es-ES"/>
+        </w:rPr>
+        <w:t>r</w:t>
+      </w:r>
+      <w:r>
+        <w:rPr>
+          <w:rFonts w:ascii="Arial" w:hAnsi="Arial" w:cs="Arial"/>
+          <w:color w:val="000000" w:themeColor="text1"/>
+          <w:lang w:bidi="es-ES"/>
+        </w:rPr>
+        <w:t xml:space="preserve"> apretados los botones </w:t>
+      </w:r>
+      <w:r>
+        <w:rPr>
+          <w:rFonts w:ascii="Arial" w:hAnsi="Arial" w:cs="Arial"/>
+          <w:color w:val="000000" w:themeColor="text1"/>
+          <w:lang w:bidi="es-ES"/>
+        </w:rPr>
+        <w:t>H (</w:t>
+      </w:r>
+      <w:r>
+        <w:rPr>
+          <w:rFonts w:ascii="Arial" w:hAnsi="Arial" w:cs="Arial"/>
+          <w:color w:val="000000" w:themeColor="text1"/>
+          <w:lang w:bidi="es-ES"/>
+        </w:rPr>
+        <w:t>PS</w:t>
+      </w:r>
+      <w:r>
+        <w:rPr>
+          <w:rFonts w:ascii="Arial" w:hAnsi="Arial" w:cs="Arial"/>
+          <w:color w:val="000000" w:themeColor="text1"/>
+          <w:lang w:bidi="es-ES"/>
+        </w:rPr>
+        <w:t>)</w:t>
+      </w:r>
+      <w:r>
+        <w:rPr>
+          <w:rFonts w:ascii="Arial" w:hAnsi="Arial" w:cs="Arial"/>
+          <w:color w:val="000000" w:themeColor="text1"/>
+          <w:lang w:bidi="es-ES"/>
+        </w:rPr>
+        <w:t xml:space="preserve"> y </w:t>
+      </w:r>
+      <w:r>
+        <w:rPr>
+          <w:rFonts w:ascii="Arial" w:hAnsi="Arial" w:cs="Arial"/>
+          <w:color w:val="000000" w:themeColor="text1"/>
+          <w:lang w:bidi="es-ES"/>
+        </w:rPr>
+        <w:t>B (</w:t>
+      </w:r>
+      <w:r>
+        <w:rPr>
+          <w:rFonts w:ascii="Arial" w:hAnsi="Arial" w:cs="Arial"/>
+          <w:color w:val="000000" w:themeColor="text1"/>
+          <w:lang w:bidi="es-ES"/>
+        </w:rPr>
+        <w:t>Share</w:t>
+      </w:r>
+      <w:r>
+        <w:rPr>
+          <w:rFonts w:ascii="Arial" w:hAnsi="Arial" w:cs="Arial"/>
+          <w:color w:val="000000" w:themeColor="text1"/>
+          <w:lang w:bidi="es-ES"/>
+        </w:rPr>
+        <w:t>)</w:t>
+      </w:r>
+      <w:r>
+        <w:rPr>
+          <w:rFonts w:ascii="Arial" w:hAnsi="Arial" w:cs="Arial"/>
+          <w:color w:val="000000" w:themeColor="text1"/>
+          <w:lang w:bidi="es-ES"/>
+        </w:rPr>
+        <w:t xml:space="preserve"> para activar el modo Emparejar. La pista de que está en este modo nos </w:t>
+      </w:r>
+      <w:proofErr w:type="gramStart"/>
+      <w:r>
+        <w:rPr>
+          <w:rFonts w:ascii="Arial" w:hAnsi="Arial" w:cs="Arial"/>
+          <w:color w:val="000000" w:themeColor="text1"/>
+          <w:lang w:bidi="es-ES"/>
+        </w:rPr>
+        <w:t>la</w:t>
+      </w:r>
+      <w:proofErr w:type="gramEnd"/>
+      <w:r>
+        <w:rPr>
+          <w:rFonts w:ascii="Arial" w:hAnsi="Arial" w:cs="Arial"/>
+          <w:color w:val="000000" w:themeColor="text1"/>
+          <w:lang w:bidi="es-ES"/>
+        </w:rPr>
+        <w:t xml:space="preserve"> da luz LED del mando. Si pulsamos el botón PS normalmente, el LED </w:t>
+      </w:r>
+      <w:proofErr w:type="spellStart"/>
+      <w:r>
+        <w:rPr>
+          <w:rFonts w:ascii="Arial" w:hAnsi="Arial" w:cs="Arial"/>
+          <w:color w:val="000000" w:themeColor="text1"/>
+          <w:lang w:bidi="es-ES"/>
+        </w:rPr>
+        <w:t>parpardea</w:t>
+      </w:r>
+      <w:proofErr w:type="spellEnd"/>
+      <w:r>
+        <w:rPr>
+          <w:rFonts w:ascii="Arial" w:hAnsi="Arial" w:cs="Arial"/>
+          <w:color w:val="000000" w:themeColor="text1"/>
+          <w:lang w:bidi="es-ES"/>
+        </w:rPr>
+        <w:t xml:space="preserve"> despacio, pero en el modo Emparejar la luz LED parpadea de forma rápida e intermitente bajo una tonalidad blanca.</w:t>
+      </w:r>
+    </w:p>
+    <w:p>
+      <w:pPr>
+        <w:pStyle w:val="Informacindecontacto"/>
+        <w:jc w:val="both"/>
+        <w:rPr>
+          <w:rFonts w:ascii="Arial" w:hAnsi="Arial" w:cs="Arial"/>
+          <w:color w:val="000000" w:themeColor="text1"/>
+          <w:lang w:bidi="es-ES"/>
+        </w:rPr>
+      </w:pPr>
+    </w:p>
+    <w:p>
+      <w:pPr>
+        <w:pStyle w:val="Informacindecontacto"/>
+        <w:jc w:val="both"/>
+        <w:rPr>
+          <w:rFonts w:ascii="Arial" w:hAnsi="Arial" w:cs="Arial"/>
+          <w:b/>
+          <w:color w:val="000000" w:themeColor="text1"/>
+          <w:lang w:bidi="es-ES"/>
+        </w:rPr>
+      </w:pPr>
+      <w:r>
+        <w:rPr>
+          <w:rFonts w:ascii="Arial" w:hAnsi="Arial" w:cs="Arial"/>
+          <w:b/>
+          <w:color w:val="000000" w:themeColor="text1"/>
+          <w:lang w:bidi="es-ES"/>
+        </w:rPr>
+        <w:t>Paso 2</w:t>
+      </w:r>
+    </w:p>
+    <w:p>
+      <w:pPr>
+        <w:pStyle w:val="Informacindecontacto"/>
+        <w:jc w:val="both"/>
+        <w:rPr>
+          <w:rFonts w:ascii="Arial" w:hAnsi="Arial" w:cs="Arial"/>
+          <w:b/>
+          <w:color w:val="000000" w:themeColor="text1"/>
+          <w:lang w:bidi="es-ES"/>
+        </w:rPr>
+      </w:pPr>
+    </w:p>
+    <w:p>
+      <w:pPr>
+        <w:pStyle w:val="Informacindecontacto"/>
+        <w:jc w:val="both"/>
+        <w:rPr>
+          <w:rFonts w:ascii="Arial" w:hAnsi="Arial" w:cs="Arial"/>
+          <w:color w:val="000000" w:themeColor="text1"/>
+          <w:lang w:bidi="es-ES"/>
+        </w:rPr>
+      </w:pPr>
+      <w:r>
+        <w:rPr>
+          <w:rFonts w:ascii="Arial" w:hAnsi="Arial" w:cs="Arial"/>
+          <w:color w:val="000000" w:themeColor="text1"/>
+          <w:lang w:bidi="es-ES"/>
+        </w:rPr>
+        <w:t>Ahora, mientras la luz parpadea, nos vamos a nuestro smartphone Android y seguimos la ruta Ajustes &gt; Bluetooth para asegurarnos que este está activado (también es posible activarlo deslizando la interfaz Pop Up superior) para desplegar los iconos y manteniendo pulsado sobre el símbolo del Bluetooth.</w:t>
+      </w:r>
+    </w:p>
+    <w:p>
+      <w:pPr>
+        <w:pStyle w:val="Informacindecontacto"/>
+        <w:jc w:val="both"/>
+        <w:rPr>
+          <w:rFonts w:ascii="Arial" w:hAnsi="Arial" w:cs="Arial"/>
+          <w:b/>
+          <w:color w:val="000000" w:themeColor="text1"/>
+          <w:lang w:bidi="es-ES"/>
+        </w:rPr>
+      </w:pPr>
+    </w:p>
+    <w:p>
+      <w:pPr>
+        <w:pStyle w:val="Informacindecontacto"/>
+        <w:jc w:val="both"/>
+        <w:rPr>
+          <w:rFonts w:ascii="Arial" w:hAnsi="Arial" w:cs="Arial"/>
+          <w:b/>
+          <w:color w:val="000000" w:themeColor="text1"/>
+          <w:lang w:bidi="es-ES"/>
+        </w:rPr>
+      </w:pPr>
+      <w:r>
+        <w:rPr>
+          <w:rFonts w:ascii="Arial" w:hAnsi="Arial" w:cs="Arial"/>
+          <w:b/>
+          <w:color w:val="000000" w:themeColor="text1"/>
+          <w:lang w:bidi="es-ES"/>
+        </w:rPr>
+        <w:t>Paso 3</w:t>
+      </w:r>
+    </w:p>
+    <w:p>
+      <w:pPr>
+        <w:pStyle w:val="Informacindecontacto"/>
+        <w:jc w:val="both"/>
+        <w:rPr>
+          <w:rFonts w:ascii="Arial" w:hAnsi="Arial" w:cs="Arial"/>
+          <w:b/>
+          <w:color w:val="000000" w:themeColor="text1"/>
+          <w:lang w:bidi="es-ES"/>
+        </w:rPr>
+      </w:pPr>
+    </w:p>
+    <w:p>
+      <w:pPr>
+        <w:pStyle w:val="Informacindecontacto"/>
+        <w:jc w:val="both"/>
+        <w:rPr>
+          <w:rFonts w:ascii="Arial" w:hAnsi="Arial" w:cs="Arial"/>
+          <w:color w:val="000000" w:themeColor="text1"/>
+          <w:lang w:bidi="es-ES"/>
+        </w:rPr>
+      </w:pPr>
+      <w:r>
+        <w:rPr>
+          <w:rFonts w:ascii="Arial" w:hAnsi="Arial" w:cs="Arial"/>
+          <w:color w:val="000000" w:themeColor="text1"/>
+          <w:lang w:bidi="es-ES"/>
+        </w:rPr>
+        <w:t>Una vez tengamos el Bluetooth activado, le damos a la opción Buscar y esperamos a que encuentre el mando.</w:t>
+      </w:r>
+    </w:p>
+    <w:p>
+      <w:pPr>
+        <w:pStyle w:val="Informacindecontacto"/>
+        <w:jc w:val="both"/>
+        <w:rPr>
+          <w:rFonts w:ascii="Arial" w:hAnsi="Arial" w:cs="Arial"/>
+          <w:color w:val="000000" w:themeColor="text1"/>
+          <w:lang w:bidi="es-ES"/>
+        </w:rPr>
+      </w:pPr>
+    </w:p>
+    <w:p>
+      <w:pPr>
+        <w:pStyle w:val="Informacindecontacto"/>
+        <w:jc w:val="both"/>
+        <w:rPr>
+          <w:rFonts w:ascii="Arial" w:hAnsi="Arial" w:cs="Arial"/>
+          <w:b/>
+          <w:color w:val="000000" w:themeColor="text1"/>
+          <w:lang w:bidi="es-ES"/>
+        </w:rPr>
+      </w:pPr>
+      <w:r>
+        <w:rPr>
+          <w:rFonts w:ascii="Arial" w:hAnsi="Arial" w:cs="Arial"/>
+          <w:b/>
+          <w:color w:val="000000" w:themeColor="text1"/>
+          <w:lang w:bidi="es-ES"/>
+        </w:rPr>
+        <w:t>Paso 4</w:t>
+      </w:r>
+    </w:p>
+    <w:p>
+      <w:pPr>
+        <w:pStyle w:val="Informacindecontacto"/>
+        <w:jc w:val="both"/>
+        <w:rPr>
+          <w:rFonts w:ascii="Arial" w:hAnsi="Arial" w:cs="Arial"/>
+          <w:b/>
+          <w:color w:val="000000" w:themeColor="text1"/>
+          <w:lang w:bidi="es-ES"/>
+        </w:rPr>
+      </w:pPr>
+    </w:p>
+    <w:p>
+      <w:pPr>
+        <w:pStyle w:val="Informacindecontacto"/>
+        <w:jc w:val="both"/>
+        <w:rPr>
+          <w:rFonts w:ascii="Arial" w:hAnsi="Arial" w:cs="Arial"/>
+          <w:color w:val="000000" w:themeColor="text1"/>
+          <w:lang w:bidi="es-ES"/>
+        </w:rPr>
+      </w:pPr>
+      <w:r>
+        <w:rPr>
+          <w:rFonts w:ascii="Arial" w:hAnsi="Arial" w:cs="Arial"/>
+          <w:color w:val="000000" w:themeColor="text1"/>
+          <w:lang w:bidi="es-ES"/>
+        </w:rPr>
+        <w:t xml:space="preserve">Cuando el móvil tenga el </w:t>
+      </w:r>
+      <w:proofErr w:type="spellStart"/>
+      <w:r>
+        <w:rPr>
+          <w:rFonts w:ascii="Arial" w:hAnsi="Arial" w:cs="Arial"/>
+          <w:color w:val="000000" w:themeColor="text1"/>
+          <w:lang w:bidi="es-ES"/>
+        </w:rPr>
+        <w:t>pad</w:t>
+      </w:r>
+      <w:proofErr w:type="spellEnd"/>
+      <w:r>
+        <w:rPr>
+          <w:rFonts w:ascii="Arial" w:hAnsi="Arial" w:cs="Arial"/>
+          <w:color w:val="000000" w:themeColor="text1"/>
+          <w:lang w:bidi="es-ES"/>
+        </w:rPr>
+        <w:t xml:space="preserve"> localizado, simplemente tenemos que pulsar en el dispositivo Wireless </w:t>
+      </w:r>
+      <w:proofErr w:type="spellStart"/>
+      <w:r>
+        <w:rPr>
+          <w:rFonts w:ascii="Arial" w:hAnsi="Arial" w:cs="Arial"/>
+          <w:color w:val="000000" w:themeColor="text1"/>
+          <w:lang w:bidi="es-ES"/>
+        </w:rPr>
+        <w:t>Controller</w:t>
+      </w:r>
+      <w:proofErr w:type="spellEnd"/>
+      <w:r>
+        <w:rPr>
+          <w:rFonts w:ascii="Arial" w:hAnsi="Arial" w:cs="Arial"/>
+          <w:color w:val="000000" w:themeColor="text1"/>
+          <w:lang w:bidi="es-ES"/>
+        </w:rPr>
+        <w:t xml:space="preserve"> que nos ha aparecido para conectarlo con el móvil.</w:t>
+      </w:r>
+    </w:p>
+    <w:p>
+      <w:pPr>
+        <w:pStyle w:val="Informacindecontacto"/>
+        <w:jc w:val="both"/>
+        <w:rPr>
+          <w:rFonts w:ascii="Arial" w:hAnsi="Arial" w:cs="Arial"/>
+          <w:color w:val="000000" w:themeColor="text1"/>
+          <w:lang w:bidi="es-ES"/>
+        </w:rPr>
+      </w:pPr>
+    </w:p>
+    <w:p>
+      <w:pPr>
+        <w:pStyle w:val="Informacindecontacto"/>
+        <w:jc w:val="both"/>
+        <w:rPr>
+          <w:rFonts w:ascii="Arial" w:hAnsi="Arial" w:cs="Arial"/>
+          <w:color w:val="000000" w:themeColor="text1"/>
+          <w:lang w:bidi="es-ES"/>
+        </w:rPr>
+      </w:pPr>
+      <w:r>
+        <w:rPr>
+          <w:rFonts w:ascii="Arial" w:hAnsi="Arial" w:cs="Arial"/>
+          <w:color w:val="000000" w:themeColor="text1"/>
+          <w:lang w:bidi="es-ES"/>
+        </w:rPr>
+        <w:t xml:space="preserve">Y ya está. </w:t>
+      </w:r>
+      <w:bookmarkStart w:id="0" w:name="_GoBack"/>
+      <w:bookmarkEnd w:id="0"/>
+      <w:r>
+        <w:rPr>
+          <w:rFonts w:ascii="Arial" w:hAnsi="Arial" w:cs="Arial"/>
+          <w:color w:val="000000" w:themeColor="text1"/>
+          <w:lang w:bidi="es-ES"/>
+        </w:rPr>
+        <w:t xml:space="preserve">Y para desconectarlo simplemente hay que apagar el Bluetooth en el smartphone. </w:t>
+      </w:r>
+    </w:p>
+    <w:p>
+      <w:pPr>
+        <w:pStyle w:val="Informacindecontacto"/>
+        <w:jc w:val="left"/>
+        <w:rPr>
+          <w:rFonts w:ascii="Arial" w:hAnsi="Arial" w:cs="Arial"/>
+          <w:color w:val="000000" w:themeColor="text1"/>
+          <w:lang w:bidi="es-ES"/>
+        </w:rPr>
+      </w:pPr>
+    </w:p>
+    <w:p>
+      <w:pPr>
+        <w:pStyle w:val="Informacindecontacto"/>
+        <w:rPr>
+          <w:rFonts w:ascii="Arial" w:hAnsi="Arial" w:cs="Arial"/>
+          <w:color w:val="000000" w:themeColor="text1"/>
+          <w:lang w:bidi="es-ES"/>
+        </w:rPr>
+      </w:pPr>
+      <w:r>
+        <w:rPr>
+          <w:noProof/>
+        </w:rPr>
+        <w:lastRenderedPageBreak/>
+        <w:drawing>
+          <wp:inline distT="0" distB="0" distL="0" distR="0">
+            <wp:extent cx="3123526" cy="2531419"/>
+            <wp:effectExtent l="0" t="0" r="1270" b="2540"/>
+            <wp:docPr id="1" name="Imagen 1" descr="Resultado de imagen para control ps4 sus partes"/>
+            <wp:cNvGraphicFramePr>
+              <a:graphicFrameLocks xmlns:a="http://schemas.openxmlformats.org/drawingml/2006/main" noChangeAspect="1"/>
+            </wp:cNvGraphicFramePr>
+            <a:graphic xmlns:a="http://schemas.openxmlformats.org/drawingml/2006/main">
+              <a:graphicData uri="http://schemas.openxmlformats.org/drawingml/2006/picture">
+                <pic:pic xmlns:pic="http://schemas.openxmlformats.org/drawingml/2006/picture">
+                  <pic:nvPicPr>
+                    <pic:cNvPr id="0" name="Picture 1" descr="Resultado de imagen para control ps4 sus partes"/>
+                    <pic:cNvPicPr>
+                      <a:picLocks noChangeAspect="1" noChangeArrowheads="1"/>
+                    </pic:cNvPicPr>
+                  </pic:nvPicPr>
+                  <pic:blipFill>
+                    <a:blip r:embed="rId9">
+                      <a:extLst>
+                        <a:ext uri="{28A0092B-C50C-407E-A947-70E740481C1C}">
+                          <a14:useLocalDpi xmlns:a14="http://schemas.microsoft.com/office/drawing/2010/main" val="0"/>
+                        </a:ext>
+                      </a:extLst>
+                    </a:blip>
+                    <a:srcRect/>
+                    <a:stretch>
+                      <a:fillRect/>
+                    </a:stretch>
+                  </pic:blipFill>
+                  <pic:spPr bwMode="auto">
+                    <a:xfrm>
+                      <a:off x="0" y="0"/>
+                      <a:ext cx="3143568" cy="2547662"/>
                     </a:xfrm>
                     <a:prstGeom prst="rect">
                       <a:avLst/>
@@ -80,194 +1160,783 @@
                 </pic:pic>
               </a:graphicData>
             </a:graphic>
-            <wp14:sizeRelH relativeFrom="page">
-              <wp14:pctWidth>0</wp14:pctWidth>
-            </wp14:sizeRelH>
-            <wp14:sizeRelV relativeFrom="page">
-              <wp14:pctHeight>0</wp14:pctHeight>
-            </wp14:sizeRelV>
-          </wp:anchor>
+          </wp:inline>
         </w:drawing>
       </w:r>
     </w:p>
     <w:p>
       <w:pPr>
-        <w:pStyle w:val="Foto"/>
-      </w:pPr>
-    </w:p>
-    <w:p>
-      <w:pPr>
-        <w:pStyle w:val="Ttulo"/>
-        <w:rPr>
-          <w:sz w:val="56"/>
-        </w:rPr>
-      </w:pPr>
-      <w:r>
-        <w:rPr>
-          <w:sz w:val="56"/>
-        </w:rPr>
-        <w:t xml:space="preserve">BUILD IT </w:t>
-      </w:r>
-    </w:p>
-    <w:p>
-      <w:pPr>
-        <w:pStyle w:val="Ttulo"/>
-        <w:rPr>
-          <w:sz w:val="12"/>
-        </w:rPr>
-      </w:pPr>
-    </w:p>
-    <w:p>
-      <w:pPr>
-        <w:pStyle w:val="Subttulo"/>
-        <w:spacing w:line="240" w:lineRule="auto"/>
-      </w:pPr>
-      <w:r>
-        <w:t>REALIDAD AUMENTADA</w:t>
-      </w:r>
-    </w:p>
-    <w:p>
-      <w:pPr>
-        <w:pStyle w:val="Informacindecontacto"/>
-      </w:pPr>
-      <w:r>
-        <w:t>Equipo Sistemas:</w:t>
-      </w:r>
-    </w:p>
-    <w:p>
-      <w:pPr>
-        <w:pStyle w:val="Informacindecontacto"/>
-        <w:rPr>
-          <w:lang w:bidi="es-ES"/>
-        </w:rPr>
-      </w:pPr>
-      <w:r>
-        <w:rPr>
-          <w:lang w:bidi="es-ES"/>
-        </w:rPr>
-        <w:t>Diego Martínez</w:t>
-      </w:r>
-    </w:p>
-    <w:p>
-      <w:pPr>
-        <w:pStyle w:val="Informacindecontacto"/>
-        <w:rPr>
-          <w:lang w:bidi="es-ES"/>
-        </w:rPr>
-      </w:pPr>
-      <w:r>
-        <w:rPr>
-          <w:lang w:bidi="es-ES"/>
-        </w:rPr>
-        <w:t>Adriana Orellana</w:t>
-      </w:r>
-    </w:p>
-    <w:p>
-      <w:pPr>
-        <w:pStyle w:val="Informacindecontacto"/>
-        <w:rPr>
-          <w:lang w:bidi="es-ES"/>
-        </w:rPr>
-      </w:pPr>
-      <w:r>
-        <w:rPr>
-          <w:lang w:bidi="es-ES"/>
-        </w:rPr>
-        <w:t>Kalil Pérez</w:t>
-      </w:r>
-    </w:p>
-    <w:p>
-      <w:pPr>
-        <w:pStyle w:val="Informacindecontacto"/>
-        <w:rPr>
-          <w:lang w:bidi="es-ES"/>
-        </w:rPr>
-      </w:pPr>
-      <w:r>
-        <w:rPr>
-          <w:lang w:bidi="es-ES"/>
-        </w:rPr>
-        <w:t>Mateo Puña</w:t>
-      </w:r>
-    </w:p>
-    <w:p>
-      <w:pPr>
-        <w:pStyle w:val="Informacindecontacto"/>
-        <w:rPr>
-          <w:lang w:bidi="es-ES"/>
-        </w:rPr>
-      </w:pPr>
-      <w:r>
-        <w:rPr>
-          <w:lang w:bidi="es-ES"/>
-        </w:rPr>
-        <w:t>Jhon Rivero</w:t>
-      </w:r>
-    </w:p>
-    <w:p>
-      <w:pPr>
-        <w:pStyle w:val="Informacindecontacto"/>
-        <w:rPr>
-          <w:lang w:bidi="es-ES"/>
-        </w:rPr>
-      </w:pPr>
-      <w:r>
-        <w:rPr>
-          <w:lang w:bidi="es-ES"/>
-        </w:rPr>
-        <w:t>Javier Soruco</w:t>
-      </w:r>
-    </w:p>
-    <w:p>
-      <w:pPr>
-        <w:pStyle w:val="Informacindecontacto"/>
-        <w:rPr>
-          <w:lang w:bidi="es-ES"/>
-        </w:rPr>
-      </w:pPr>
-      <w:r>
-        <w:rPr>
-          <w:lang w:bidi="es-ES"/>
-        </w:rPr>
-        <w:t>Andrés Zamora</w:t>
-      </w:r>
-    </w:p>
-    <w:p>
-      <w:pPr>
-        <w:pStyle w:val="Informacindecontacto"/>
-        <w:rPr>
-          <w:lang w:bidi="es-ES"/>
-        </w:rPr>
-      </w:pPr>
-      <w:r>
-        <w:rPr>
-          <w:lang w:bidi="es-ES"/>
-        </w:rPr>
-        <w:t>Ángel Zenteno</w:t>
-      </w:r>
-    </w:p>
-    <w:p>
-      <w:pPr>
-        <w:pStyle w:val="Informacindecontacto"/>
-        <w:rPr>
-          <w:lang w:bidi="es-ES"/>
-        </w:rPr>
-      </w:pPr>
-    </w:p>
-    <w:p>
-      <w:pPr>
-        <w:pStyle w:val="Ttulo1"/>
+        <w:pStyle w:val="Informacindecontacto"/>
+        <w:jc w:val="both"/>
+        <w:rPr>
+          <w:rFonts w:ascii="Arial" w:hAnsi="Arial" w:cs="Arial"/>
+          <w:color w:val="000000" w:themeColor="text1"/>
+          <w:lang w:bidi="es-ES"/>
+        </w:rPr>
+      </w:pPr>
+    </w:p>
+    <w:p>
+      <w:pPr>
+        <w:pStyle w:val="Informacindecontacto"/>
+        <w:jc w:val="both"/>
+        <w:rPr>
+          <w:noProof/>
+        </w:rPr>
+      </w:pPr>
+      <w:r>
+        <w:rPr>
+          <w:rFonts w:ascii="Arial" w:hAnsi="Arial" w:cs="Arial"/>
+          <w:color w:val="000000" w:themeColor="text1"/>
+          <w:lang w:bidi="es-ES"/>
+        </w:rPr>
+        <w:t>Una vez que ya se consigan conectar el mando al celular, el juego de los siguientes botones representa</w:t>
+      </w:r>
+      <w:r>
+        <w:rPr>
+          <w:rFonts w:ascii="Arial" w:hAnsi="Arial" w:cs="Arial"/>
+          <w:color w:val="000000" w:themeColor="text1"/>
+          <w:lang w:bidi="es-ES"/>
+        </w:rPr>
+        <w:t xml:space="preserve"> una acción para la figura que se cree</w:t>
+      </w:r>
+      <w:r>
+        <w:rPr>
+          <w:rFonts w:ascii="Arial" w:hAnsi="Arial" w:cs="Arial"/>
+          <w:color w:val="000000" w:themeColor="text1"/>
+          <w:lang w:bidi="es-ES"/>
+        </w:rPr>
+        <w:t>, esto siempre y cuando se haya creado una figura y se pueda editar esta.</w:t>
+      </w:r>
+      <w:r>
+        <w:rPr>
+          <w:noProof/>
+        </w:rPr>
+        <w:t xml:space="preserve"> </w:t>
+      </w:r>
+    </w:p>
+    <w:p>
+      <w:pPr>
+        <w:pStyle w:val="Informacindecontacto"/>
+        <w:jc w:val="both"/>
+        <w:rPr>
+          <w:noProof/>
+        </w:rPr>
+      </w:pPr>
+    </w:p>
+    <w:p>
+      <w:pPr>
+        <w:pStyle w:val="Informacindecontacto"/>
+        <w:jc w:val="both"/>
+        <w:rPr>
+          <w:rFonts w:ascii="Arial" w:hAnsi="Arial" w:cs="Arial"/>
+          <w:color w:val="000000" w:themeColor="text1"/>
+          <w:lang w:bidi="es-ES"/>
+        </w:rPr>
+      </w:pPr>
+    </w:p>
+    <w:tbl>
+      <w:tblPr>
+        <w:tblStyle w:val="Tablaconcuadrcula"/>
+        <w:tblW w:w="8384" w:type="dxa"/>
         <w:jc w:val="center"/>
-        <w:rPr>
-          <w:lang w:bidi="es-ES"/>
-        </w:rPr>
-      </w:pPr>
-      <w:r>
-        <w:rPr>
+        <w:tblLook w:val="04A0" w:firstRow="1" w:lastRow="0" w:firstColumn="1" w:lastColumn="0" w:noHBand="0" w:noVBand="1"/>
+      </w:tblPr>
+      <w:tblGrid>
+        <w:gridCol w:w="4192"/>
+        <w:gridCol w:w="4192"/>
+      </w:tblGrid>
+      <w:tr>
+        <w:trPr>
+          <w:trHeight w:val="584"/>
+          <w:jc w:val="center"/>
+        </w:trPr>
+        <w:tc>
+          <w:tcPr>
+            <w:tcW w:w="4192" w:type="dxa"/>
+            <w:tcBorders>
+              <w:top w:val="single" w:sz="12" w:space="0" w:color="auto"/>
+              <w:left w:val="single" w:sz="12" w:space="0" w:color="auto"/>
+              <w:bottom w:val="single" w:sz="12" w:space="0" w:color="auto"/>
+            </w:tcBorders>
+            <w:vAlign w:val="center"/>
+          </w:tcPr>
+          <w:p>
+            <w:pPr>
+              <w:pStyle w:val="Informacindecontacto"/>
+              <w:rPr>
+                <w:rFonts w:ascii="Arial" w:hAnsi="Arial" w:cs="Arial"/>
+                <w:b/>
+                <w:color w:val="000000" w:themeColor="text1"/>
+                <w:lang w:bidi="es-ES"/>
+              </w:rPr>
+            </w:pPr>
+            <w:r>
+              <w:rPr>
+                <w:rFonts w:ascii="Arial" w:hAnsi="Arial" w:cs="Arial"/>
+                <w:b/>
+                <w:color w:val="000000" w:themeColor="text1"/>
+                <w:lang w:bidi="es-ES"/>
+              </w:rPr>
+              <w:t>Botones</w:t>
+            </w:r>
+          </w:p>
+        </w:tc>
+        <w:tc>
+          <w:tcPr>
+            <w:tcW w:w="4192" w:type="dxa"/>
+            <w:tcBorders>
+              <w:top w:val="single" w:sz="12" w:space="0" w:color="auto"/>
+              <w:bottom w:val="single" w:sz="12" w:space="0" w:color="auto"/>
+              <w:right w:val="single" w:sz="12" w:space="0" w:color="auto"/>
+            </w:tcBorders>
+            <w:vAlign w:val="center"/>
+          </w:tcPr>
+          <w:p>
+            <w:pPr>
+              <w:pStyle w:val="Informacindecontacto"/>
+              <w:rPr>
+                <w:rFonts w:ascii="Arial" w:hAnsi="Arial" w:cs="Arial"/>
+                <w:b/>
+                <w:color w:val="000000" w:themeColor="text1"/>
+                <w:lang w:bidi="es-ES"/>
+              </w:rPr>
+            </w:pPr>
+            <w:r>
+              <w:rPr>
+                <w:rFonts w:ascii="Arial" w:hAnsi="Arial" w:cs="Arial"/>
+                <w:b/>
+                <w:color w:val="000000" w:themeColor="text1"/>
+                <w:lang w:bidi="es-ES"/>
+              </w:rPr>
+              <w:t>Funcionalida</w:t>
+            </w:r>
+            <w:r>
+              <w:rPr>
+                <w:rFonts w:ascii="Arial" w:hAnsi="Arial" w:cs="Arial"/>
+                <w:b/>
+                <w:color w:val="000000" w:themeColor="text1"/>
+                <w:lang w:bidi="es-ES"/>
+              </w:rPr>
+              <w:t>d</w:t>
+            </w:r>
+          </w:p>
+        </w:tc>
+      </w:tr>
+      <w:tr>
+        <w:trPr>
+          <w:trHeight w:val="554"/>
+          <w:jc w:val="center"/>
+        </w:trPr>
+        <w:tc>
+          <w:tcPr>
+            <w:tcW w:w="4192" w:type="dxa"/>
+            <w:tcBorders>
+              <w:top w:val="single" w:sz="12" w:space="0" w:color="auto"/>
+              <w:left w:val="single" w:sz="12" w:space="0" w:color="auto"/>
+            </w:tcBorders>
+            <w:vAlign w:val="center"/>
+          </w:tcPr>
+          <w:p>
+            <w:pPr>
+              <w:pStyle w:val="Informacindecontacto"/>
+              <w:rPr>
+                <w:rFonts w:ascii="Arial" w:hAnsi="Arial" w:cs="Arial"/>
+                <w:color w:val="000000" w:themeColor="text1"/>
+                <w:lang w:bidi="es-ES"/>
+              </w:rPr>
+            </w:pPr>
+            <w:r>
+              <w:rPr>
+                <w:rFonts w:ascii="Arial" w:hAnsi="Arial" w:cs="Arial"/>
+                <w:color w:val="FF0000"/>
+                <w:lang w:bidi="es-ES"/>
+              </w:rPr>
+              <w:t>+</w:t>
+            </w:r>
+          </w:p>
+        </w:tc>
+        <w:tc>
+          <w:tcPr>
+            <w:tcW w:w="4192" w:type="dxa"/>
+            <w:tcBorders>
+              <w:top w:val="single" w:sz="12" w:space="0" w:color="auto"/>
+              <w:right w:val="single" w:sz="12" w:space="0" w:color="auto"/>
+            </w:tcBorders>
+            <w:vAlign w:val="center"/>
+          </w:tcPr>
+          <w:p>
+            <w:pPr>
+              <w:pStyle w:val="Informacindecontacto"/>
+              <w:rPr>
+                <w:rFonts w:ascii="Arial" w:hAnsi="Arial" w:cs="Arial"/>
+                <w:color w:val="000000" w:themeColor="text1"/>
+                <w:lang w:bidi="es-ES"/>
+              </w:rPr>
+            </w:pPr>
+            <w:r>
+              <w:rPr>
+                <w:rFonts w:ascii="Arial" w:hAnsi="Arial" w:cs="Arial"/>
+                <w:color w:val="000000" w:themeColor="text1"/>
+                <w:lang w:bidi="es-ES"/>
+              </w:rPr>
+              <w:t>Agregar figura</w:t>
+            </w:r>
+          </w:p>
+        </w:tc>
+      </w:tr>
+      <w:tr>
+        <w:trPr>
+          <w:trHeight w:val="584"/>
+          <w:jc w:val="center"/>
+        </w:trPr>
+        <w:tc>
+          <w:tcPr>
+            <w:tcW w:w="4192" w:type="dxa"/>
+            <w:tcBorders>
+              <w:left w:val="single" w:sz="12" w:space="0" w:color="auto"/>
+            </w:tcBorders>
+            <w:vAlign w:val="center"/>
+          </w:tcPr>
+          <w:p>
+            <w:pPr>
+              <w:pStyle w:val="Informacindecontacto"/>
+              <w:rPr>
+                <w:rFonts w:ascii="Arial" w:hAnsi="Arial" w:cs="Arial"/>
+                <w:color w:val="000000" w:themeColor="text1"/>
+                <w:lang w:bidi="es-ES"/>
+              </w:rPr>
+            </w:pPr>
+            <w:r>
+              <w:rPr>
+                <w:rFonts w:ascii="Arial" w:hAnsi="Arial" w:cs="Arial"/>
+                <w:color w:val="FF0000"/>
+                <w:lang w:bidi="es-ES"/>
+              </w:rPr>
+              <w:t>+</w:t>
+            </w:r>
+          </w:p>
+        </w:tc>
+        <w:tc>
+          <w:tcPr>
+            <w:tcW w:w="4192" w:type="dxa"/>
+            <w:tcBorders>
+              <w:right w:val="single" w:sz="12" w:space="0" w:color="auto"/>
+            </w:tcBorders>
+            <w:vAlign w:val="center"/>
+          </w:tcPr>
+          <w:p>
+            <w:pPr>
+              <w:pStyle w:val="Informacindecontacto"/>
+              <w:rPr>
+                <w:rFonts w:ascii="Arial" w:hAnsi="Arial" w:cs="Arial"/>
+                <w:color w:val="000000" w:themeColor="text1"/>
+                <w:lang w:bidi="es-ES"/>
+              </w:rPr>
+            </w:pPr>
+            <w:r>
+              <w:rPr>
+                <w:rFonts w:ascii="Arial" w:hAnsi="Arial" w:cs="Arial"/>
+                <w:color w:val="000000" w:themeColor="text1"/>
+                <w:lang w:bidi="es-ES"/>
+              </w:rPr>
+              <w:t>Eliminar figura</w:t>
+            </w:r>
+          </w:p>
+        </w:tc>
+      </w:tr>
+      <w:tr>
+        <w:trPr>
+          <w:trHeight w:val="584"/>
+          <w:jc w:val="center"/>
+        </w:trPr>
+        <w:tc>
+          <w:tcPr>
+            <w:tcW w:w="4192" w:type="dxa"/>
+            <w:tcBorders>
+              <w:left w:val="single" w:sz="12" w:space="0" w:color="auto"/>
+            </w:tcBorders>
+            <w:vAlign w:val="center"/>
+          </w:tcPr>
+          <w:p>
+            <w:pPr>
+              <w:pStyle w:val="Informacindecontacto"/>
+              <w:rPr>
+                <w:rFonts w:ascii="Arial" w:hAnsi="Arial" w:cs="Arial"/>
+                <w:color w:val="000000" w:themeColor="text1"/>
+                <w:lang w:bidi="es-ES"/>
+              </w:rPr>
+            </w:pPr>
+            <w:r>
+              <w:rPr>
+                <w:rFonts w:ascii="Arial" w:hAnsi="Arial" w:cs="Arial"/>
+                <w:color w:val="FF0000"/>
+                <w:lang w:bidi="es-ES"/>
+              </w:rPr>
+              <w:t>+</w:t>
+            </w:r>
+          </w:p>
+        </w:tc>
+        <w:tc>
+          <w:tcPr>
+            <w:tcW w:w="4192" w:type="dxa"/>
+            <w:tcBorders>
+              <w:right w:val="single" w:sz="12" w:space="0" w:color="auto"/>
+            </w:tcBorders>
+            <w:vAlign w:val="center"/>
+          </w:tcPr>
+          <w:p>
+            <w:pPr>
+              <w:pStyle w:val="Informacindecontacto"/>
+              <w:rPr>
+                <w:rFonts w:ascii="Arial" w:hAnsi="Arial" w:cs="Arial"/>
+                <w:color w:val="000000" w:themeColor="text1"/>
+                <w:lang w:bidi="es-ES"/>
+              </w:rPr>
+            </w:pPr>
+            <w:r>
+              <w:rPr>
+                <w:rFonts w:ascii="Arial" w:hAnsi="Arial" w:cs="Arial"/>
+                <w:color w:val="000000" w:themeColor="text1"/>
+                <w:lang w:bidi="es-ES"/>
+              </w:rPr>
+              <w:t>Mover figura</w:t>
+            </w:r>
+          </w:p>
+        </w:tc>
+      </w:tr>
+      <w:tr>
+        <w:trPr>
+          <w:trHeight w:val="554"/>
+          <w:jc w:val="center"/>
+        </w:trPr>
+        <w:tc>
+          <w:tcPr>
+            <w:tcW w:w="4192" w:type="dxa"/>
+            <w:tcBorders>
+              <w:left w:val="single" w:sz="12" w:space="0" w:color="auto"/>
+            </w:tcBorders>
+            <w:vAlign w:val="center"/>
+          </w:tcPr>
+          <w:p>
+            <w:pPr>
+              <w:pStyle w:val="Informacindecontacto"/>
+              <w:rPr>
+                <w:rFonts w:ascii="Arial" w:hAnsi="Arial" w:cs="Arial"/>
+                <w:color w:val="000000" w:themeColor="text1"/>
+                <w:lang w:bidi="es-ES"/>
+              </w:rPr>
+            </w:pPr>
+            <w:r>
+              <w:rPr>
+                <w:rFonts w:ascii="Arial" w:hAnsi="Arial" w:cs="Arial"/>
+                <w:color w:val="FF0000"/>
+                <w:lang w:bidi="es-ES"/>
+              </w:rPr>
+              <w:t>+</w:t>
+            </w:r>
+          </w:p>
+        </w:tc>
+        <w:tc>
+          <w:tcPr>
+            <w:tcW w:w="4192" w:type="dxa"/>
+            <w:tcBorders>
+              <w:right w:val="single" w:sz="12" w:space="0" w:color="auto"/>
+            </w:tcBorders>
+            <w:vAlign w:val="center"/>
+          </w:tcPr>
+          <w:p>
+            <w:pPr>
+              <w:pStyle w:val="Informacindecontacto"/>
+              <w:rPr>
+                <w:rFonts w:ascii="Arial" w:hAnsi="Arial" w:cs="Arial"/>
+                <w:color w:val="000000" w:themeColor="text1"/>
+                <w:lang w:bidi="es-ES"/>
+              </w:rPr>
+            </w:pPr>
+            <w:r>
+              <w:rPr>
+                <w:rFonts w:ascii="Arial" w:hAnsi="Arial" w:cs="Arial"/>
+                <w:color w:val="000000" w:themeColor="text1"/>
+                <w:lang w:bidi="es-ES"/>
+              </w:rPr>
+              <w:t>Rotar figura</w:t>
+            </w:r>
+          </w:p>
+        </w:tc>
+      </w:tr>
+      <w:tr>
+        <w:trPr>
+          <w:trHeight w:val="584"/>
+          <w:jc w:val="center"/>
+        </w:trPr>
+        <w:tc>
+          <w:tcPr>
+            <w:tcW w:w="4192" w:type="dxa"/>
+            <w:tcBorders>
+              <w:left w:val="single" w:sz="12" w:space="0" w:color="auto"/>
+            </w:tcBorders>
+            <w:vAlign w:val="center"/>
+          </w:tcPr>
+          <w:p>
+            <w:pPr>
+              <w:pStyle w:val="Informacindecontacto"/>
+              <w:rPr>
+                <w:rFonts w:ascii="Arial" w:hAnsi="Arial" w:cs="Arial"/>
+                <w:color w:val="000000" w:themeColor="text1"/>
+                <w:lang w:bidi="es-ES"/>
+              </w:rPr>
+            </w:pPr>
+            <w:r>
+              <w:rPr>
+                <w:rFonts w:ascii="Arial" w:hAnsi="Arial" w:cs="Arial"/>
+                <w:color w:val="FF0000"/>
+                <w:lang w:bidi="es-ES"/>
+              </w:rPr>
+              <w:t>+</w:t>
+            </w:r>
+          </w:p>
+        </w:tc>
+        <w:tc>
+          <w:tcPr>
+            <w:tcW w:w="4192" w:type="dxa"/>
+            <w:tcBorders>
+              <w:right w:val="single" w:sz="12" w:space="0" w:color="auto"/>
+            </w:tcBorders>
+            <w:vAlign w:val="center"/>
+          </w:tcPr>
+          <w:p>
+            <w:pPr>
+              <w:pStyle w:val="Informacindecontacto"/>
+              <w:rPr>
+                <w:rFonts w:ascii="Arial" w:hAnsi="Arial" w:cs="Arial"/>
+                <w:color w:val="000000" w:themeColor="text1"/>
+                <w:lang w:bidi="es-ES"/>
+              </w:rPr>
+            </w:pPr>
+            <w:r>
+              <w:rPr>
+                <w:rFonts w:ascii="Arial" w:hAnsi="Arial" w:cs="Arial"/>
+                <w:color w:val="000000" w:themeColor="text1"/>
+                <w:lang w:bidi="es-ES"/>
+              </w:rPr>
+              <w:t>Escalar figura</w:t>
+            </w:r>
+          </w:p>
+        </w:tc>
+      </w:tr>
+      <w:tr>
+        <w:trPr>
+          <w:trHeight w:val="554"/>
+          <w:jc w:val="center"/>
+        </w:trPr>
+        <w:tc>
+          <w:tcPr>
+            <w:tcW w:w="4192" w:type="dxa"/>
+            <w:tcBorders>
+              <w:left w:val="single" w:sz="12" w:space="0" w:color="auto"/>
+            </w:tcBorders>
+            <w:vAlign w:val="center"/>
+          </w:tcPr>
+          <w:p>
+            <w:pPr>
+              <w:pStyle w:val="Informacindecontacto"/>
+              <w:rPr>
+                <w:rFonts w:ascii="Arial" w:hAnsi="Arial" w:cs="Arial"/>
+                <w:color w:val="000000" w:themeColor="text1"/>
+                <w:lang w:bidi="es-ES"/>
+              </w:rPr>
+            </w:pPr>
+            <w:r>
+              <w:rPr>
+                <w:rFonts w:ascii="Arial" w:hAnsi="Arial" w:cs="Arial"/>
+                <w:color w:val="FF0000"/>
+                <w:lang w:bidi="es-ES"/>
+              </w:rPr>
+              <w:t>+</w:t>
+            </w:r>
+          </w:p>
+        </w:tc>
+        <w:tc>
+          <w:tcPr>
+            <w:tcW w:w="4192" w:type="dxa"/>
+            <w:tcBorders>
+              <w:right w:val="single" w:sz="12" w:space="0" w:color="auto"/>
+            </w:tcBorders>
+            <w:vAlign w:val="center"/>
+          </w:tcPr>
+          <w:p>
+            <w:pPr>
+              <w:pStyle w:val="Informacindecontacto"/>
+              <w:rPr>
+                <w:rFonts w:ascii="Arial" w:hAnsi="Arial" w:cs="Arial"/>
+                <w:color w:val="000000" w:themeColor="text1"/>
+                <w:lang w:bidi="es-ES"/>
+              </w:rPr>
+            </w:pPr>
+            <w:r>
+              <w:rPr>
+                <w:rFonts w:ascii="Arial" w:hAnsi="Arial" w:cs="Arial"/>
+                <w:color w:val="000000" w:themeColor="text1"/>
+                <w:lang w:bidi="es-ES"/>
+              </w:rPr>
+              <w:t>Cambiar figura que se editará.</w:t>
+            </w:r>
+          </w:p>
+        </w:tc>
+      </w:tr>
+      <w:tr>
+        <w:trPr>
+          <w:trHeight w:val="584"/>
+          <w:jc w:val="center"/>
+        </w:trPr>
+        <w:tc>
+          <w:tcPr>
+            <w:tcW w:w="4192" w:type="dxa"/>
+            <w:tcBorders>
+              <w:left w:val="single" w:sz="12" w:space="0" w:color="auto"/>
+            </w:tcBorders>
+            <w:vAlign w:val="center"/>
+          </w:tcPr>
+          <w:p>
+            <w:pPr>
+              <w:pStyle w:val="Informacindecontacto"/>
+              <w:rPr>
+                <w:rFonts w:ascii="Arial" w:hAnsi="Arial" w:cs="Arial"/>
+                <w:color w:val="000000" w:themeColor="text1"/>
+                <w:lang w:bidi="es-ES"/>
+              </w:rPr>
+            </w:pPr>
+            <w:r>
+              <w:rPr>
+                <w:rFonts w:ascii="Arial" w:hAnsi="Arial" w:cs="Arial"/>
+                <w:color w:val="FF0000"/>
+                <w:lang w:bidi="es-ES"/>
+              </w:rPr>
+              <w:t>+</w:t>
+            </w:r>
+          </w:p>
+        </w:tc>
+        <w:tc>
+          <w:tcPr>
+            <w:tcW w:w="4192" w:type="dxa"/>
+            <w:tcBorders>
+              <w:right w:val="single" w:sz="12" w:space="0" w:color="auto"/>
+            </w:tcBorders>
+            <w:vAlign w:val="center"/>
+          </w:tcPr>
+          <w:p>
+            <w:pPr>
+              <w:pStyle w:val="Informacindecontacto"/>
+              <w:rPr>
+                <w:rFonts w:ascii="Arial" w:hAnsi="Arial" w:cs="Arial"/>
+                <w:color w:val="000000" w:themeColor="text1"/>
+                <w:lang w:bidi="es-ES"/>
+              </w:rPr>
+            </w:pPr>
+            <w:r>
+              <w:rPr>
+                <w:rFonts w:ascii="Arial" w:hAnsi="Arial" w:cs="Arial"/>
+                <w:color w:val="000000" w:themeColor="text1"/>
+                <w:lang w:bidi="es-ES"/>
+              </w:rPr>
+              <w:t>Guardar proyecto</w:t>
+            </w:r>
+          </w:p>
+        </w:tc>
+      </w:tr>
+      <w:tr>
+        <w:trPr>
+          <w:trHeight w:val="584"/>
+          <w:jc w:val="center"/>
+        </w:trPr>
+        <w:tc>
+          <w:tcPr>
+            <w:tcW w:w="4192" w:type="dxa"/>
+            <w:tcBorders>
+              <w:left w:val="single" w:sz="12" w:space="0" w:color="auto"/>
+            </w:tcBorders>
+            <w:vAlign w:val="center"/>
+          </w:tcPr>
+          <w:p>
+            <w:pPr>
+              <w:pStyle w:val="Informacindecontacto"/>
+              <w:rPr>
+                <w:rFonts w:ascii="Arial" w:hAnsi="Arial" w:cs="Arial"/>
+                <w:color w:val="000000" w:themeColor="text1"/>
+                <w:lang w:bidi="es-ES"/>
+              </w:rPr>
+            </w:pPr>
+            <w:r>
+              <w:rPr>
+                <w:rFonts w:ascii="Arial" w:hAnsi="Arial" w:cs="Arial"/>
+                <w:color w:val="FF0000"/>
+                <w:lang w:bidi="es-ES"/>
+              </w:rPr>
+              <w:t>+</w:t>
+            </w:r>
+          </w:p>
+        </w:tc>
+        <w:tc>
+          <w:tcPr>
+            <w:tcW w:w="4192" w:type="dxa"/>
+            <w:tcBorders>
+              <w:right w:val="single" w:sz="12" w:space="0" w:color="auto"/>
+            </w:tcBorders>
+            <w:vAlign w:val="center"/>
+          </w:tcPr>
+          <w:p>
+            <w:pPr>
+              <w:pStyle w:val="Informacindecontacto"/>
+              <w:rPr>
+                <w:rFonts w:ascii="Arial" w:hAnsi="Arial" w:cs="Arial"/>
+                <w:color w:val="000000" w:themeColor="text1"/>
+                <w:lang w:bidi="es-ES"/>
+              </w:rPr>
+            </w:pPr>
+            <w:r>
+              <w:rPr>
+                <w:rFonts w:ascii="Arial" w:hAnsi="Arial" w:cs="Arial"/>
+                <w:color w:val="000000" w:themeColor="text1"/>
+                <w:lang w:bidi="es-ES"/>
+              </w:rPr>
+              <w:t>Ayuda</w:t>
+            </w:r>
+          </w:p>
+        </w:tc>
+      </w:tr>
+      <w:tr>
+        <w:trPr>
+          <w:trHeight w:val="584"/>
+          <w:jc w:val="center"/>
+        </w:trPr>
+        <w:tc>
+          <w:tcPr>
+            <w:tcW w:w="4192" w:type="dxa"/>
+            <w:tcBorders>
+              <w:left w:val="single" w:sz="12" w:space="0" w:color="auto"/>
+              <w:bottom w:val="single" w:sz="12" w:space="0" w:color="auto"/>
+            </w:tcBorders>
+            <w:vAlign w:val="center"/>
+          </w:tcPr>
+          <w:p>
+            <w:pPr>
+              <w:pStyle w:val="Informacindecontacto"/>
+              <w:rPr>
+                <w:rFonts w:ascii="Arial" w:hAnsi="Arial" w:cs="Arial"/>
+                <w:color w:val="000000" w:themeColor="text1"/>
+                <w:lang w:bidi="es-ES"/>
+              </w:rPr>
+            </w:pPr>
+            <w:r>
+              <w:rPr>
+                <w:rFonts w:ascii="Arial" w:hAnsi="Arial" w:cs="Arial"/>
+                <w:color w:val="FF0000"/>
+                <w:lang w:bidi="es-ES"/>
+              </w:rPr>
+              <w:t>+</w:t>
+            </w:r>
+          </w:p>
+        </w:tc>
+        <w:tc>
+          <w:tcPr>
+            <w:tcW w:w="4192" w:type="dxa"/>
+            <w:tcBorders>
+              <w:bottom w:val="single" w:sz="12" w:space="0" w:color="auto"/>
+              <w:right w:val="single" w:sz="12" w:space="0" w:color="auto"/>
+            </w:tcBorders>
+            <w:vAlign w:val="center"/>
+          </w:tcPr>
+          <w:p>
+            <w:pPr>
+              <w:pStyle w:val="Informacindecontacto"/>
+              <w:rPr>
+                <w:rFonts w:ascii="Arial" w:hAnsi="Arial" w:cs="Arial"/>
+                <w:color w:val="000000" w:themeColor="text1"/>
+                <w:lang w:bidi="es-ES"/>
+              </w:rPr>
+            </w:pPr>
+            <w:r>
+              <w:rPr>
+                <w:rFonts w:ascii="Arial" w:hAnsi="Arial" w:cs="Arial"/>
+                <w:color w:val="000000" w:themeColor="text1"/>
+                <w:lang w:bidi="es-ES"/>
+              </w:rPr>
+              <w:t>Salir</w:t>
+            </w:r>
+          </w:p>
+        </w:tc>
+      </w:tr>
+    </w:tbl>
+    <w:p>
+      <w:pPr>
+        <w:pStyle w:val="Informacindecontacto"/>
+        <w:rPr>
+          <w:rFonts w:ascii="Arial" w:hAnsi="Arial" w:cs="Arial"/>
+          <w:color w:val="000000" w:themeColor="text1"/>
+          <w:lang w:bidi="es-ES"/>
+        </w:rPr>
+      </w:pPr>
+    </w:p>
+    <w:p>
+      <w:pPr>
+        <w:pStyle w:val="Informacindecontacto"/>
+        <w:jc w:val="left"/>
+        <w:rPr>
+          <w:rFonts w:ascii="Arial" w:hAnsi="Arial" w:cs="Arial"/>
+          <w:color w:val="000000" w:themeColor="text1"/>
+          <w:lang w:bidi="es-ES"/>
+        </w:rPr>
+      </w:pPr>
+    </w:p>
+    <w:p>
+      <w:pPr>
+        <w:pStyle w:val="Informacindecontacto"/>
+        <w:jc w:val="left"/>
+        <w:rPr>
+          <w:rFonts w:ascii="Arial" w:hAnsi="Arial" w:cs="Arial"/>
+          <w:color w:val="000000" w:themeColor="text1"/>
+          <w:lang w:bidi="es-ES"/>
+        </w:rPr>
+      </w:pPr>
+    </w:p>
+    <w:p>
+      <w:pPr>
+        <w:pStyle w:val="Informacindecontacto"/>
+        <w:jc w:val="left"/>
+        <w:rPr>
+          <w:rFonts w:ascii="Arial" w:hAnsi="Arial" w:cs="Arial"/>
+          <w:b/>
+          <w:color w:val="000000" w:themeColor="text1"/>
+          <w:lang w:val="es-BO" w:bidi="es-ES"/>
+        </w:rPr>
+      </w:pPr>
+      <w:r>
+        <w:rPr>
+          <w:rFonts w:ascii="Arial" w:hAnsi="Arial" w:cs="Arial"/>
+          <w:b/>
+          <w:color w:val="000000" w:themeColor="text1"/>
           <w:lang w:bidi="es-ES"/>
         </w:rPr>
         <w:lastRenderedPageBreak/>
-        <w:t>MANUAL DE USUARIO</w:t>
+        <w:t xml:space="preserve">3. </w:t>
+      </w:r>
+      <w:r>
+        <w:rPr>
+          <w:rFonts w:ascii="Arial" w:hAnsi="Arial" w:cs="Arial"/>
+          <w:b/>
+          <w:color w:val="000000" w:themeColor="text1"/>
+          <w:lang w:bidi="es-ES"/>
+        </w:rPr>
+        <w:t>¿Cómo funcionan los menús</w:t>
+      </w:r>
+      <w:r>
+        <w:rPr>
+          <w:rFonts w:ascii="Arial" w:hAnsi="Arial" w:cs="Arial"/>
+          <w:b/>
+          <w:color w:val="000000" w:themeColor="text1"/>
+          <w:lang w:val="es-BO" w:bidi="es-ES"/>
+        </w:rPr>
+        <w:t>?</w:t>
       </w:r>
     </w:p>
     <w:p>
@@ -275,83 +1944,437 @@
         <w:pStyle w:val="Informacindecontacto"/>
         <w:jc w:val="left"/>
         <w:rPr>
-          <w:lang w:bidi="es-ES"/>
-        </w:rPr>
-      </w:pPr>
-      <w:bookmarkStart w:id="0" w:name="_GoBack"/>
-      <w:bookmarkEnd w:id="0"/>
-    </w:p>
-    <w:p>
-      <w:pPr>
-        <w:pStyle w:val="Informacindecontacto"/>
-        <w:numPr>
-          <w:ilvl w:val="0"/>
-          <w:numId w:val="16"/>
-        </w:numPr>
+          <w:rFonts w:ascii="Arial" w:hAnsi="Arial" w:cs="Arial"/>
+          <w:b/>
+          <w:color w:val="000000" w:themeColor="text1"/>
+          <w:lang w:bidi="es-ES"/>
+        </w:rPr>
+      </w:pPr>
+    </w:p>
+    <w:p>
+      <w:pPr>
+        <w:pStyle w:val="Informacindecontacto"/>
         <w:jc w:val="left"/>
         <w:rPr>
-          <w:lang w:bidi="es-ES"/>
-        </w:rPr>
-      </w:pPr>
-      <w:r>
-        <w:rPr>
-          <w:lang w:bidi="es-ES"/>
-        </w:rPr>
-        <w:t>ÍNDICE DE CONTENIDO</w:t>
-      </w:r>
-    </w:p>
-    <w:p>
-      <w:pPr>
-        <w:pStyle w:val="Informacindecontacto"/>
-        <w:numPr>
-          <w:ilvl w:val="0"/>
-          <w:numId w:val="16"/>
-        </w:numPr>
+          <w:rFonts w:ascii="Arial" w:hAnsi="Arial" w:cs="Arial"/>
+          <w:b/>
+          <w:color w:val="000000" w:themeColor="text1"/>
+          <w:lang w:bidi="es-ES"/>
+        </w:rPr>
+      </w:pPr>
+      <w:r>
+        <w:rPr>
+          <w:noProof/>
+        </w:rPr>
+        <w:drawing>
+          <wp:inline distT="0" distB="0" distL="0" distR="0">
+            <wp:extent cx="5486400" cy="3085529"/>
+            <wp:effectExtent l="0" t="0" r="0" b="635"/>
+            <wp:docPr id="8" name="Imagen 8" descr="https://scontent.fsrz1-1.fna.fbcdn.net/v/t1.15752-9/35026398_818625144993901_7948930355367510016_n.png?_nc_cat=0&amp;oh=4e9b71def6214c9941c1aaccd1ab2d2e&amp;oe=5BB92B66"/>
+            <wp:cNvGraphicFramePr>
+              <a:graphicFrameLocks xmlns:a="http://schemas.openxmlformats.org/drawingml/2006/main" noChangeAspect="1"/>
+            </wp:cNvGraphicFramePr>
+            <a:graphic xmlns:a="http://schemas.openxmlformats.org/drawingml/2006/main">
+              <a:graphicData uri="http://schemas.openxmlformats.org/drawingml/2006/picture">
+                <pic:pic xmlns:pic="http://schemas.openxmlformats.org/drawingml/2006/picture">
+                  <pic:nvPicPr>
+                    <pic:cNvPr id="0" name="Picture 10" descr="https://scontent.fsrz1-1.fna.fbcdn.net/v/t1.15752-9/35026398_818625144993901_7948930355367510016_n.png?_nc_cat=0&amp;oh=4e9b71def6214c9941c1aaccd1ab2d2e&amp;oe=5BB92B66"/>
+                    <pic:cNvPicPr>
+                      <a:picLocks noChangeAspect="1" noChangeArrowheads="1"/>
+                    </pic:cNvPicPr>
+                  </pic:nvPicPr>
+                  <pic:blipFill>
+                    <a:blip r:embed="rId10" cstate="print">
+                      <a:extLst>
+                        <a:ext uri="{28A0092B-C50C-407E-A947-70E740481C1C}">
+                          <a14:useLocalDpi xmlns:a14="http://schemas.microsoft.com/office/drawing/2010/main" val="0"/>
+                        </a:ext>
+                      </a:extLst>
+                    </a:blip>
+                    <a:srcRect/>
+                    <a:stretch>
+                      <a:fillRect/>
+                    </a:stretch>
+                  </pic:blipFill>
+                  <pic:spPr bwMode="auto">
+                    <a:xfrm>
+                      <a:off x="0" y="0"/>
+                      <a:ext cx="5486400" cy="3085529"/>
+                    </a:xfrm>
+                    <a:prstGeom prst="rect">
+                      <a:avLst/>
+                    </a:prstGeom>
+                    <a:noFill/>
+                    <a:ln>
+                      <a:noFill/>
+                    </a:ln>
+                  </pic:spPr>
+                </pic:pic>
+              </a:graphicData>
+            </a:graphic>
+          </wp:inline>
+        </w:drawing>
+      </w:r>
+    </w:p>
+    <w:p>
+      <w:pPr>
+        <w:pStyle w:val="Informacindecontacto"/>
         <w:jc w:val="left"/>
         <w:rPr>
-          <w:lang w:bidi="es-ES"/>
-        </w:rPr>
-      </w:pPr>
-      <w:r>
-        <w:rPr>
-          <w:lang w:bidi="es-ES"/>
-        </w:rPr>
-        <w:t>TABLA DE FIGURAS</w:t>
-      </w:r>
-    </w:p>
-    <w:p>
-      <w:pPr>
-        <w:pStyle w:val="Informacindecontacto"/>
-        <w:numPr>
-          <w:ilvl w:val="0"/>
-          <w:numId w:val="16"/>
-        </w:numPr>
+          <w:rFonts w:ascii="Arial" w:hAnsi="Arial" w:cs="Arial"/>
+          <w:color w:val="000000" w:themeColor="text1"/>
+          <w:lang w:val="es-BO" w:bidi="es-ES"/>
+        </w:rPr>
+      </w:pPr>
+    </w:p>
+    <w:tbl>
+      <w:tblPr>
+        <w:tblStyle w:val="Tablaconcuadrcula"/>
+        <w:tblW w:w="8792" w:type="dxa"/>
+        <w:jc w:val="center"/>
+        <w:tblLook w:val="04A0" w:firstRow="1" w:lastRow="0" w:firstColumn="1" w:lastColumn="0" w:noHBand="0" w:noVBand="1"/>
+      </w:tblPr>
+      <w:tblGrid>
+        <w:gridCol w:w="4396"/>
+        <w:gridCol w:w="4396"/>
+      </w:tblGrid>
+      <w:tr>
+        <w:trPr>
+          <w:trHeight w:val="642"/>
+          <w:jc w:val="center"/>
+        </w:trPr>
+        <w:tc>
+          <w:tcPr>
+            <w:tcW w:w="4396" w:type="dxa"/>
+            <w:tcBorders>
+              <w:top w:val="single" w:sz="12" w:space="0" w:color="auto"/>
+              <w:left w:val="single" w:sz="12" w:space="0" w:color="auto"/>
+              <w:bottom w:val="single" w:sz="12" w:space="0" w:color="auto"/>
+            </w:tcBorders>
+            <w:vAlign w:val="center"/>
+          </w:tcPr>
+          <w:p>
+            <w:pPr>
+              <w:pStyle w:val="Informacindecontacto"/>
+              <w:rPr>
+                <w:rFonts w:ascii="Arial" w:hAnsi="Arial" w:cs="Arial"/>
+                <w:b/>
+                <w:color w:val="000000" w:themeColor="text1"/>
+                <w:lang w:bidi="es-ES"/>
+              </w:rPr>
+            </w:pPr>
+            <w:r>
+              <w:rPr>
+                <w:rFonts w:ascii="Arial" w:hAnsi="Arial" w:cs="Arial"/>
+                <w:b/>
+                <w:color w:val="000000" w:themeColor="text1"/>
+                <w:lang w:bidi="es-ES"/>
+              </w:rPr>
+              <w:t>Bot</w:t>
+            </w:r>
+            <w:r>
+              <w:rPr>
+                <w:rFonts w:ascii="Arial" w:hAnsi="Arial" w:cs="Arial"/>
+                <w:b/>
+                <w:color w:val="000000" w:themeColor="text1"/>
+                <w:lang w:bidi="es-ES"/>
+              </w:rPr>
+              <w:t>ón</w:t>
+            </w:r>
+          </w:p>
+        </w:tc>
+        <w:tc>
+          <w:tcPr>
+            <w:tcW w:w="4396" w:type="dxa"/>
+            <w:tcBorders>
+              <w:top w:val="single" w:sz="12" w:space="0" w:color="auto"/>
+              <w:bottom w:val="single" w:sz="12" w:space="0" w:color="auto"/>
+              <w:right w:val="single" w:sz="12" w:space="0" w:color="auto"/>
+            </w:tcBorders>
+            <w:vAlign w:val="center"/>
+          </w:tcPr>
+          <w:p>
+            <w:pPr>
+              <w:pStyle w:val="Informacindecontacto"/>
+              <w:rPr>
+                <w:rFonts w:ascii="Arial" w:hAnsi="Arial" w:cs="Arial"/>
+                <w:b/>
+                <w:color w:val="000000" w:themeColor="text1"/>
+                <w:lang w:bidi="es-ES"/>
+              </w:rPr>
+            </w:pPr>
+            <w:r>
+              <w:rPr>
+                <w:rFonts w:ascii="Arial" w:hAnsi="Arial" w:cs="Arial"/>
+                <w:b/>
+                <w:color w:val="000000" w:themeColor="text1"/>
+                <w:lang w:bidi="es-ES"/>
+              </w:rPr>
+              <w:t>Funcionalida</w:t>
+            </w:r>
+            <w:r>
+              <w:rPr>
+                <w:rFonts w:ascii="Arial" w:hAnsi="Arial" w:cs="Arial"/>
+                <w:b/>
+                <w:color w:val="000000" w:themeColor="text1"/>
+                <w:lang w:bidi="es-ES"/>
+              </w:rPr>
+              <w:t>d</w:t>
+            </w:r>
+          </w:p>
+        </w:tc>
+      </w:tr>
+      <w:tr>
+        <w:trPr>
+          <w:trHeight w:val="610"/>
+          <w:jc w:val="center"/>
+        </w:trPr>
+        <w:tc>
+          <w:tcPr>
+            <w:tcW w:w="4396" w:type="dxa"/>
+            <w:tcBorders>
+              <w:top w:val="single" w:sz="12" w:space="0" w:color="auto"/>
+              <w:left w:val="single" w:sz="12" w:space="0" w:color="auto"/>
+            </w:tcBorders>
+            <w:vAlign w:val="center"/>
+          </w:tcPr>
+          <w:p>
+            <w:pPr>
+              <w:pStyle w:val="Informacindecontacto"/>
+              <w:rPr>
+                <w:rFonts w:ascii="Arial" w:hAnsi="Arial" w:cs="Arial"/>
+                <w:color w:val="000000" w:themeColor="text1"/>
+                <w:lang w:bidi="es-ES"/>
+              </w:rPr>
+            </w:pPr>
+            <w:r>
+              <w:rPr>
+                <w:rFonts w:ascii="Arial" w:hAnsi="Arial" w:cs="Arial"/>
+                <w:color w:val="000000" w:themeColor="text1"/>
+                <w:lang w:bidi="es-ES"/>
+              </w:rPr>
+              <w:t>Crear objeto</w:t>
+            </w:r>
+          </w:p>
+        </w:tc>
+        <w:tc>
+          <w:tcPr>
+            <w:tcW w:w="4396" w:type="dxa"/>
+            <w:tcBorders>
+              <w:top w:val="single" w:sz="12" w:space="0" w:color="auto"/>
+              <w:right w:val="single" w:sz="12" w:space="0" w:color="auto"/>
+            </w:tcBorders>
+            <w:vAlign w:val="center"/>
+          </w:tcPr>
+          <w:p>
+            <w:pPr>
+              <w:pStyle w:val="Informacindecontacto"/>
+              <w:rPr>
+                <w:rFonts w:ascii="Arial" w:hAnsi="Arial" w:cs="Arial"/>
+                <w:color w:val="000000" w:themeColor="text1"/>
+                <w:lang w:bidi="es-ES"/>
+              </w:rPr>
+            </w:pPr>
+          </w:p>
+        </w:tc>
+      </w:tr>
+      <w:tr>
+        <w:trPr>
+          <w:trHeight w:val="642"/>
+          <w:jc w:val="center"/>
+        </w:trPr>
+        <w:tc>
+          <w:tcPr>
+            <w:tcW w:w="4396" w:type="dxa"/>
+            <w:tcBorders>
+              <w:left w:val="single" w:sz="12" w:space="0" w:color="auto"/>
+            </w:tcBorders>
+            <w:vAlign w:val="center"/>
+          </w:tcPr>
+          <w:p>
+            <w:pPr>
+              <w:pStyle w:val="Informacindecontacto"/>
+              <w:rPr>
+                <w:rFonts w:ascii="Arial" w:hAnsi="Arial" w:cs="Arial"/>
+                <w:color w:val="000000" w:themeColor="text1"/>
+                <w:lang w:bidi="es-ES"/>
+              </w:rPr>
+            </w:pPr>
+            <w:r>
+              <w:rPr>
+                <w:rFonts w:ascii="Arial" w:hAnsi="Arial" w:cs="Arial"/>
+                <w:color w:val="000000" w:themeColor="text1"/>
+                <w:lang w:bidi="es-ES"/>
+              </w:rPr>
+              <w:t>Borrar objeto</w:t>
+            </w:r>
+          </w:p>
+        </w:tc>
+        <w:tc>
+          <w:tcPr>
+            <w:tcW w:w="4396" w:type="dxa"/>
+            <w:tcBorders>
+              <w:right w:val="single" w:sz="12" w:space="0" w:color="auto"/>
+            </w:tcBorders>
+            <w:vAlign w:val="center"/>
+          </w:tcPr>
+          <w:p>
+            <w:pPr>
+              <w:pStyle w:val="Informacindecontacto"/>
+              <w:rPr>
+                <w:rFonts w:ascii="Arial" w:hAnsi="Arial" w:cs="Arial"/>
+                <w:color w:val="000000" w:themeColor="text1"/>
+                <w:lang w:bidi="es-ES"/>
+              </w:rPr>
+            </w:pPr>
+          </w:p>
+        </w:tc>
+      </w:tr>
+      <w:tr>
+        <w:trPr>
+          <w:trHeight w:val="642"/>
+          <w:jc w:val="center"/>
+        </w:trPr>
+        <w:tc>
+          <w:tcPr>
+            <w:tcW w:w="4396" w:type="dxa"/>
+            <w:tcBorders>
+              <w:left w:val="single" w:sz="12" w:space="0" w:color="auto"/>
+            </w:tcBorders>
+            <w:vAlign w:val="center"/>
+          </w:tcPr>
+          <w:p>
+            <w:pPr>
+              <w:pStyle w:val="Informacindecontacto"/>
+              <w:rPr>
+                <w:rFonts w:ascii="Arial" w:hAnsi="Arial" w:cs="Arial"/>
+                <w:color w:val="000000" w:themeColor="text1"/>
+                <w:lang w:bidi="es-ES"/>
+              </w:rPr>
+            </w:pPr>
+            <w:r>
+              <w:rPr>
+                <w:rFonts w:ascii="Arial" w:hAnsi="Arial" w:cs="Arial"/>
+                <w:color w:val="000000" w:themeColor="text1"/>
+                <w:lang w:bidi="es-ES"/>
+              </w:rPr>
+              <w:t>Ayuda</w:t>
+            </w:r>
+          </w:p>
+        </w:tc>
+        <w:tc>
+          <w:tcPr>
+            <w:tcW w:w="4396" w:type="dxa"/>
+            <w:tcBorders>
+              <w:right w:val="single" w:sz="12" w:space="0" w:color="auto"/>
+            </w:tcBorders>
+            <w:vAlign w:val="center"/>
+          </w:tcPr>
+          <w:p>
+            <w:pPr>
+              <w:pStyle w:val="Informacindecontacto"/>
+              <w:rPr>
+                <w:rFonts w:ascii="Arial" w:hAnsi="Arial" w:cs="Arial"/>
+                <w:color w:val="000000" w:themeColor="text1"/>
+                <w:lang w:bidi="es-ES"/>
+              </w:rPr>
+            </w:pPr>
+          </w:p>
+        </w:tc>
+      </w:tr>
+      <w:tr>
+        <w:trPr>
+          <w:trHeight w:val="610"/>
+          <w:jc w:val="center"/>
+        </w:trPr>
+        <w:tc>
+          <w:tcPr>
+            <w:tcW w:w="4396" w:type="dxa"/>
+            <w:tcBorders>
+              <w:left w:val="single" w:sz="12" w:space="0" w:color="auto"/>
+              <w:bottom w:val="single" w:sz="12" w:space="0" w:color="auto"/>
+            </w:tcBorders>
+            <w:vAlign w:val="center"/>
+          </w:tcPr>
+          <w:p>
+            <w:pPr>
+              <w:pStyle w:val="Informacindecontacto"/>
+              <w:rPr>
+                <w:rFonts w:ascii="Arial" w:hAnsi="Arial" w:cs="Arial"/>
+                <w:color w:val="000000" w:themeColor="text1"/>
+                <w:lang w:bidi="es-ES"/>
+              </w:rPr>
+            </w:pPr>
+            <w:r>
+              <w:rPr>
+                <w:rFonts w:ascii="Arial" w:hAnsi="Arial" w:cs="Arial"/>
+                <w:color w:val="000000" w:themeColor="text1"/>
+                <w:lang w:bidi="es-ES"/>
+              </w:rPr>
+              <w:t>Salir</w:t>
+            </w:r>
+          </w:p>
+        </w:tc>
+        <w:tc>
+          <w:tcPr>
+            <w:tcW w:w="4396" w:type="dxa"/>
+            <w:tcBorders>
+              <w:bottom w:val="single" w:sz="12" w:space="0" w:color="auto"/>
+              <w:right w:val="single" w:sz="12" w:space="0" w:color="auto"/>
+            </w:tcBorders>
+            <w:vAlign w:val="center"/>
+          </w:tcPr>
+          <w:p>
+            <w:pPr>
+              <w:pStyle w:val="Informacindecontacto"/>
+              <w:rPr>
+                <w:rFonts w:ascii="Arial" w:hAnsi="Arial" w:cs="Arial"/>
+                <w:color w:val="000000" w:themeColor="text1"/>
+                <w:lang w:bidi="es-ES"/>
+              </w:rPr>
+            </w:pPr>
+          </w:p>
+        </w:tc>
+      </w:tr>
+    </w:tbl>
+    <w:p>
+      <w:pPr>
+        <w:pStyle w:val="Informacindecontacto"/>
         <w:jc w:val="left"/>
         <w:rPr>
-          <w:lang w:bidi="es-ES"/>
-        </w:rPr>
-      </w:pPr>
-      <w:r>
-        <w:rPr>
-          <w:lang w:bidi="es-ES"/>
-        </w:rPr>
-        <w:t xml:space="preserve">DESCRIPCIÓN DE LA APLICACIÓN </w:t>
-      </w:r>
-    </w:p>
-    <w:p>
-      <w:pPr>
-        <w:pStyle w:val="Informacindecontacto"/>
-        <w:numPr>
-          <w:ilvl w:val="0"/>
-          <w:numId w:val="16"/>
-        </w:numPr>
+          <w:rFonts w:ascii="Arial" w:hAnsi="Arial" w:cs="Arial"/>
+          <w:color w:val="000000" w:themeColor="text1"/>
+          <w:lang w:bidi="es-ES"/>
+        </w:rPr>
+      </w:pPr>
+    </w:p>
+    <w:p>
+      <w:pPr>
+        <w:pStyle w:val="Informacindecontacto"/>
         <w:jc w:val="left"/>
         <w:rPr>
-          <w:lang w:bidi="es-ES"/>
-        </w:rPr>
-      </w:pPr>
-      <w:r>
-        <w:rPr>
+          <w:rFonts w:ascii="Arial" w:hAnsi="Arial" w:cs="Arial"/>
+          <w:color w:val="000000" w:themeColor="text1"/>
+          <w:lang w:bidi="es-ES"/>
+        </w:rPr>
+      </w:pPr>
+    </w:p>
+    <w:p>
+      <w:pPr>
+        <w:pStyle w:val="Informacindecontacto"/>
+        <w:jc w:val="left"/>
+        <w:rPr>
+          <w:rFonts w:ascii="Arial" w:hAnsi="Arial" w:cs="Arial"/>
+          <w:b/>
+          <w:color w:val="000000" w:themeColor="text1"/>
+          <w:lang w:bidi="es-ES"/>
+        </w:rPr>
+      </w:pPr>
+      <w:r>
+        <w:rPr>
+          <w:rFonts w:ascii="Arial" w:hAnsi="Arial" w:cs="Arial"/>
+          <w:b/>
+          <w:color w:val="000000" w:themeColor="text1"/>
           <w:lang w:bidi="es-ES"/>
         </w:rPr>
         <w:t>INFORMACIÓN Y SOPORTE TÉCNICO</w:t>
@@ -360,24 +2383,243 @@
     <w:p>
       <w:pPr>
         <w:pStyle w:val="Informacindecontacto"/>
+        <w:ind w:left="360"/>
         <w:jc w:val="left"/>
-      </w:pPr>
+        <w:rPr>
+          <w:rFonts w:ascii="Arial" w:hAnsi="Arial" w:cs="Arial"/>
+          <w:color w:val="000000" w:themeColor="text1"/>
+          <w:lang w:bidi="es-ES"/>
+        </w:rPr>
+      </w:pPr>
+    </w:p>
+    <w:p>
+      <w:pPr>
+        <w:pStyle w:val="Informacindecontacto"/>
+        <w:jc w:val="left"/>
+        <w:rPr>
+          <w:rFonts w:ascii="Arial" w:hAnsi="Arial" w:cs="Arial"/>
+          <w:color w:val="000000" w:themeColor="text1"/>
+          <w:lang w:bidi="es-ES"/>
+        </w:rPr>
+      </w:pPr>
+      <w:r>
+        <w:rPr>
+          <w:rFonts w:ascii="Arial" w:hAnsi="Arial" w:cs="Arial"/>
+          <w:color w:val="000000" w:themeColor="text1"/>
+          <w:lang w:bidi="es-ES"/>
+        </w:rPr>
+        <w:t>Para cualquier problema contactarse con el Scrum Master del proyecto:</w:t>
+      </w:r>
+    </w:p>
+    <w:p>
+      <w:pPr>
+        <w:pStyle w:val="Informacindecontacto"/>
+        <w:ind w:left="360"/>
+        <w:jc w:val="left"/>
+        <w:rPr>
+          <w:rFonts w:ascii="Arial" w:hAnsi="Arial" w:cs="Arial"/>
+          <w:color w:val="000000" w:themeColor="text1"/>
+        </w:rPr>
+      </w:pPr>
+    </w:p>
+    <w:p>
+      <w:pPr>
+        <w:pStyle w:val="Informacindecontacto"/>
+        <w:ind w:left="360"/>
+        <w:jc w:val="left"/>
+        <w:rPr>
+          <w:rFonts w:ascii="Arial" w:hAnsi="Arial" w:cs="Arial"/>
+          <w:color w:val="000000" w:themeColor="text1"/>
+          <w:lang w:val="es-BO"/>
+        </w:rPr>
+      </w:pPr>
+      <w:r>
+        <w:rPr>
+          <w:rFonts w:ascii="Arial" w:hAnsi="Arial" w:cs="Arial"/>
+          <w:b/>
+          <w:noProof/>
+          <w:color w:val="000000" w:themeColor="text1"/>
+          <w:lang w:val="es-BO"/>
+        </w:rPr>
+        <mc:AlternateContent>
+          <mc:Choice Requires="wps">
+            <w:drawing>
+              <wp:anchor distT="0" distB="0" distL="114300" distR="114300" simplePos="0" relativeHeight="251659264" behindDoc="0" locked="0" layoutInCell="1" allowOverlap="1">
+                <wp:simplePos x="0" y="0"/>
+                <wp:positionH relativeFrom="column">
+                  <wp:posOffset>3809769</wp:posOffset>
+                </wp:positionH>
+                <wp:positionV relativeFrom="paragraph">
+                  <wp:posOffset>102870</wp:posOffset>
+                </wp:positionV>
+                <wp:extent cx="258945" cy="8092"/>
+                <wp:effectExtent l="0" t="95250" r="0" b="144780"/>
+                <wp:wrapNone/>
+                <wp:docPr id="2" name="Conector recto de flecha 2"/>
+                <wp:cNvGraphicFramePr/>
+                <a:graphic xmlns:a="http://schemas.openxmlformats.org/drawingml/2006/main">
+                  <a:graphicData uri="http://schemas.microsoft.com/office/word/2010/wordprocessingShape">
+                    <wps:wsp>
+                      <wps:cNvCnPr/>
+                      <wps:spPr>
+                        <a:xfrm>
+                          <a:off x="0" y="0"/>
+                          <a:ext cx="258945" cy="8092"/>
+                        </a:xfrm>
+                        <a:prstGeom prst="straightConnector1">
+                          <a:avLst/>
+                        </a:prstGeom>
+                        <a:ln>
+                          <a:solidFill>
+                            <a:srgbClr val="FF0000"/>
+                          </a:solidFill>
+                          <a:tailEnd type="triangle"/>
+                        </a:ln>
+                      </wps:spPr>
+                      <wps:style>
+                        <a:lnRef idx="3">
+                          <a:schemeClr val="accent5"/>
+                        </a:lnRef>
+                        <a:fillRef idx="0">
+                          <a:schemeClr val="accent5"/>
+                        </a:fillRef>
+                        <a:effectRef idx="2">
+                          <a:schemeClr val="accent5"/>
+                        </a:effectRef>
+                        <a:fontRef idx="minor">
+                          <a:schemeClr val="tx1"/>
+                        </a:fontRef>
+                      </wps:style>
+                      <wps:bodyPr/>
+                    </wps:wsp>
+                  </a:graphicData>
+                </a:graphic>
+                <wp14:sizeRelH relativeFrom="margin">
+                  <wp14:pctWidth>0</wp14:pctWidth>
+                </wp14:sizeRelH>
+                <wp14:sizeRelV relativeFrom="margin">
+                  <wp14:pctHeight>0</wp14:pctHeight>
+                </wp14:sizeRelV>
+              </wp:anchor>
+            </w:drawing>
+          </mc:Choice>
+          <mc:Fallback>
+            <w:pict>
+              <v:shapetype w14:anchorId="362D61D3" id="_x0000_t32" coordsize="21600,21600" o:spt="32" o:oned="t" path="m,l21600,21600e" filled="f">
+                <v:path arrowok="t" fillok="f" o:connecttype="none"/>
+                <o:lock v:ext="edit" shapetype="t"/>
+              </v:shapetype>
+              <v:shape id="Conector recto de flecha 2" o:spid="_x0000_s1026" type="#_x0000_t32" style="position:absolute;margin-left:300pt;margin-top:8.1pt;width:20.4pt;height:.65pt;z-index:251659264;visibility:visible;mso-wrap-style:square;mso-width-percent:0;mso-height-percent:0;mso-wrap-distance-left:9pt;mso-wrap-distance-top:0;mso-wrap-distance-right:9pt;mso-wrap-distance-bottom:0;mso-position-horizontal:absolute;mso-position-horizontal-relative:text;mso-position-vertical:absolute;mso-position-vertical-relative:text;mso-width-percent:0;mso-height-percent:0;mso-width-relative:margin;mso-height-relative:margin" o:gfxdata="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" strokecolor="red" strokeweight="3pt">
+                <v:stroke endarrow="block"/>
+                <v:shadow on="t" color="black" opacity="22937f" origin=",.5" offset="0,.63889mm"/>
+              </v:shape>
+            </w:pict>
+          </mc:Fallback>
+        </mc:AlternateContent>
+      </w:r>
+      <w:r>
+        <w:rPr>
+          <w:rStyle w:val="Hipervnculo"/>
+          <w:rFonts w:ascii="Arial" w:hAnsi="Arial" w:cs="Arial"/>
+          <w:b/>
+          <w:color w:val="000000" w:themeColor="text1"/>
+          <w:u w:val="none"/>
+          <w:lang w:val="es-BO"/>
+        </w:rPr>
+        <w:t xml:space="preserve"> </w:t>
+      </w:r>
+      <w:r>
+        <w:rPr>
+          <w:rStyle w:val="Hipervnculo"/>
+          <w:rFonts w:ascii="Arial" w:hAnsi="Arial" w:cs="Arial"/>
+          <w:b/>
+          <w:color w:val="000000" w:themeColor="text1"/>
+          <w:u w:val="none"/>
+          <w:lang w:val="es-BO"/>
+        </w:rPr>
+        <w:tab/>
+      </w:r>
+      <w:r>
+        <w:rPr>
+          <w:rStyle w:val="Hipervnculo"/>
+          <w:rFonts w:ascii="Arial" w:hAnsi="Arial" w:cs="Arial"/>
+          <w:b/>
+          <w:color w:val="000000" w:themeColor="text1"/>
+          <w:u w:val="none"/>
+          <w:lang w:val="es-BO"/>
+        </w:rPr>
+        <w:t>Correo electrónico:</w:t>
+      </w:r>
+      <w:r>
+        <w:rPr>
+          <w:rStyle w:val="Hipervnculo"/>
+          <w:rFonts w:ascii="Arial" w:hAnsi="Arial" w:cs="Arial"/>
+          <w:color w:val="000000" w:themeColor="text1"/>
+          <w:u w:val="none"/>
+          <w:lang w:val="es-BO"/>
+        </w:rPr>
+        <w:t xml:space="preserve"> </w:t>
+      </w:r>
+      <w:hyperlink r:id="rId11" w:history="1">
+        <w:r>
+          <w:rPr>
+            <w:rStyle w:val="Hipervnculo"/>
+            <w:rFonts w:ascii="Arial" w:hAnsi="Arial" w:cs="Arial"/>
+            <w:color w:val="000000" w:themeColor="text1"/>
+            <w:u w:val="none"/>
+            <w:lang w:val="es-BO"/>
+          </w:rPr>
+          <w:t>jfrt142012@hotmail.com</w:t>
+        </w:r>
+      </w:hyperlink>
+      <w:r>
+        <w:rPr>
+          <w:rFonts w:ascii="Arial" w:hAnsi="Arial" w:cs="Arial"/>
+          <w:color w:val="000000" w:themeColor="text1"/>
+          <w:lang w:val="es-BO"/>
+        </w:rPr>
+        <w:t xml:space="preserve"> </w:t>
+      </w:r>
+      <w:r>
+        <w:rPr>
+          <w:rFonts w:ascii="Arial" w:hAnsi="Arial" w:cs="Arial"/>
+          <w:color w:val="000000" w:themeColor="text1"/>
+          <w:lang w:val="es-BO"/>
+        </w:rPr>
+        <w:tab/>
+      </w:r>
+      <w:r>
+        <w:rPr>
+          <w:rFonts w:ascii="Arial" w:hAnsi="Arial" w:cs="Arial"/>
+          <w:color w:val="000000" w:themeColor="text1"/>
+          <w:lang w:val="es-BO"/>
+        </w:rPr>
+        <w:tab/>
+      </w:r>
+      <w:r>
+        <w:rPr>
+          <w:rFonts w:ascii="Arial" w:hAnsi="Arial" w:cs="Arial"/>
+          <w:color w:val="000000" w:themeColor="text1"/>
+          <w:lang w:val="es-BO"/>
+        </w:rPr>
+        <w:t xml:space="preserve">         </w:t>
+      </w:r>
+      <w:r>
+        <w:rPr>
+          <w:rFonts w:ascii="Arial" w:hAnsi="Arial" w:cs="Arial"/>
+          <w:color w:val="000000" w:themeColor="text1"/>
+          <w:lang w:val="es-BO"/>
+        </w:rPr>
+        <w:t xml:space="preserve">Jhon Rivero </w:t>
+      </w:r>
     </w:p>
     <w:sectPr>
-      <w:headerReference w:type="even" r:id="rId9"/>
-      <w:headerReference w:type="default" r:id="rId10"/>
-      <w:footerReference w:type="even" r:id="rId11"/>
-      <w:footerReference w:type="default" r:id="rId12"/>
-      <w:headerReference w:type="first" r:id="rId13"/>
-      <w:footerReference w:type="first" r:id="rId14"/>
+      <w:headerReference w:type="even" r:id="rId12"/>
+      <w:headerReference w:type="default" r:id="rId13"/>
+      <w:footerReference w:type="default" r:id="rId14"/>
+      <w:headerReference w:type="first" r:id="rId15"/>
       <w:pgSz w:w="12240" w:h="15840" w:code="1"/>
       <w:pgMar w:top="1728" w:right="1800" w:bottom="1440" w:left="1800" w:header="720" w:footer="720" w:gutter="0"/>
-      <w:pgBorders w:offsetFrom="page">
-        <w:top w:val="twistedLines2" w:sz="18" w:space="31" w:color="000000" w:themeColor="text1"/>
-        <w:left w:val="twistedLines2" w:sz="18" w:space="31" w:color="000000" w:themeColor="text1"/>
-        <w:bottom w:val="twistedLines2" w:sz="18" w:space="31" w:color="000000" w:themeColor="text1"/>
-        <w:right w:val="twistedLines2" w:sz="18" w:space="31" w:color="000000" w:themeColor="text1"/>
-      </w:pgBorders>
       <w:pgNumType w:start="0"/>
       <w:cols w:space="720"/>
       <w:titlePg/>
@@ -413,16 +2655,6 @@
 </file>
 
 <file path=word/footer1.xml><?xml version="1.0" encoding="utf-8"?>
-<w:ftr xmlns:wpc="http://schemas.microsoft.com/office/word/2010/wordprocessingCanvas" xmlns:cx="http://schemas.microsoft.com/office/drawing/2014/chartex" xmlns:cx1="http://schemas.microsoft.com/office/drawing/2015/9/8/chartex" xmlns:cx2="http://schemas.microsoft.com/office/drawing/2015/10/21/chartex" xmlns:cx3="http://schemas.microsoft.com/office/drawing/2016/5/9/chartex" xmlns:cx4="http://schemas.microsoft.com/office/drawing/2016/5/10/chartex" xmlns:cx5="http://schemas.microsoft.com/office/drawing/2016/5/11/chartex" xmlns:cx6="http://schemas.microsoft.com/office/drawing/2016/5/12/chartex" xmlns:cx7="http://schemas.microsoft.com/office/drawing/2016/5/13/chartex" xmlns:cx8="http://schemas.microsoft.com/office/drawing/2016/5/14/chartex" xmlns:mc="http://schemas.openxmlformats.org/markup-compatibility/2006" xmlns:aink="http://schemas.microsoft.com/office/drawing/2016/ink" xmlns:am3d="http://schemas.microsoft.com/office/drawing/2017/model3d" xmlns:o="urn:schemas-microsoft-com:office:office" xmlns:r="http://schemas.openxmlformats.org/officeDocument/2006/relationships" xmlns:m="http://schemas.openxmlformats.org/officeDocument/2006/math" xmlns:v="urn:schemas-microsoft-com:vml" xmlns:wp14="http://schemas.microsoft.com/office/word/2010/wordprocessingDrawing" xmlns:wp="http://schemas.openxmlformats.org/drawingml/2006/wordprocessingDrawing" xmlns:w10="urn:schemas-microsoft-com:office:word" xmlns:w="http://schemas.openxmlformats.org/wordprocessingml/2006/main" xmlns:w14="http://schemas.microsoft.com/office/word/2010/wordml" xmlns:w15="http://schemas.microsoft.com/office/word/2012/wordml" xmlns:w16cid="http://schemas.microsoft.com/office/word/2016/wordml/cid" xmlns:w16se="http://schemas.microsoft.com/office/word/2015/wordml/symex" xmlns:wpg="http://schemas.microsoft.com/office/word/2010/wordprocessingGroup" xmlns:wpi="http://schemas.microsoft.com/office/word/2010/wordprocessingInk" xmlns:wne="http://schemas.microsoft.com/office/word/2006/wordml" xmlns:wps="http://schemas.microsoft.com/office/word/2010/wordprocessingShape" mc:Ignorable="w14 w15 w16se w16cid wp14">
-  <w:p>
-    <w:pPr>
-      <w:pStyle w:val="Piedepgina"/>
-    </w:pPr>
-  </w:p>
-</w:ftr>
-</file>
-
-<file path=word/footer2.xml><?xml version="1.0" encoding="utf-8"?>
 <w:ftr xmlns:wpc="http://schemas.microsoft.com/office/word/2010/wordprocessingCanvas" xmlns:cx="http://schemas.microsoft.com/office/drawing/2014/chartex" xmlns:cx1="http://schemas.microsoft.com/office/drawing/2015/9/8/chartex" xmlns:cx2="http://schemas.microsoft.com/office/drawing/2015/10/21/chartex" xmlns:cx3="http://schemas.microsoft.com/office/drawing/2016/5/9/chartex" xmlns:cx4="http://schemas.microsoft.com/office/drawing/2016/5/10/chartex" xmlns:cx5="http://schemas.microsoft.com/office/drawing/2016/5/11/chartex" xmlns:cx6="http://schemas.microsoft.com/office/drawing/2016/5/12/chartex" xmlns:cx7="http://schemas.microsoft.com/office/drawing/2016/5/13/chartex" xmlns:cx8="http://schemas.microsoft.com/office/drawing/2016/5/14/chartex" xmlns:mc="http://schemas.openxmlformats.org/markup-compatibility/2006" xmlns:aink="http://schemas.microsoft.com/office/drawing/2016/ink" xmlns:am3d="http://schemas.microsoft.com/office/drawing/2017/model3d" xmlns:o="urn:schemas-microsoft-com:office:office" xmlns:r="http://schemas.openxmlformats.org/officeDocument/2006/relationships" xmlns:m="http://schemas.openxmlformats.org/officeDocument/2006/math" xmlns:v="urn:schemas-microsoft-com:vml" xmlns:wp14="http://schemas.microsoft.com/office/word/2010/wordprocessingDrawing" xmlns:wp="http://schemas.openxmlformats.org/drawingml/2006/wordprocessingDrawing" xmlns:w10="urn:schemas-microsoft-com:office:word" xmlns:w="http://schemas.openxmlformats.org/wordprocessingml/2006/main" xmlns:w14="http://schemas.microsoft.com/office/word/2010/wordml" xmlns:w15="http://schemas.microsoft.com/office/word/2012/wordml" xmlns:w16cid="http://schemas.microsoft.com/office/word/2016/wordml/cid" xmlns:w16se="http://schemas.microsoft.com/office/word/2015/wordml/symex" xmlns:wpg="http://schemas.microsoft.com/office/word/2010/wordprocessingGroup" xmlns:wpi="http://schemas.microsoft.com/office/word/2010/wordprocessingInk" xmlns:wne="http://schemas.microsoft.com/office/word/2006/wordml" xmlns:wps="http://schemas.microsoft.com/office/word/2010/wordprocessingShape" mc:Ignorable="w14 w15 w16se w16cid wp14">
   <w:p>
     <w:pPr>
@@ -469,16 +2701,6 @@
 </w:ftr>
 </file>
 
-<file path=word/footer3.xml><?xml version="1.0" encoding="utf-8"?>
-<w:ftr xmlns:wpc="http://schemas.microsoft.com/office/word/2010/wordprocessingCanvas" xmlns:cx="http://schemas.microsoft.com/office/drawing/2014/chartex" xmlns:cx1="http://schemas.microsoft.com/office/drawing/2015/9/8/chartex" xmlns:cx2="http://schemas.microsoft.com/office/drawing/2015/10/21/chartex" xmlns:cx3="http://schemas.microsoft.com/office/drawing/2016/5/9/chartex" xmlns:cx4="http://schemas.microsoft.com/office/drawing/2016/5/10/chartex" xmlns:cx5="http://schemas.microsoft.com/office/drawing/2016/5/11/chartex" xmlns:cx6="http://schemas.microsoft.com/office/drawing/2016/5/12/chartex" xmlns:cx7="http://schemas.microsoft.com/office/drawing/2016/5/13/chartex" xmlns:cx8="http://schemas.microsoft.com/office/drawing/2016/5/14/chartex" xmlns:mc="http://schemas.openxmlformats.org/markup-compatibility/2006" xmlns:aink="http://schemas.microsoft.com/office/drawing/2016/ink" xmlns:am3d="http://schemas.microsoft.com/office/drawing/2017/model3d" xmlns:o="urn:schemas-microsoft-com:office:office" xmlns:r="http://schemas.openxmlformats.org/officeDocument/2006/relationships" xmlns:m="http://schemas.openxmlformats.org/officeDocument/2006/math" xmlns:v="urn:schemas-microsoft-com:vml" xmlns:wp14="http://schemas.microsoft.com/office/word/2010/wordprocessingDrawing" xmlns:wp="http://schemas.openxmlformats.org/drawingml/2006/wordprocessingDrawing" xmlns:w10="urn:schemas-microsoft-com:office:word" xmlns:w="http://schemas.openxmlformats.org/wordprocessingml/2006/main" xmlns:w14="http://schemas.microsoft.com/office/word/2010/wordml" xmlns:w15="http://schemas.microsoft.com/office/word/2012/wordml" xmlns:w16cid="http://schemas.microsoft.com/office/word/2016/wordml/cid" xmlns:w16se="http://schemas.microsoft.com/office/word/2015/wordml/symex" xmlns:wpg="http://schemas.microsoft.com/office/word/2010/wordprocessingGroup" xmlns:wpi="http://schemas.microsoft.com/office/word/2010/wordprocessingInk" xmlns:wne="http://schemas.microsoft.com/office/word/2006/wordml" xmlns:wps="http://schemas.microsoft.com/office/word/2010/wordprocessingShape" mc:Ignorable="w14 w15 w16se w16cid wp14">
-  <w:p>
-    <w:pPr>
-      <w:pStyle w:val="Piedepgina"/>
-    </w:pPr>
-  </w:p>
-</w:ftr>
-</file>
-
 <file path=word/footnotes.xml><?xml version="1.0" encoding="utf-8"?>
 <w:footnotes xmlns:wpc="http://schemas.microsoft.com/office/word/2010/wordprocessingCanvas" xmlns:cx="http://schemas.microsoft.com/office/drawing/2014/chartex" xmlns:cx1="http://schemas.microsoft.com/office/drawing/2015/9/8/chartex" xmlns:cx2="http://schemas.microsoft.com/office/drawing/2015/10/21/chartex" xmlns:cx3="http://schemas.microsoft.com/office/drawing/2016/5/9/chartex" xmlns:cx4="http://schemas.microsoft.com/office/drawing/2016/5/10/chartex" xmlns:cx5="http://schemas.microsoft.com/office/drawing/2016/5/11/chartex" xmlns:cx6="http://schemas.microsoft.com/office/drawing/2016/5/12/chartex" xmlns:cx7="http://schemas.microsoft.com/office/drawing/2016/5/13/chartex" xmlns:cx8="http://schemas.microsoft.com/office/drawing/2016/5/14/chartex" xmlns:mc="http://schemas.openxmlformats.org/markup-compatibility/2006" xmlns:aink="http://schemas.microsoft.com/office/drawing/2016/ink" xmlns:am3d="http://schemas.microsoft.com/office/drawing/2017/model3d" xmlns:o="urn:schemas-microsoft-com:office:office" xmlns:r="http://schemas.openxmlformats.org/officeDocument/2006/relationships" xmlns:m="http://schemas.openxmlformats.org/officeDocument/2006/math" xmlns:v="urn:schemas-microsoft-com:vml" xmlns:wp14="http://schemas.microsoft.com/office/word/2010/wordprocessingDrawing" xmlns:wp="http://schemas.openxmlformats.org/drawingml/2006/wordprocessingDrawing" xmlns:w10="urn:schemas-microsoft-com:office:word" xmlns:w="http://schemas.openxmlformats.org/wordprocessingml/2006/main" xmlns:w14="http://schemas.microsoft.com/office/word/2010/wordml" xmlns:w15="http://schemas.microsoft.com/office/word/2012/wordml" xmlns:w16cid="http://schemas.microsoft.com/office/word/2016/wordml/cid" xmlns:w16se="http://schemas.microsoft.com/office/word/2015/wordml/symex" xmlns:wpg="http://schemas.microsoft.com/office/word/2010/wordprocessingGroup" xmlns:wpi="http://schemas.microsoft.com/office/word/2010/wordprocessingInk" xmlns:wne="http://schemas.microsoft.com/office/word/2006/wordml" xmlns:wps="http://schemas.microsoft.com/office/word/2010/wordprocessingShape" mc:Ignorable="w14 w15 w16se w16cid wp14">
   <w:footnote w:type="separator" w:id="-1">
@@ -536,6 +2758,7 @@
         </v:shapetype>
         <v:shape id="WordPictureWatermark89687985" o:spid="_x0000_s2050" type="#_x0000_t75" style="position:absolute;margin-left:0;margin-top:0;width:431.8pt;height:431.8pt;z-index:-251657216;mso-position-horizontal:center;mso-position-horizontal-relative:margin;mso-position-vertical:center;mso-position-vertical-relative:margin" o:allowincell="f">
           <v:imagedata r:id="rId1" o:title="59dbd67fa353670b9c5d4b209dcae206" gain="19661f" blacklevel="22938f"/>
+          <w10:wrap anchorx="margin" anchory="margin"/>
         </v:shape>
       </w:pict>
     </w:r>
@@ -548,7 +2771,75 @@
   <w:p>
     <w:pPr>
       <w:pStyle w:val="Encabezado"/>
+      <w:jc w:val="right"/>
     </w:pPr>
+    <w:r>
+      <w:rPr>
+        <w:noProof/>
+      </w:rPr>
+      <w:drawing>
+        <wp:anchor distT="0" distB="0" distL="114300" distR="114300" simplePos="0" relativeHeight="251661312" behindDoc="0" locked="0" layoutInCell="1" allowOverlap="1">
+          <wp:simplePos x="0" y="0"/>
+          <wp:positionH relativeFrom="column">
+            <wp:posOffset>5095841</wp:posOffset>
+          </wp:positionH>
+          <wp:positionV relativeFrom="paragraph">
+            <wp:posOffset>254163</wp:posOffset>
+          </wp:positionV>
+          <wp:extent cx="614995" cy="614995"/>
+          <wp:effectExtent l="0" t="0" r="0" b="0"/>
+          <wp:wrapSquare wrapText="bothSides"/>
+          <wp:docPr id="7" name="Imagen 7"/>
+          <wp:cNvGraphicFramePr>
+            <a:graphicFrameLocks xmlns:a="http://schemas.openxmlformats.org/drawingml/2006/main" noChangeAspect="1"/>
+          </wp:cNvGraphicFramePr>
+          <a:graphic xmlns:a="http://schemas.openxmlformats.org/drawingml/2006/main">
+            <a:graphicData uri="http://schemas.openxmlformats.org/drawingml/2006/picture">
+              <pic:pic xmlns:pic="http://schemas.openxmlformats.org/drawingml/2006/picture">
+                <pic:nvPicPr>
+                  <pic:cNvPr id="0" name="Picture 7"/>
+                  <pic:cNvPicPr>
+                    <a:picLocks noChangeAspect="1" noChangeArrowheads="1"/>
+                  </pic:cNvPicPr>
+                </pic:nvPicPr>
+                <pic:blipFill>
+                  <a:blip r:embed="rId1">
+                    <a:extLst>
+                      <a:ext uri="{28A0092B-C50C-407E-A947-70E740481C1C}">
+                        <a14:useLocalDpi xmlns:a14="http://schemas.microsoft.com/office/drawing/2010/main" val="0"/>
+                      </a:ext>
+                    </a:extLst>
+                  </a:blip>
+                  <a:srcRect/>
+                  <a:stretch>
+                    <a:fillRect/>
+                  </a:stretch>
+                </pic:blipFill>
+                <pic:spPr bwMode="auto">
+                  <a:xfrm>
+                    <a:off x="0" y="0"/>
+                    <a:ext cx="614995" cy="614995"/>
+                  </a:xfrm>
+                  <a:prstGeom prst="rect">
+                    <a:avLst/>
+                  </a:prstGeom>
+                  <a:noFill/>
+                  <a:ln>
+                    <a:noFill/>
+                  </a:ln>
+                </pic:spPr>
+              </pic:pic>
+            </a:graphicData>
+          </a:graphic>
+          <wp14:sizeRelH relativeFrom="page">
+            <wp14:pctWidth>0</wp14:pctWidth>
+          </wp14:sizeRelH>
+          <wp14:sizeRelV relativeFrom="page">
+            <wp14:pctHeight>0</wp14:pctHeight>
+          </wp14:sizeRelV>
+        </wp:anchor>
+      </w:drawing>
+    </w:r>
     <w:r>
       <w:rPr>
         <w:noProof/>
@@ -573,8 +2864,9 @@
           <v:path o:extrusionok="f" gradientshapeok="t" o:connecttype="rect"/>
           <o:lock v:ext="edit" aspectratio="t"/>
         </v:shapetype>
-        <v:shape id="WordPictureWatermark89687986" o:spid="_x0000_s2051" type="#_x0000_t75" style="position:absolute;margin-left:0;margin-top:0;width:431.8pt;height:431.8pt;z-index:-251656192;mso-position-horizontal:center;mso-position-horizontal-relative:margin;mso-position-vertical:center;mso-position-vertical-relative:margin" o:allowincell="f">
-          <v:imagedata r:id="rId1" o:title="59dbd67fa353670b9c5d4b209dcae206" gain="19661f" blacklevel="22938f"/>
+        <v:shape id="WordPictureWatermark89687986" o:spid="_x0000_s2051" type="#_x0000_t75" style="position:absolute;left:0;text-align:left;margin-left:0;margin-top:0;width:431.8pt;height:431.8pt;z-index:-251656192;mso-position-horizontal:center;mso-position-horizontal-relative:margin;mso-position-vertical:center;mso-position-vertical-relative:margin" o:allowincell="f">
+          <v:imagedata r:id="rId2" o:title="59dbd67fa353670b9c5d4b209dcae206" gain="19661f" blacklevel="22938f"/>
+          <w10:wrap anchorx="margin" anchory="margin"/>
         </v:shape>
       </w:pict>
     </w:r>
@@ -614,6 +2906,7 @@
         </v:shapetype>
         <v:shape id="WordPictureWatermark89687984" o:spid="_x0000_s2049" type="#_x0000_t75" style="position:absolute;margin-left:0;margin-top:0;width:431.8pt;height:431.8pt;z-index:-251658240;mso-position-horizontal:center;mso-position-horizontal-relative:margin;mso-position-vertical:center;mso-position-vertical-relative:margin" o:allowincell="f">
           <v:imagedata r:id="rId1" o:title="59dbd67fa353670b9c5d4b209dcae206" gain="19661f" blacklevel="22938f"/>
+          <w10:wrap anchorx="margin" anchory="margin"/>
         </v:shape>
       </w:pict>
     </w:r>
@@ -895,6 +3188,95 @@
     </w:lvl>
   </w:abstractNum>
   <w:abstractNum w:abstractNumId="11" w15:restartNumberingAfterBreak="0">
+    <w:nsid w:val="05344751"/>
+    <w:multiLevelType w:val="hybridMultilevel"/>
+    <w:tmpl w:val="6A1E7304"/>
+    <w:lvl w:ilvl="0" w:tplc="ED00D972">
+      <w:start w:val="3"/>
+      <w:numFmt w:val="decimal"/>
+      <w:lvlText w:val="%1."/>
+      <w:lvlJc w:val="left"/>
+      <w:pPr>
+        <w:ind w:left="1080" w:hanging="360"/>
+      </w:pPr>
+      <w:rPr>
+        <w:rFonts w:hint="default"/>
+      </w:rPr>
+    </w:lvl>
+    <w:lvl w:ilvl="1" w:tplc="400A0019" w:tentative="1">
+      <w:start w:val="1"/>
+      <w:numFmt w:val="lowerLetter"/>
+      <w:lvlText w:val="%2."/>
+      <w:lvlJc w:val="left"/>
+      <w:pPr>
+        <w:ind w:left="1800" w:hanging="360"/>
+      </w:pPr>
+    </w:lvl>
+    <w:lvl w:ilvl="2" w:tplc="400A001B" w:tentative="1">
+      <w:start w:val="1"/>
+      <w:numFmt w:val="lowerRoman"/>
+      <w:lvlText w:val="%3."/>
+      <w:lvlJc w:val="right"/>
+      <w:pPr>
+        <w:ind w:left="2520" w:hanging="180"/>
+      </w:pPr>
+    </w:lvl>
+    <w:lvl w:ilvl="3" w:tplc="400A000F" w:tentative="1">
+      <w:start w:val="1"/>
+      <w:numFmt w:val="decimal"/>
+      <w:lvlText w:val="%4."/>
+      <w:lvlJc w:val="left"/>
+      <w:pPr>
+        <w:ind w:left="3240" w:hanging="360"/>
+      </w:pPr>
+    </w:lvl>
+    <w:lvl w:ilvl="4" w:tplc="400A0019" w:tentative="1">
+      <w:start w:val="1"/>
+      <w:numFmt w:val="lowerLetter"/>
+      <w:lvlText w:val="%5."/>
+      <w:lvlJc w:val="left"/>
+      <w:pPr>
+        <w:ind w:left="3960" w:hanging="360"/>
+      </w:pPr>
+    </w:lvl>
+    <w:lvl w:ilvl="5" w:tplc="400A001B" w:tentative="1">
+      <w:start w:val="1"/>
+      <w:numFmt w:val="lowerRoman"/>
+      <w:lvlText w:val="%6."/>
+      <w:lvlJc w:val="right"/>
+      <w:pPr>
+        <w:ind w:left="4680" w:hanging="180"/>
+      </w:pPr>
+    </w:lvl>
+    <w:lvl w:ilvl="6" w:tplc="400A000F" w:tentative="1">
+      <w:start w:val="1"/>
+      <w:numFmt w:val="decimal"/>
+      <w:lvlText w:val="%7."/>
+      <w:lvlJc w:val="left"/>
+      <w:pPr>
+        <w:ind w:left="5400" w:hanging="360"/>
+      </w:pPr>
+    </w:lvl>
+    <w:lvl w:ilvl="7" w:tplc="400A0019" w:tentative="1">
+      <w:start w:val="1"/>
+      <w:numFmt w:val="lowerLetter"/>
+      <w:lvlText w:val="%8."/>
+      <w:lvlJc w:val="left"/>
+      <w:pPr>
+        <w:ind w:left="6120" w:hanging="360"/>
+      </w:pPr>
+    </w:lvl>
+    <w:lvl w:ilvl="8" w:tplc="400A001B" w:tentative="1">
+      <w:start w:val="1"/>
+      <w:numFmt w:val="lowerRoman"/>
+      <w:lvlText w:val="%9."/>
+      <w:lvlJc w:val="right"/>
+      <w:pPr>
+        <w:ind w:left="6840" w:hanging="180"/>
+      </w:pPr>
+    </w:lvl>
+  </w:abstractNum>
+  <w:abstractNum w:abstractNumId="12" w15:restartNumberingAfterBreak="0">
     <w:nsid w:val="0D483622"/>
     <w:multiLevelType w:val="multilevel"/>
     <w:tmpl w:val="04090023"/>
@@ -981,11 +3363,11 @@
       </w:pPr>
     </w:lvl>
   </w:abstractNum>
-  <w:abstractNum w:abstractNumId="12" w15:restartNumberingAfterBreak="0">
+  <w:abstractNum w:abstractNumId="13" w15:restartNumberingAfterBreak="0">
     <w:nsid w:val="4577257E"/>
-    <w:multiLevelType w:val="hybridMultilevel"/>
-    <w:tmpl w:val="69A07930"/>
-    <w:lvl w:ilvl="0" w:tplc="400A000F">
+    <w:multiLevelType w:val="multilevel"/>
+    <w:tmpl w:val="FEEC37F6"/>
+    <w:lvl w:ilvl="0">
       <w:start w:val="1"/>
       <w:numFmt w:val="decimal"/>
       <w:lvlText w:val="%1."/>
@@ -997,80 +3379,112 @@
         <w:rFonts w:hint="default"/>
       </w:rPr>
     </w:lvl>
-    <w:lvl w:ilvl="1" w:tplc="400A0019" w:tentative="1">
-      <w:start w:val="1"/>
-      <w:numFmt w:val="lowerLetter"/>
-      <w:lvlText w:val="%2."/>
+    <w:lvl w:ilvl="1">
+      <w:start w:val="3"/>
+      <w:numFmt w:val="decimal"/>
+      <w:isLgl/>
+      <w:lvlText w:val="%1.%2"/>
       <w:lvlJc w:val="left"/>
       <w:pPr>
-        <w:ind w:left="1440" w:hanging="360"/>
-      </w:pPr>
-    </w:lvl>
-    <w:lvl w:ilvl="2" w:tplc="400A001B" w:tentative="1">
-      <w:start w:val="1"/>
-      <w:numFmt w:val="lowerRoman"/>
-      <w:lvlText w:val="%3."/>
-      <w:lvlJc w:val="right"/>
-      <w:pPr>
-        <w:ind w:left="2160" w:hanging="180"/>
-      </w:pPr>
-    </w:lvl>
-    <w:lvl w:ilvl="3" w:tplc="400A000F" w:tentative="1">
+        <w:ind w:left="1092" w:hanging="372"/>
+      </w:pPr>
+      <w:rPr>
+        <w:rFonts w:hint="default"/>
+      </w:rPr>
+    </w:lvl>
+    <w:lvl w:ilvl="2">
       <w:start w:val="1"/>
       <w:numFmt w:val="decimal"/>
-      <w:lvlText w:val="%4."/>
+      <w:isLgl/>
+      <w:lvlText w:val="%1.%2.%3"/>
       <w:lvlJc w:val="left"/>
       <w:pPr>
-        <w:ind w:left="2880" w:hanging="360"/>
-      </w:pPr>
-    </w:lvl>
-    <w:lvl w:ilvl="4" w:tplc="400A0019" w:tentative="1">
-      <w:start w:val="1"/>
-      <w:numFmt w:val="lowerLetter"/>
-      <w:lvlText w:val="%5."/>
+        <w:ind w:left="1800" w:hanging="720"/>
+      </w:pPr>
+      <w:rPr>
+        <w:rFonts w:hint="default"/>
+      </w:rPr>
+    </w:lvl>
+    <w:lvl w:ilvl="3">
+      <w:start w:val="1"/>
+      <w:numFmt w:val="decimal"/>
+      <w:isLgl/>
+      <w:lvlText w:val="%1.%2.%3.%4"/>
       <w:lvlJc w:val="left"/>
       <w:pPr>
-        <w:ind w:left="3600" w:hanging="360"/>
-      </w:pPr>
-    </w:lvl>
-    <w:lvl w:ilvl="5" w:tplc="400A001B" w:tentative="1">
-      <w:start w:val="1"/>
-      <w:numFmt w:val="lowerRoman"/>
-      <w:lvlText w:val="%6."/>
-      <w:lvlJc w:val="right"/>
-      <w:pPr>
-        <w:ind w:left="4320" w:hanging="180"/>
-      </w:pPr>
-    </w:lvl>
-    <w:lvl w:ilvl="6" w:tplc="400A000F" w:tentative="1">
+        <w:ind w:left="2160" w:hanging="720"/>
+      </w:pPr>
+      <w:rPr>
+        <w:rFonts w:hint="default"/>
+      </w:rPr>
+    </w:lvl>
+    <w:lvl w:ilvl="4">
       <w:start w:val="1"/>
       <w:numFmt w:val="decimal"/>
-      <w:lvlText w:val="%7."/>
+      <w:isLgl/>
+      <w:lvlText w:val="%1.%2.%3.%4.%5"/>
       <w:lvlJc w:val="left"/>
       <w:pPr>
-        <w:ind w:left="5040" w:hanging="360"/>
-      </w:pPr>
-    </w:lvl>
-    <w:lvl w:ilvl="7" w:tplc="400A0019" w:tentative="1">
-      <w:start w:val="1"/>
-      <w:numFmt w:val="lowerLetter"/>
-      <w:lvlText w:val="%8."/>
+        <w:ind w:left="2880" w:hanging="1080"/>
+      </w:pPr>
+      <w:rPr>
+        <w:rFonts w:hint="default"/>
+      </w:rPr>
+    </w:lvl>
+    <w:lvl w:ilvl="5">
+      <w:start w:val="1"/>
+      <w:numFmt w:val="decimal"/>
+      <w:isLgl/>
+      <w:lvlText w:val="%1.%2.%3.%4.%5.%6"/>
       <w:lvlJc w:val="left"/>
       <w:pPr>
-        <w:ind w:left="5760" w:hanging="360"/>
-      </w:pPr>
-    </w:lvl>
-    <w:lvl w:ilvl="8" w:tplc="400A001B" w:tentative="1">
-      <w:start w:val="1"/>
-      <w:numFmt w:val="lowerRoman"/>
-      <w:lvlText w:val="%9."/>
-      <w:lvlJc w:val="right"/>
-      <w:pPr>
-        <w:ind w:left="6480" w:hanging="180"/>
-      </w:pPr>
+        <w:ind w:left="3240" w:hanging="1080"/>
+      </w:pPr>
+      <w:rPr>
+        <w:rFonts w:hint="default"/>
+      </w:rPr>
+    </w:lvl>
+    <w:lvl w:ilvl="6">
+      <w:start w:val="1"/>
+      <w:numFmt w:val="decimal"/>
+      <w:isLgl/>
+      <w:lvlText w:val="%1.%2.%3.%4.%5.%6.%7"/>
+      <w:lvlJc w:val="left"/>
+      <w:pPr>
+        <w:ind w:left="3960" w:hanging="1440"/>
+      </w:pPr>
+      <w:rPr>
+        <w:rFonts w:hint="default"/>
+      </w:rPr>
+    </w:lvl>
+    <w:lvl w:ilvl="7">
+      <w:start w:val="1"/>
+      <w:numFmt w:val="decimal"/>
+      <w:isLgl/>
+      <w:lvlText w:val="%1.%2.%3.%4.%5.%6.%7.%8"/>
+      <w:lvlJc w:val="left"/>
+      <w:pPr>
+        <w:ind w:left="4320" w:hanging="1440"/>
+      </w:pPr>
+      <w:rPr>
+        <w:rFonts w:hint="default"/>
+      </w:rPr>
+    </w:lvl>
+    <w:lvl w:ilvl="8">
+      <w:start w:val="1"/>
+      <w:numFmt w:val="decimal"/>
+      <w:isLgl/>
+      <w:lvlText w:val="%1.%2.%3.%4.%5.%6.%7.%8.%9"/>
+      <w:lvlJc w:val="left"/>
+      <w:pPr>
+        <w:ind w:left="5040" w:hanging="1800"/>
+      </w:pPr>
+      <w:rPr>
+        <w:rFonts w:hint="default"/>
+      </w:rPr>
     </w:lvl>
   </w:abstractNum>
-  <w:abstractNum w:abstractNumId="13" w15:restartNumberingAfterBreak="0">
+  <w:abstractNum w:abstractNumId="14" w15:restartNumberingAfterBreak="0">
     <w:nsid w:val="47164D09"/>
     <w:multiLevelType w:val="multilevel"/>
     <w:tmpl w:val="0409001F"/>
@@ -1153,6 +3567,95 @@
       <w:lvlJc w:val="left"/>
       <w:pPr>
         <w:ind w:left="4320" w:hanging="1440"/>
+      </w:pPr>
+    </w:lvl>
+  </w:abstractNum>
+  <w:abstractNum w:abstractNumId="15" w15:restartNumberingAfterBreak="0">
+    <w:nsid w:val="484B2DFC"/>
+    <w:multiLevelType w:val="hybridMultilevel"/>
+    <w:tmpl w:val="D51C1F38"/>
+    <w:lvl w:ilvl="0" w:tplc="400A000F">
+      <w:start w:val="3"/>
+      <w:numFmt w:val="decimal"/>
+      <w:lvlText w:val="%1."/>
+      <w:lvlJc w:val="left"/>
+      <w:pPr>
+        <w:ind w:left="720" w:hanging="360"/>
+      </w:pPr>
+      <w:rPr>
+        <w:rFonts w:hint="default"/>
+      </w:rPr>
+    </w:lvl>
+    <w:lvl w:ilvl="1" w:tplc="400A0019" w:tentative="1">
+      <w:start w:val="1"/>
+      <w:numFmt w:val="lowerLetter"/>
+      <w:lvlText w:val="%2."/>
+      <w:lvlJc w:val="left"/>
+      <w:pPr>
+        <w:ind w:left="1440" w:hanging="360"/>
+      </w:pPr>
+    </w:lvl>
+    <w:lvl w:ilvl="2" w:tplc="400A001B" w:tentative="1">
+      <w:start w:val="1"/>
+      <w:numFmt w:val="lowerRoman"/>
+      <w:lvlText w:val="%3."/>
+      <w:lvlJc w:val="right"/>
+      <w:pPr>
+        <w:ind w:left="2160" w:hanging="180"/>
+      </w:pPr>
+    </w:lvl>
+    <w:lvl w:ilvl="3" w:tplc="400A000F" w:tentative="1">
+      <w:start w:val="1"/>
+      <w:numFmt w:val="decimal"/>
+      <w:lvlText w:val="%4."/>
+      <w:lvlJc w:val="left"/>
+      <w:pPr>
+        <w:ind w:left="2880" w:hanging="360"/>
+      </w:pPr>
+    </w:lvl>
+    <w:lvl w:ilvl="4" w:tplc="400A0019" w:tentative="1">
+      <w:start w:val="1"/>
+      <w:numFmt w:val="lowerLetter"/>
+      <w:lvlText w:val="%5."/>
+      <w:lvlJc w:val="left"/>
+      <w:pPr>
+        <w:ind w:left="3600" w:hanging="360"/>
+      </w:pPr>
+    </w:lvl>
+    <w:lvl w:ilvl="5" w:tplc="400A001B" w:tentative="1">
+      <w:start w:val="1"/>
+      <w:numFmt w:val="lowerRoman"/>
+      <w:lvlText w:val="%6."/>
+      <w:lvlJc w:val="right"/>
+      <w:pPr>
+        <w:ind w:left="4320" w:hanging="180"/>
+      </w:pPr>
+    </w:lvl>
+    <w:lvl w:ilvl="6" w:tplc="400A000F" w:tentative="1">
+      <w:start w:val="1"/>
+      <w:numFmt w:val="decimal"/>
+      <w:lvlText w:val="%7."/>
+      <w:lvlJc w:val="left"/>
+      <w:pPr>
+        <w:ind w:left="5040" w:hanging="360"/>
+      </w:pPr>
+    </w:lvl>
+    <w:lvl w:ilvl="7" w:tplc="400A0019" w:tentative="1">
+      <w:start w:val="1"/>
+      <w:numFmt w:val="lowerLetter"/>
+      <w:lvlText w:val="%8."/>
+      <w:lvlJc w:val="left"/>
+      <w:pPr>
+        <w:ind w:left="5760" w:hanging="360"/>
+      </w:pPr>
+    </w:lvl>
+    <w:lvl w:ilvl="8" w:tplc="400A001B" w:tentative="1">
+      <w:start w:val="1"/>
+      <w:numFmt w:val="lowerRoman"/>
+      <w:lvlText w:val="%9."/>
+      <w:lvlJc w:val="right"/>
+      <w:pPr>
+        <w:ind w:left="6480" w:hanging="180"/>
       </w:pPr>
     </w:lvl>
   </w:abstractNum>
@@ -1169,13 +3672,13 @@
     <w:abstractNumId w:val="9"/>
   </w:num>
   <w:num w:numId="5">
-    <w:abstractNumId w:val="13"/>
+    <w:abstractNumId w:val="14"/>
   </w:num>
   <w:num w:numId="6">
     <w:abstractNumId w:val="10"/>
   </w:num>
   <w:num w:numId="7">
-    <w:abstractNumId w:val="11"/>
+    <w:abstractNumId w:val="12"/>
   </w:num>
   <w:num w:numId="8">
     <w:abstractNumId w:val="7"/>
@@ -1202,7 +3705,13 @@
     <w:abstractNumId w:val="0"/>
   </w:num>
   <w:num w:numId="16">
-    <w:abstractNumId w:val="12"/>
+    <w:abstractNumId w:val="13"/>
+  </w:num>
+  <w:num w:numId="17">
+    <w:abstractNumId w:val="15"/>
+  </w:num>
+  <w:num w:numId="18">
+    <w:abstractNumId w:val="11"/>
   </w:num>
 </w:numbering>
 </file>
@@ -1331,6 +3840,7 @@
     <w:lsdException w:name="HTML Sample" w:semiHidden="1" w:unhideWhenUsed="1"/>
     <w:lsdException w:name="HTML Typewriter" w:semiHidden="1" w:unhideWhenUsed="1"/>
     <w:lsdException w:name="HTML Variable" w:semiHidden="1" w:unhideWhenUsed="1"/>
+    <w:lsdException w:name="Normal Table" w:semiHidden="1" w:unhideWhenUsed="1"/>
     <w:lsdException w:name="annotation subject" w:semiHidden="1" w:unhideWhenUsed="1"/>
     <w:lsdException w:name="No List" w:semiHidden="1" w:unhideWhenUsed="1"/>
     <w:lsdException w:name="Outline List 1" w:semiHidden="1" w:unhideWhenUsed="1"/>
@@ -1377,8 +3887,10 @@
     <w:lsdException w:name="Table Subtle 2" w:semiHidden="1" w:unhideWhenUsed="1"/>
     <w:lsdException w:name="Table Web 1" w:semiHidden="1" w:unhideWhenUsed="1"/>
     <w:lsdException w:name="Table Web 2" w:semiHidden="1" w:unhideWhenUsed="1"/>
+    <w:lsdException w:name="Table Web 3" w:semiHidden="1" w:unhideWhenUsed="1"/>
     <w:lsdException w:name="Balloon Text" w:semiHidden="1" w:unhideWhenUsed="1"/>
     <w:lsdException w:name="Table Grid" w:uiPriority="39"/>
+    <w:lsdException w:name="Table Theme" w:semiHidden="1" w:unhideWhenUsed="1"/>
     <w:lsdException w:name="Placeholder Text" w:semiHidden="1"/>
     <w:lsdException w:name="No Spacing" w:semiHidden="1" w:uiPriority="1" w:unhideWhenUsed="1" w:qFormat="1"/>
     <w:lsdException w:name="Light Shading" w:uiPriority="60"/>
@@ -2455,7 +4967,6 @@
     <w:name w:val="Hyperlink"/>
     <w:basedOn w:val="Fuentedeprrafopredeter"/>
     <w:uiPriority w:val="99"/>
-    <w:semiHidden/>
     <w:unhideWhenUsed/>
     <w:rsid w:val="00C6554A"/>
     <w:rPr>
@@ -2564,6 +5075,113 @@
       <w:rFonts w:asciiTheme="majorHAnsi" w:eastAsiaTheme="majorEastAsia" w:hAnsiTheme="majorHAnsi" w:cstheme="majorBidi"/>
       <w:color w:val="004F5B" w:themeColor="accent1" w:themeShade="7F"/>
     </w:rPr>
+  </w:style>
+  <w:style w:type="character" w:styleId="Mencinsinresolver">
+    <w:name w:val="Unresolved Mention"/>
+    <w:basedOn w:val="Fuentedeprrafopredeter"/>
+    <w:uiPriority w:val="99"/>
+    <w:semiHidden/>
+    <w:unhideWhenUsed/>
+    <w:rsid w:val="00110388"/>
+    <w:rPr>
+      <w:color w:val="605E5C"/>
+      <w:shd w:val="clear" w:color="auto" w:fill="E1DFDD"/>
+    </w:rPr>
+  </w:style>
+  <w:style w:type="table" w:styleId="Tablaconcuadrcula">
+    <w:name w:val="Table Grid"/>
+    <w:basedOn w:val="Tablanormal"/>
+    <w:uiPriority w:val="39"/>
+    <w:rsid w:val="00D4597C"/>
+    <w:pPr>
+      <w:spacing w:before="0" w:after="0" w:line="240" w:lineRule="auto"/>
+    </w:pPr>
+    <w:tblPr>
+      <w:tblBorders>
+        <w:top w:val="single" w:sz="4" w:space="0" w:color="auto"/>
+        <w:left w:val="single" w:sz="4" w:space="0" w:color="auto"/>
+        <w:bottom w:val="single" w:sz="4" w:space="0" w:color="auto"/>
+        <w:right w:val="single" w:sz="4" w:space="0" w:color="auto"/>
+        <w:insideH w:val="single" w:sz="4" w:space="0" w:color="auto"/>
+        <w:insideV w:val="single" w:sz="4" w:space="0" w:color="auto"/>
+      </w:tblBorders>
+    </w:tblPr>
+  </w:style>
+  <w:style w:type="table" w:styleId="Tablaconcuadrcula4-nfasis5">
+    <w:name w:val="Grid Table 4 Accent 5"/>
+    <w:basedOn w:val="Tablanormal"/>
+    <w:uiPriority w:val="49"/>
+    <w:rsid w:val="00D4597C"/>
+    <w:pPr>
+      <w:spacing w:after="0" w:line="240" w:lineRule="auto"/>
+    </w:pPr>
+    <w:tblPr>
+      <w:tblStyleRowBandSize w:val="1"/>
+      <w:tblStyleColBandSize w:val="1"/>
+      <w:tblBorders>
+        <w:top w:val="single" w:sz="4" w:space="0" w:color="ABB8DE" w:themeColor="accent5" w:themeTint="99"/>
+        <w:left w:val="single" w:sz="4" w:space="0" w:color="ABB8DE" w:themeColor="accent5" w:themeTint="99"/>
+        <w:bottom w:val="single" w:sz="4" w:space="0" w:color="ABB8DE" w:themeColor="accent5" w:themeTint="99"/>
+        <w:right w:val="single" w:sz="4" w:space="0" w:color="ABB8DE" w:themeColor="accent5" w:themeTint="99"/>
+        <w:insideH w:val="single" w:sz="4" w:space="0" w:color="ABB8DE" w:themeColor="accent5" w:themeTint="99"/>
+        <w:insideV w:val="single" w:sz="4" w:space="0" w:color="ABB8DE" w:themeColor="accent5" w:themeTint="99"/>
+      </w:tblBorders>
+    </w:tblPr>
+    <w:tblStylePr w:type="firstRow">
+      <w:rPr>
+        <w:b/>
+        <w:bCs/>
+        <w:color w:val="FFFFFF" w:themeColor="background1"/>
+      </w:rPr>
+      <w:tblPr/>
+      <w:tcPr>
+        <w:tcBorders>
+          <w:top w:val="single" w:sz="4" w:space="0" w:color="738AC8" w:themeColor="accent5"/>
+          <w:left w:val="single" w:sz="4" w:space="0" w:color="738AC8" w:themeColor="accent5"/>
+          <w:bottom w:val="single" w:sz="4" w:space="0" w:color="738AC8" w:themeColor="accent5"/>
+          <w:right w:val="single" w:sz="4" w:space="0" w:color="738AC8" w:themeColor="accent5"/>
+          <w:insideH w:val="nil"/>
+          <w:insideV w:val="nil"/>
+        </w:tcBorders>
+        <w:shd w:val="clear" w:color="auto" w:fill="738AC8" w:themeFill="accent5"/>
+      </w:tcPr>
+    </w:tblStylePr>
+    <w:tblStylePr w:type="lastRow">
+      <w:rPr>
+        <w:b/>
+        <w:bCs/>
+      </w:rPr>
+      <w:tblPr/>
+      <w:tcPr>
+        <w:tcBorders>
+          <w:top w:val="double" w:sz="4" w:space="0" w:color="738AC8" w:themeColor="accent5"/>
+        </w:tcBorders>
+      </w:tcPr>
+    </w:tblStylePr>
+    <w:tblStylePr w:type="firstCol">
+      <w:rPr>
+        <w:b/>
+        <w:bCs/>
+      </w:rPr>
+    </w:tblStylePr>
+    <w:tblStylePr w:type="lastCol">
+      <w:rPr>
+        <w:b/>
+        <w:bCs/>
+      </w:rPr>
+    </w:tblStylePr>
+    <w:tblStylePr w:type="band1Vert">
+      <w:tblPr/>
+      <w:tcPr>
+        <w:shd w:val="clear" w:color="auto" w:fill="E3E7F4" w:themeFill="accent5" w:themeFillTint="33"/>
+      </w:tcPr>
+    </w:tblStylePr>
+    <w:tblStylePr w:type="band1Horz">
+      <w:tblPr/>
+      <w:tcPr>
+        <w:shd w:val="clear" w:color="auto" w:fill="E3E7F4" w:themeFill="accent5" w:themeFillTint="33"/>
+      </w:tcPr>
+    </w:tblStylePr>
   </w:style>
 </w:styles>
 </file>
@@ -2858,7 +5476,7 @@
 </file>
 
 <file path=customXml/itemProps1.xml><?xml version="1.0" encoding="utf-8"?>
-<ds:datastoreItem xmlns:ds="http://schemas.openxmlformats.org/officeDocument/2006/customXml" ds:itemID="{0E8A0EAB-4DF0-4C91-BEA8-217678C39ADB}">
+<ds:datastoreItem xmlns:ds="http://schemas.openxmlformats.org/officeDocument/2006/customXml" ds:itemID="{C061D089-57D6-4C97-B270-B450112F4EB2}">
   <ds:schemaRefs>
     <ds:schemaRef ds:uri="http://schemas.openxmlformats.org/officeDocument/2006/bibliography"/>
   </ds:schemaRefs>

</xml_diff>

<commit_message>
Cambios en el manual del usuario
</commit_message>
<xml_diff>
--- a/Documentación/Manual_Usuario.docx
+++ b/Documentación/Manual_Usuario.docx
@@ -6,12 +6,14 @@
       <w:pPr>
         <w:pStyle w:val="Ttulo"/>
         <w:rPr>
+          <w:rFonts w:ascii="Arial" w:hAnsi="Arial" w:cs="Arial"/>
           <w:color w:val="000000" w:themeColor="text1"/>
           <w:sz w:val="52"/>
         </w:rPr>
       </w:pPr>
       <w:r>
         <w:rPr>
+          <w:rFonts w:ascii="Arial" w:hAnsi="Arial" w:cs="Arial"/>
           <w:color w:val="000000" w:themeColor="text1"/>
           <w:sz w:val="52"/>
         </w:rPr>
@@ -22,6 +24,7 @@
       <w:pPr>
         <w:pStyle w:val="Ttulo"/>
         <w:rPr>
+          <w:rFonts w:ascii="Arial" w:hAnsi="Arial" w:cs="Arial"/>
           <w:color w:val="000000" w:themeColor="text1"/>
           <w:sz w:val="52"/>
         </w:rPr>
@@ -31,11 +34,13 @@
       <w:pPr>
         <w:pStyle w:val="Foto"/>
         <w:rPr>
-          <w:color w:val="000000" w:themeColor="text1"/>
-        </w:rPr>
-      </w:pPr>
-      <w:r>
-        <w:rPr>
+          <w:rFonts w:ascii="Arial" w:hAnsi="Arial" w:cs="Arial"/>
+          <w:color w:val="000000" w:themeColor="text1"/>
+        </w:rPr>
+      </w:pPr>
+      <w:r>
+        <w:rPr>
+          <w:rFonts w:ascii="Arial" w:hAnsi="Arial" w:cs="Arial"/>
           <w:noProof/>
         </w:rPr>
         <w:drawing>
@@ -92,12 +97,14 @@
       <w:pPr>
         <w:pStyle w:val="Ttulo"/>
         <w:rPr>
+          <w:rFonts w:ascii="Arial" w:hAnsi="Arial" w:cs="Arial"/>
           <w:color w:val="000000" w:themeColor="text1"/>
           <w:sz w:val="56"/>
         </w:rPr>
       </w:pPr>
       <w:r>
         <w:rPr>
+          <w:rFonts w:ascii="Arial" w:hAnsi="Arial" w:cs="Arial"/>
           <w:color w:val="000000" w:themeColor="text1"/>
           <w:sz w:val="56"/>
         </w:rPr>
@@ -108,6 +115,7 @@
       <w:pPr>
         <w:pStyle w:val="Ttulo"/>
         <w:rPr>
+          <w:rFonts w:ascii="Arial" w:hAnsi="Arial" w:cs="Arial"/>
           <w:color w:val="000000" w:themeColor="text1"/>
           <w:sz w:val="12"/>
         </w:rPr>
@@ -118,11 +126,13 @@
         <w:pStyle w:val="Subttulo"/>
         <w:spacing w:line="240" w:lineRule="auto"/>
         <w:rPr>
+          <w:rFonts w:ascii="Arial" w:hAnsi="Arial" w:cs="Arial"/>
           <w:color w:val="auto"/>
         </w:rPr>
       </w:pPr>
       <w:r>
         <w:rPr>
+          <w:rFonts w:ascii="Arial" w:hAnsi="Arial" w:cs="Arial"/>
           <w:color w:val="auto"/>
         </w:rPr>
         <w:t>REALIDAD AUMENTADA</w:t>
@@ -132,12 +142,14 @@
       <w:pPr>
         <w:pStyle w:val="Informacindecontacto"/>
         <w:rPr>
+          <w:rFonts w:ascii="Arial" w:hAnsi="Arial" w:cs="Arial"/>
           <w:b/>
           <w:color w:val="auto"/>
         </w:rPr>
       </w:pPr>
       <w:r>
         <w:rPr>
+          <w:rFonts w:ascii="Arial" w:hAnsi="Arial" w:cs="Arial"/>
           <w:b/>
           <w:color w:val="auto"/>
         </w:rPr>
@@ -149,6 +161,7 @@
         <w:pStyle w:val="Informacindecontacto"/>
         <w:spacing w:line="276" w:lineRule="auto"/>
         <w:rPr>
+          <w:rFonts w:ascii="Arial" w:hAnsi="Arial" w:cs="Arial"/>
           <w:color w:val="auto"/>
         </w:rPr>
       </w:pPr>
@@ -158,6 +171,7 @@
         <w:pStyle w:val="Informacindecontacto"/>
         <w:spacing w:line="276" w:lineRule="auto"/>
         <w:rPr>
+          <w:rFonts w:ascii="Arial" w:hAnsi="Arial" w:cs="Arial"/>
           <w:color w:val="auto"/>
           <w:sz w:val="20"/>
           <w:szCs w:val="20"/>
@@ -166,6 +180,7 @@
       </w:pPr>
       <w:r>
         <w:rPr>
+          <w:rFonts w:ascii="Arial" w:hAnsi="Arial" w:cs="Arial"/>
           <w:color w:val="auto"/>
           <w:sz w:val="20"/>
           <w:szCs w:val="20"/>
@@ -179,6 +194,7 @@
         <w:pStyle w:val="Informacindecontacto"/>
         <w:spacing w:line="276" w:lineRule="auto"/>
         <w:rPr>
+          <w:rFonts w:ascii="Arial" w:hAnsi="Arial" w:cs="Arial"/>
           <w:color w:val="auto"/>
           <w:sz w:val="20"/>
           <w:szCs w:val="20"/>
@@ -187,6 +203,7 @@
       </w:pPr>
       <w:r>
         <w:rPr>
+          <w:rFonts w:ascii="Arial" w:hAnsi="Arial" w:cs="Arial"/>
           <w:color w:val="auto"/>
           <w:sz w:val="20"/>
           <w:szCs w:val="20"/>
@@ -200,6 +217,7 @@
         <w:pStyle w:val="Informacindecontacto"/>
         <w:spacing w:line="276" w:lineRule="auto"/>
         <w:rPr>
+          <w:rFonts w:ascii="Arial" w:hAnsi="Arial" w:cs="Arial"/>
           <w:color w:val="auto"/>
           <w:sz w:val="20"/>
           <w:szCs w:val="20"/>
@@ -208,6 +226,7 @@
       </w:pPr>
       <w:r>
         <w:rPr>
+          <w:rFonts w:ascii="Arial" w:hAnsi="Arial" w:cs="Arial"/>
           <w:color w:val="auto"/>
           <w:sz w:val="20"/>
           <w:szCs w:val="20"/>
@@ -221,6 +240,7 @@
         <w:pStyle w:val="Informacindecontacto"/>
         <w:spacing w:line="276" w:lineRule="auto"/>
         <w:rPr>
+          <w:rFonts w:ascii="Arial" w:hAnsi="Arial" w:cs="Arial"/>
           <w:color w:val="auto"/>
           <w:sz w:val="20"/>
           <w:szCs w:val="20"/>
@@ -229,6 +249,7 @@
       </w:pPr>
       <w:r>
         <w:rPr>
+          <w:rFonts w:ascii="Arial" w:hAnsi="Arial" w:cs="Arial"/>
           <w:color w:val="auto"/>
           <w:sz w:val="20"/>
           <w:szCs w:val="20"/>
@@ -242,6 +263,7 @@
         <w:pStyle w:val="Informacindecontacto"/>
         <w:spacing w:line="276" w:lineRule="auto"/>
         <w:rPr>
+          <w:rFonts w:ascii="Arial" w:hAnsi="Arial" w:cs="Arial"/>
           <w:color w:val="auto"/>
           <w:sz w:val="20"/>
           <w:szCs w:val="20"/>
@@ -250,6 +272,7 @@
       </w:pPr>
       <w:r>
         <w:rPr>
+          <w:rFonts w:ascii="Arial" w:hAnsi="Arial" w:cs="Arial"/>
           <w:color w:val="auto"/>
           <w:sz w:val="20"/>
           <w:szCs w:val="20"/>
@@ -263,6 +286,7 @@
         <w:pStyle w:val="Informacindecontacto"/>
         <w:spacing w:line="276" w:lineRule="auto"/>
         <w:rPr>
+          <w:rFonts w:ascii="Arial" w:hAnsi="Arial" w:cs="Arial"/>
           <w:color w:val="auto"/>
           <w:sz w:val="20"/>
           <w:szCs w:val="20"/>
@@ -271,6 +295,7 @@
       </w:pPr>
       <w:r>
         <w:rPr>
+          <w:rFonts w:ascii="Arial" w:hAnsi="Arial" w:cs="Arial"/>
           <w:color w:val="auto"/>
           <w:sz w:val="20"/>
           <w:szCs w:val="20"/>
@@ -284,6 +309,7 @@
         <w:pStyle w:val="Informacindecontacto"/>
         <w:spacing w:line="276" w:lineRule="auto"/>
         <w:rPr>
+          <w:rFonts w:ascii="Arial" w:hAnsi="Arial" w:cs="Arial"/>
           <w:color w:val="auto"/>
           <w:sz w:val="20"/>
           <w:szCs w:val="20"/>
@@ -292,6 +318,7 @@
       </w:pPr>
       <w:r>
         <w:rPr>
+          <w:rFonts w:ascii="Arial" w:hAnsi="Arial" w:cs="Arial"/>
           <w:color w:val="auto"/>
           <w:sz w:val="20"/>
           <w:szCs w:val="20"/>
@@ -305,6 +332,7 @@
         <w:pStyle w:val="Informacindecontacto"/>
         <w:spacing w:line="276" w:lineRule="auto"/>
         <w:rPr>
+          <w:rFonts w:ascii="Arial" w:hAnsi="Arial" w:cs="Arial"/>
           <w:color w:val="000000" w:themeColor="text1"/>
           <w:sz w:val="20"/>
           <w:szCs w:val="20"/>
@@ -313,6 +341,7 @@
       </w:pPr>
       <w:r>
         <w:rPr>
+          <w:rFonts w:ascii="Arial" w:hAnsi="Arial" w:cs="Arial"/>
           <w:color w:val="auto"/>
           <w:sz w:val="20"/>
           <w:szCs w:val="20"/>
@@ -367,23 +396,6 @@
         <w:jc w:val="left"/>
         <w:rPr>
           <w:rFonts w:ascii="Arial" w:hAnsi="Arial" w:cs="Arial"/>
-          <w:lang w:bidi="es-ES"/>
-        </w:rPr>
-      </w:pPr>
-      <w:r>
-        <w:rPr>
-          <w:rFonts w:ascii="Arial" w:hAnsi="Arial" w:cs="Arial"/>
-          <w:lang w:bidi="es-ES"/>
-        </w:rPr>
-        <w:tab/>
-      </w:r>
-    </w:p>
-    <w:p>
-      <w:pPr>
-        <w:pStyle w:val="Informacindecontacto"/>
-        <w:jc w:val="left"/>
-        <w:rPr>
-          <w:rFonts w:ascii="Arial" w:hAnsi="Arial" w:cs="Arial"/>
           <w:b/>
           <w:color w:val="000000" w:themeColor="text1"/>
           <w:lang w:bidi="es-ES"/>
@@ -415,6 +427,7 @@
     <w:p>
       <w:pPr>
         <w:pStyle w:val="Informacindecontacto"/>
+        <w:spacing w:line="360" w:lineRule="auto"/>
         <w:jc w:val="left"/>
         <w:rPr>
           <w:rFonts w:ascii="Arial" w:hAnsi="Arial" w:cs="Arial"/>
@@ -463,115 +476,988 @@
     <w:p>
       <w:pPr>
         <w:pStyle w:val="Informacindecontacto"/>
-        <w:ind w:left="360"/>
+        <w:spacing w:line="360" w:lineRule="auto"/>
+        <w:jc w:val="both"/>
+        <w:rPr>
+          <w:rFonts w:ascii="Arial" w:hAnsi="Arial" w:cs="Arial"/>
+          <w:color w:val="000000" w:themeColor="text1"/>
+          <w:lang w:val="es-BO" w:bidi="es-ES"/>
+        </w:rPr>
+      </w:pPr>
+      <w:r>
+        <w:rPr>
+          <w:rFonts w:ascii="Arial" w:hAnsi="Arial" w:cs="Arial"/>
+          <w:color w:val="000000" w:themeColor="text1"/>
+          <w:lang w:val="es-BO" w:bidi="es-ES"/>
+        </w:rPr>
+        <w:t xml:space="preserve">Build it es una </w:t>
+      </w:r>
+      <w:r>
+        <w:rPr>
+          <w:rFonts w:ascii="Arial" w:hAnsi="Arial" w:cs="Arial"/>
+          <w:color w:val="000000" w:themeColor="text1"/>
+          <w:lang w:val="es-BO" w:bidi="es-ES"/>
+        </w:rPr>
+        <w:t xml:space="preserve">aplicación que te permite explotar tu creatividad. </w:t>
+      </w:r>
+      <w:r>
+        <w:rPr>
+          <w:rFonts w:ascii="Arial" w:hAnsi="Arial" w:cs="Arial"/>
+          <w:color w:val="000000" w:themeColor="text1"/>
+          <w:lang w:val="es-BO" w:bidi="es-ES"/>
+        </w:rPr>
+        <w:t>Construyendo</w:t>
+      </w:r>
+      <w:r>
+        <w:rPr>
+          <w:rFonts w:ascii="Arial" w:hAnsi="Arial" w:cs="Arial"/>
+          <w:color w:val="000000" w:themeColor="text1"/>
+          <w:lang w:val="es-BO" w:bidi="es-ES"/>
+        </w:rPr>
+        <w:t xml:space="preserve"> </w:t>
+      </w:r>
+      <w:r>
+        <w:rPr>
+          <w:rFonts w:ascii="Arial" w:hAnsi="Arial" w:cs="Arial"/>
+          <w:color w:val="000000" w:themeColor="text1"/>
+          <w:lang w:val="es-BO" w:bidi="es-ES"/>
+        </w:rPr>
+        <w:t xml:space="preserve">las </w:t>
+      </w:r>
+      <w:r>
+        <w:rPr>
+          <w:rFonts w:ascii="Arial" w:hAnsi="Arial" w:cs="Arial"/>
+          <w:color w:val="000000" w:themeColor="text1"/>
+          <w:lang w:val="es-BO" w:bidi="es-ES"/>
+        </w:rPr>
+        <w:t>figuras</w:t>
+      </w:r>
+      <w:r>
+        <w:rPr>
+          <w:rFonts w:ascii="Arial" w:hAnsi="Arial" w:cs="Arial"/>
+          <w:color w:val="000000" w:themeColor="text1"/>
+          <w:lang w:val="es-BO" w:bidi="es-ES"/>
+        </w:rPr>
+        <w:t xml:space="preserve"> que desees. </w:t>
+      </w:r>
+      <w:r>
+        <w:rPr>
+          <w:rFonts w:ascii="Arial" w:hAnsi="Arial" w:cs="Arial"/>
+          <w:color w:val="000000" w:themeColor="text1"/>
+          <w:lang w:val="es-BO" w:bidi="es-ES"/>
+        </w:rPr>
+        <w:t>Diviértete creando</w:t>
+      </w:r>
+      <w:r>
+        <w:rPr>
+          <w:rFonts w:ascii="Arial" w:hAnsi="Arial" w:cs="Arial"/>
+          <w:color w:val="000000" w:themeColor="text1"/>
+          <w:lang w:val="es-BO" w:bidi="es-ES"/>
+        </w:rPr>
+        <w:t>.</w:t>
+      </w:r>
+    </w:p>
+    <w:p>
+      <w:pPr>
+        <w:pStyle w:val="Informacindecontacto"/>
+        <w:spacing w:line="360" w:lineRule="auto"/>
         <w:jc w:val="left"/>
         <w:rPr>
           <w:rFonts w:ascii="Arial" w:hAnsi="Arial" w:cs="Arial"/>
-          <w:color w:val="000000" w:themeColor="text1"/>
-          <w:lang w:bidi="es-ES"/>
-        </w:rPr>
-      </w:pPr>
-      <w:r>
-        <w:rPr>
-          <w:rFonts w:ascii="Arial" w:hAnsi="Arial" w:cs="Arial"/>
-          <w:color w:val="000000" w:themeColor="text1"/>
-          <w:lang w:bidi="es-ES"/>
-        </w:rPr>
-        <w:tab/>
-      </w:r>
-    </w:p>
-    <w:p>
-      <w:pPr>
-        <w:pStyle w:val="Informacindecontacto"/>
+          <w:b/>
+          <w:color w:val="000000" w:themeColor="text1"/>
+          <w:lang w:bidi="es-ES"/>
+        </w:rPr>
+      </w:pPr>
+      <w:r>
+        <w:rPr>
+          <w:rFonts w:ascii="Arial" w:hAnsi="Arial" w:cs="Arial"/>
+          <w:b/>
+          <w:color w:val="000000" w:themeColor="text1"/>
+          <w:lang w:bidi="es-ES"/>
+        </w:rPr>
+        <w:t>2. Aprendamos a manejar el control</w:t>
+      </w:r>
+    </w:p>
+    <w:p>
+      <w:pPr>
+        <w:pStyle w:val="Informacindecontacto"/>
+        <w:spacing w:line="360" w:lineRule="auto"/>
         <w:jc w:val="both"/>
         <w:rPr>
           <w:rFonts w:ascii="Arial" w:hAnsi="Arial" w:cs="Arial"/>
           <w:color w:val="000000" w:themeColor="text1"/>
+          <w:lang w:bidi="es-ES"/>
+        </w:rPr>
+      </w:pPr>
+      <w:r>
+        <w:rPr>
+          <w:rFonts w:ascii="Arial" w:hAnsi="Arial" w:cs="Arial"/>
+          <w:color w:val="000000" w:themeColor="text1"/>
+          <w:lang w:bidi="es-ES"/>
+        </w:rPr>
+        <w:t>La aplicación utiliza el control de Play</w:t>
+      </w:r>
+      <w:r>
+        <w:rPr>
+          <w:rFonts w:ascii="Arial" w:hAnsi="Arial" w:cs="Arial"/>
+          <w:color w:val="000000" w:themeColor="text1"/>
+          <w:lang w:bidi="es-ES"/>
+        </w:rPr>
+        <w:t>S</w:t>
+      </w:r>
+      <w:r>
+        <w:rPr>
+          <w:rFonts w:ascii="Arial" w:hAnsi="Arial" w:cs="Arial"/>
+          <w:color w:val="000000" w:themeColor="text1"/>
+          <w:lang w:bidi="es-ES"/>
+        </w:rPr>
+        <w:t>tation</w:t>
+      </w:r>
+      <w:r>
+        <w:rPr>
+          <w:rFonts w:ascii="Arial" w:hAnsi="Arial" w:cs="Arial"/>
+          <w:color w:val="000000" w:themeColor="text1"/>
+          <w:lang w:bidi="es-ES"/>
+        </w:rPr>
+        <w:t xml:space="preserve"> </w:t>
+      </w:r>
+      <w:r>
+        <w:rPr>
+          <w:rFonts w:ascii="Arial" w:hAnsi="Arial" w:cs="Arial"/>
+          <w:color w:val="000000" w:themeColor="text1"/>
+          <w:lang w:bidi="es-ES"/>
+        </w:rPr>
+        <w:t>4 con el fin de facilitar su funcionalidad</w:t>
+      </w:r>
+      <w:r>
+        <w:rPr>
+          <w:rFonts w:ascii="Arial" w:hAnsi="Arial" w:cs="Arial"/>
+          <w:color w:val="000000" w:themeColor="text1"/>
+          <w:lang w:bidi="es-ES"/>
+        </w:rPr>
+        <w:t xml:space="preserve">. </w:t>
+      </w:r>
+      <w:r>
+        <w:rPr>
+          <w:rFonts w:ascii="Arial" w:hAnsi="Arial" w:cs="Arial"/>
+          <w:color w:val="000000" w:themeColor="text1"/>
+          <w:lang w:bidi="es-ES"/>
+        </w:rPr>
+        <w:t>Por tanto</w:t>
+      </w:r>
+      <w:r>
+        <w:rPr>
+          <w:rFonts w:ascii="Arial" w:hAnsi="Arial" w:cs="Arial"/>
+          <w:color w:val="000000" w:themeColor="text1"/>
+          <w:lang w:bidi="es-ES"/>
+        </w:rPr>
+        <w:t>,</w:t>
+      </w:r>
+      <w:r>
+        <w:rPr>
+          <w:rFonts w:ascii="Arial" w:hAnsi="Arial" w:cs="Arial"/>
+          <w:color w:val="000000" w:themeColor="text1"/>
+          <w:lang w:bidi="es-ES"/>
+        </w:rPr>
+        <w:t xml:space="preserve"> lo primero que debe</w:t>
+      </w:r>
+      <w:r>
+        <w:rPr>
+          <w:rFonts w:ascii="Arial" w:hAnsi="Arial" w:cs="Arial"/>
+          <w:color w:val="000000" w:themeColor="text1"/>
+          <w:lang w:bidi="es-ES"/>
+        </w:rPr>
+        <w:t>s</w:t>
+      </w:r>
+      <w:r>
+        <w:rPr>
+          <w:rFonts w:ascii="Arial" w:hAnsi="Arial" w:cs="Arial"/>
+          <w:color w:val="000000" w:themeColor="text1"/>
+          <w:lang w:bidi="es-ES"/>
+        </w:rPr>
+        <w:t xml:space="preserve"> realizar es conectar el control en tu dispositivo móvil.</w:t>
+      </w:r>
+    </w:p>
+    <w:p>
+      <w:pPr>
+        <w:pStyle w:val="Informacindecontacto"/>
+        <w:spacing w:line="360" w:lineRule="auto"/>
+        <w:jc w:val="both"/>
+        <w:rPr>
+          <w:rFonts w:ascii="Arial" w:hAnsi="Arial" w:cs="Arial"/>
+          <w:b/>
+          <w:color w:val="000000" w:themeColor="text1"/>
+          <w:lang w:bidi="es-ES"/>
+        </w:rPr>
+      </w:pPr>
+      <w:r>
+        <w:rPr>
+          <w:rFonts w:ascii="Arial" w:hAnsi="Arial" w:cs="Arial"/>
+          <w:b/>
+          <w:color w:val="000000" w:themeColor="text1"/>
+          <w:lang w:bidi="es-ES"/>
+        </w:rPr>
+        <w:t>Paso 1</w:t>
+      </w:r>
+    </w:p>
+    <w:p>
+      <w:pPr>
+        <w:pStyle w:val="Informacindecontacto"/>
+        <w:spacing w:line="360" w:lineRule="auto"/>
+        <w:jc w:val="both"/>
+        <w:rPr>
+          <w:rFonts w:ascii="Arial" w:hAnsi="Arial" w:cs="Arial"/>
+          <w:color w:val="000000" w:themeColor="text1"/>
+          <w:lang w:bidi="es-ES"/>
+        </w:rPr>
+      </w:pPr>
+      <w:r>
+        <w:rPr>
+          <w:rFonts w:ascii="Arial" w:hAnsi="Arial" w:cs="Arial"/>
+          <w:color w:val="000000" w:themeColor="text1"/>
+          <w:lang w:bidi="es-ES"/>
+        </w:rPr>
+        <w:t>P</w:t>
+      </w:r>
+      <w:r>
+        <w:rPr>
+          <w:rFonts w:ascii="Arial" w:hAnsi="Arial" w:cs="Arial"/>
+          <w:color w:val="000000" w:themeColor="text1"/>
+          <w:lang w:bidi="es-ES"/>
+        </w:rPr>
+        <w:t>ulsa</w:t>
+      </w:r>
+      <w:r>
+        <w:rPr>
+          <w:rFonts w:ascii="Arial" w:hAnsi="Arial" w:cs="Arial"/>
+          <w:color w:val="000000" w:themeColor="text1"/>
+          <w:lang w:bidi="es-ES"/>
+        </w:rPr>
+        <w:t>r</w:t>
+      </w:r>
+      <w:r>
+        <w:rPr>
+          <w:rFonts w:ascii="Arial" w:hAnsi="Arial" w:cs="Arial"/>
+          <w:color w:val="000000" w:themeColor="text1"/>
+          <w:lang w:bidi="es-ES"/>
+        </w:rPr>
+        <w:t xml:space="preserve"> y mantene</w:t>
+      </w:r>
+      <w:r>
+        <w:rPr>
+          <w:rFonts w:ascii="Arial" w:hAnsi="Arial" w:cs="Arial"/>
+          <w:color w:val="000000" w:themeColor="text1"/>
+          <w:lang w:bidi="es-ES"/>
+        </w:rPr>
+        <w:t>r</w:t>
+      </w:r>
+      <w:r>
+        <w:rPr>
+          <w:rFonts w:ascii="Arial" w:hAnsi="Arial" w:cs="Arial"/>
+          <w:color w:val="000000" w:themeColor="text1"/>
+          <w:lang w:bidi="es-ES"/>
+        </w:rPr>
+        <w:t xml:space="preserve"> apretados los botones </w:t>
+      </w:r>
+      <w:r>
+        <w:rPr>
+          <w:rFonts w:ascii="Arial" w:hAnsi="Arial" w:cs="Arial"/>
+          <w:color w:val="000000" w:themeColor="text1"/>
+          <w:lang w:bidi="es-ES"/>
+        </w:rPr>
+        <w:t>H (</w:t>
+      </w:r>
+      <w:r>
+        <w:rPr>
+          <w:rFonts w:ascii="Arial" w:hAnsi="Arial" w:cs="Arial"/>
+          <w:color w:val="000000" w:themeColor="text1"/>
+          <w:lang w:bidi="es-ES"/>
+        </w:rPr>
+        <w:t>PS</w:t>
+      </w:r>
+      <w:r>
+        <w:rPr>
+          <w:rFonts w:ascii="Arial" w:hAnsi="Arial" w:cs="Arial"/>
+          <w:color w:val="000000" w:themeColor="text1"/>
+          <w:lang w:bidi="es-ES"/>
+        </w:rPr>
+        <w:t>)</w:t>
+      </w:r>
+      <w:r>
+        <w:rPr>
+          <w:rFonts w:ascii="Arial" w:hAnsi="Arial" w:cs="Arial"/>
+          <w:color w:val="000000" w:themeColor="text1"/>
+          <w:lang w:bidi="es-ES"/>
+        </w:rPr>
+        <w:t xml:space="preserve"> y </w:t>
+      </w:r>
+      <w:r>
+        <w:rPr>
+          <w:rFonts w:ascii="Arial" w:hAnsi="Arial" w:cs="Arial"/>
+          <w:color w:val="000000" w:themeColor="text1"/>
+          <w:lang w:bidi="es-ES"/>
+        </w:rPr>
+        <w:t>B (</w:t>
+      </w:r>
+      <w:r>
+        <w:rPr>
+          <w:rFonts w:ascii="Arial" w:hAnsi="Arial" w:cs="Arial"/>
+          <w:color w:val="000000" w:themeColor="text1"/>
+          <w:lang w:bidi="es-ES"/>
+        </w:rPr>
+        <w:t>Share</w:t>
+      </w:r>
+      <w:r>
+        <w:rPr>
+          <w:rFonts w:ascii="Arial" w:hAnsi="Arial" w:cs="Arial"/>
+          <w:color w:val="000000" w:themeColor="text1"/>
+          <w:lang w:bidi="es-ES"/>
+        </w:rPr>
+        <w:t>)</w:t>
+      </w:r>
+      <w:r>
+        <w:rPr>
+          <w:rFonts w:ascii="Arial" w:hAnsi="Arial" w:cs="Arial"/>
+          <w:color w:val="000000" w:themeColor="text1"/>
+          <w:lang w:bidi="es-ES"/>
+        </w:rPr>
+        <w:t xml:space="preserve"> para activar el modo </w:t>
+      </w:r>
+      <w:r>
+        <w:rPr>
+          <w:rFonts w:ascii="Arial" w:hAnsi="Arial" w:cs="Arial"/>
+          <w:color w:val="000000" w:themeColor="text1"/>
           <w:lang w:val="es-BO" w:bidi="es-ES"/>
         </w:rPr>
-      </w:pPr>
+        <w:t>“</w:t>
+      </w:r>
+      <w:r>
+        <w:rPr>
+          <w:rFonts w:ascii="Arial" w:hAnsi="Arial" w:cs="Arial"/>
+          <w:color w:val="000000" w:themeColor="text1"/>
+          <w:lang w:bidi="es-ES"/>
+        </w:rPr>
+        <w:t>Emparejar</w:t>
+      </w:r>
+      <w:r>
+        <w:rPr>
+          <w:rFonts w:ascii="Arial" w:hAnsi="Arial" w:cs="Arial"/>
+          <w:color w:val="000000" w:themeColor="text1"/>
+          <w:lang w:bidi="es-ES"/>
+        </w:rPr>
+        <w:t>”</w:t>
+      </w:r>
+      <w:r>
+        <w:rPr>
+          <w:rFonts w:ascii="Arial" w:hAnsi="Arial" w:cs="Arial"/>
+          <w:color w:val="000000" w:themeColor="text1"/>
+          <w:lang w:bidi="es-ES"/>
+        </w:rPr>
+        <w:t xml:space="preserve">. La pista de que está en este modo nos da luz LED del mando. Si pulsamos el botón PS normalmente, el LED </w:t>
+      </w:r>
+      <w:r>
+        <w:rPr>
+          <w:rFonts w:ascii="Arial" w:hAnsi="Arial" w:cs="Arial"/>
+          <w:color w:val="000000" w:themeColor="text1"/>
+          <w:lang w:bidi="es-ES"/>
+        </w:rPr>
+        <w:t>parpadea</w:t>
+      </w:r>
+      <w:r>
+        <w:rPr>
+          <w:rFonts w:ascii="Arial" w:hAnsi="Arial" w:cs="Arial"/>
+          <w:color w:val="000000" w:themeColor="text1"/>
+          <w:lang w:bidi="es-ES"/>
+        </w:rPr>
+        <w:t xml:space="preserve"> despacio, pero en el modo </w:t>
+      </w:r>
       <w:r>
         <w:rPr>
           <w:rFonts w:ascii="Arial" w:hAnsi="Arial" w:cs="Arial"/>
           <w:color w:val="000000" w:themeColor="text1"/>
           <w:lang w:val="es-BO" w:bidi="es-ES"/>
         </w:rPr>
-        <w:t xml:space="preserve">Build it es una </w:t>
-      </w:r>
-      <w:r>
-        <w:rPr>
-          <w:rFonts w:ascii="Arial" w:hAnsi="Arial" w:cs="Arial"/>
-          <w:color w:val="000000" w:themeColor="text1"/>
-          <w:lang w:val="es-BO" w:bidi="es-ES"/>
-        </w:rPr>
-        <w:t xml:space="preserve">aplicación que te permite explotar tu creatividad. </w:t>
-      </w:r>
-      <w:r>
-        <w:rPr>
-          <w:rFonts w:ascii="Arial" w:hAnsi="Arial" w:cs="Arial"/>
-          <w:color w:val="000000" w:themeColor="text1"/>
-          <w:lang w:val="es-BO" w:bidi="es-ES"/>
-        </w:rPr>
-        <w:t>Construyendo</w:t>
-      </w:r>
-      <w:r>
-        <w:rPr>
-          <w:rFonts w:ascii="Arial" w:hAnsi="Arial" w:cs="Arial"/>
-          <w:color w:val="000000" w:themeColor="text1"/>
-          <w:lang w:val="es-BO" w:bidi="es-ES"/>
-        </w:rPr>
-        <w:t xml:space="preserve"> </w:t>
-      </w:r>
-      <w:r>
-        <w:rPr>
-          <w:rFonts w:ascii="Arial" w:hAnsi="Arial" w:cs="Arial"/>
-          <w:color w:val="000000" w:themeColor="text1"/>
-          <w:lang w:val="es-BO" w:bidi="es-ES"/>
-        </w:rPr>
-        <w:t xml:space="preserve">las </w:t>
-      </w:r>
-      <w:r>
-        <w:rPr>
-          <w:rFonts w:ascii="Arial" w:hAnsi="Arial" w:cs="Arial"/>
-          <w:color w:val="000000" w:themeColor="text1"/>
-          <w:lang w:val="es-BO" w:bidi="es-ES"/>
-        </w:rPr>
-        <w:t>figuras</w:t>
-      </w:r>
-      <w:r>
-        <w:rPr>
-          <w:rFonts w:ascii="Arial" w:hAnsi="Arial" w:cs="Arial"/>
-          <w:color w:val="000000" w:themeColor="text1"/>
-          <w:lang w:val="es-BO" w:bidi="es-ES"/>
-        </w:rPr>
-        <w:t xml:space="preserve"> que desees. </w:t>
-      </w:r>
-      <w:r>
-        <w:rPr>
-          <w:rFonts w:ascii="Arial" w:hAnsi="Arial" w:cs="Arial"/>
-          <w:color w:val="000000" w:themeColor="text1"/>
-          <w:lang w:val="es-BO" w:bidi="es-ES"/>
-        </w:rPr>
-        <w:t>Diviértete creando</w:t>
-      </w:r>
-      <w:r>
-        <w:rPr>
-          <w:rFonts w:ascii="Arial" w:hAnsi="Arial" w:cs="Arial"/>
-          <w:color w:val="000000" w:themeColor="text1"/>
-          <w:lang w:val="es-BO" w:bidi="es-ES"/>
-        </w:rPr>
-        <w:t>.</w:t>
-      </w:r>
-    </w:p>
-    <w:p>
-      <w:pPr>
-        <w:pStyle w:val="Informacindecontacto"/>
-        <w:ind w:left="360"/>
+        <w:t>“</w:t>
+      </w:r>
+      <w:r>
+        <w:rPr>
+          <w:rFonts w:ascii="Arial" w:hAnsi="Arial" w:cs="Arial"/>
+          <w:color w:val="000000" w:themeColor="text1"/>
+          <w:lang w:bidi="es-ES"/>
+        </w:rPr>
+        <w:t>Emparejar</w:t>
+      </w:r>
+      <w:r>
+        <w:rPr>
+          <w:rFonts w:ascii="Arial" w:hAnsi="Arial" w:cs="Arial"/>
+          <w:color w:val="000000" w:themeColor="text1"/>
+          <w:lang w:bidi="es-ES"/>
+        </w:rPr>
+        <w:t>”</w:t>
+      </w:r>
+      <w:r>
+        <w:rPr>
+          <w:rFonts w:ascii="Arial" w:hAnsi="Arial" w:cs="Arial"/>
+          <w:color w:val="000000" w:themeColor="text1"/>
+          <w:lang w:bidi="es-ES"/>
+        </w:rPr>
+        <w:t xml:space="preserve"> la luz LED parpadea de forma rápida e intermitente bajo una tonalidad blanca.</w:t>
+      </w:r>
+    </w:p>
+    <w:p>
+      <w:pPr>
+        <w:pStyle w:val="Informacindecontacto"/>
+        <w:jc w:val="both"/>
+        <w:rPr>
+          <w:rFonts w:ascii="Arial" w:hAnsi="Arial" w:cs="Arial"/>
+          <w:color w:val="000000" w:themeColor="text1"/>
+          <w:lang w:bidi="es-ES"/>
+        </w:rPr>
+      </w:pPr>
+    </w:p>
+    <w:p>
+      <w:pPr>
+        <w:pStyle w:val="Informacindecontacto"/>
+        <w:jc w:val="both"/>
+        <w:rPr>
+          <w:rFonts w:ascii="Arial" w:hAnsi="Arial" w:cs="Arial"/>
+          <w:color w:val="000000" w:themeColor="text1"/>
+          <w:lang w:bidi="es-ES"/>
+        </w:rPr>
+      </w:pPr>
+    </w:p>
+    <w:p>
+      <w:pPr>
+        <w:pStyle w:val="Informacindecontacto"/>
+        <w:rPr>
+          <w:rFonts w:ascii="Arial" w:hAnsi="Arial" w:cs="Arial"/>
+          <w:color w:val="000000" w:themeColor="text1"/>
+          <w:lang w:bidi="es-ES"/>
+        </w:rPr>
+      </w:pPr>
+      <w:r>
+        <w:rPr>
+          <w:noProof/>
+        </w:rPr>
+        <w:drawing>
+          <wp:inline distT="0" distB="0" distL="0" distR="0">
+            <wp:extent cx="4411980" cy="3180475"/>
+            <wp:effectExtent l="152400" t="152400" r="160020" b="191770"/>
+            <wp:docPr id="12" name="Imagen 12"/>
+            <wp:cNvGraphicFramePr>
+              <a:graphicFrameLocks xmlns:a="http://schemas.openxmlformats.org/drawingml/2006/main" noChangeAspect="1"/>
+            </wp:cNvGraphicFramePr>
+            <a:graphic xmlns:a="http://schemas.openxmlformats.org/drawingml/2006/main">
+              <a:graphicData uri="http://schemas.openxmlformats.org/drawingml/2006/picture">
+                <pic:pic xmlns:pic="http://schemas.openxmlformats.org/drawingml/2006/picture">
+                  <pic:nvPicPr>
+                    <pic:cNvPr id="0" name="Picture 3"/>
+                    <pic:cNvPicPr>
+                      <a:picLocks noChangeAspect="1" noChangeArrowheads="1"/>
+                    </pic:cNvPicPr>
+                  </pic:nvPicPr>
+                  <pic:blipFill rotWithShape="1">
+                    <a:blip r:embed="rId9" cstate="print">
+                      <a:extLst>
+                        <a:ext uri="{28A0092B-C50C-407E-A947-70E740481C1C}">
+                          <a14:useLocalDpi xmlns:a14="http://schemas.microsoft.com/office/drawing/2010/main" val="0"/>
+                        </a:ext>
+                      </a:extLst>
+                    </a:blip>
+                    <a:srcRect t="8147" r="11370" b="6696"/>
+                    <a:stretch/>
+                  </pic:blipFill>
+                  <pic:spPr bwMode="auto">
+                    <a:xfrm>
+                      <a:off x="0" y="0"/>
+                      <a:ext cx="4414062" cy="3181976"/>
+                    </a:xfrm>
+                    <a:prstGeom prst="rect">
+                      <a:avLst/>
+                    </a:prstGeom>
+                    <a:solidFill>
+                      <a:srgbClr val="FFFFFF">
+                        <a:shade val="85000"/>
+                      </a:srgbClr>
+                    </a:solidFill>
+                    <a:ln w="190500" cap="sq">
+                      <a:solidFill>
+                        <a:srgbClr val="FFFFFF"/>
+                      </a:solidFill>
+                      <a:miter lim="800000"/>
+                    </a:ln>
+                    <a:effectLst>
+                      <a:outerShdw blurRad="55000" dist="18000" dir="5400000" algn="tl" rotWithShape="0">
+                        <a:srgbClr val="000000">
+                          <a:alpha val="40000"/>
+                        </a:srgbClr>
+                      </a:outerShdw>
+                    </a:effectLst>
+                    <a:scene3d>
+                      <a:camera prst="orthographicFront"/>
+                      <a:lightRig rig="twoPt" dir="t">
+                        <a:rot lat="0" lon="0" rev="7200000"/>
+                      </a:lightRig>
+                    </a:scene3d>
+                    <a:sp3d>
+                      <a:bevelT w="25400" h="19050"/>
+                      <a:contourClr>
+                        <a:srgbClr val="FFFFFF"/>
+                      </a:contourClr>
+                    </a:sp3d>
+                    <a:extLst>
+                      <a:ext uri="{53640926-AAD7-44D8-BBD7-CCE9431645EC}">
+                        <a14:shadowObscured xmlns:a14="http://schemas.microsoft.com/office/drawing/2010/main"/>
+                      </a:ext>
+                    </a:extLst>
+                  </pic:spPr>
+                </pic:pic>
+              </a:graphicData>
+            </a:graphic>
+          </wp:inline>
+        </w:drawing>
+      </w:r>
+    </w:p>
+    <w:p>
+      <w:pPr>
+        <w:pStyle w:val="Informacindecontacto"/>
+        <w:jc w:val="both"/>
+        <w:rPr>
+          <w:rFonts w:ascii="Arial" w:hAnsi="Arial" w:cs="Arial"/>
+          <w:color w:val="000000" w:themeColor="text1"/>
+          <w:lang w:bidi="es-ES"/>
+        </w:rPr>
+      </w:pPr>
+    </w:p>
+    <w:p>
+      <w:pPr>
+        <w:pStyle w:val="Informacindecontacto"/>
+        <w:rPr>
+          <w:rFonts w:ascii="Arial" w:hAnsi="Arial" w:cs="Arial"/>
+          <w:color w:val="000000" w:themeColor="text1"/>
+          <w:lang w:bidi="es-ES"/>
+        </w:rPr>
+      </w:pPr>
+      <w:r>
+        <w:rPr>
+          <w:noProof/>
+        </w:rPr>
+        <w:lastRenderedPageBreak/>
+        <w:drawing>
+          <wp:inline distT="0" distB="0" distL="0" distR="0">
+            <wp:extent cx="4171767" cy="2225040"/>
+            <wp:effectExtent l="171450" t="152400" r="172085" b="194310"/>
+            <wp:docPr id="8" name="Imagen 8"/>
+            <wp:cNvGraphicFramePr>
+              <a:graphicFrameLocks xmlns:a="http://schemas.openxmlformats.org/drawingml/2006/main" noChangeAspect="1"/>
+            </wp:cNvGraphicFramePr>
+            <a:graphic xmlns:a="http://schemas.openxmlformats.org/drawingml/2006/main">
+              <a:graphicData uri="http://schemas.openxmlformats.org/drawingml/2006/picture">
+                <pic:pic xmlns:pic="http://schemas.openxmlformats.org/drawingml/2006/picture">
+                  <pic:nvPicPr>
+                    <pic:cNvPr id="0" name="Picture 1"/>
+                    <pic:cNvPicPr>
+                      <a:picLocks noChangeAspect="1" noChangeArrowheads="1"/>
+                    </pic:cNvPicPr>
+                  </pic:nvPicPr>
+                  <pic:blipFill rotWithShape="1">
+                    <a:blip r:embed="rId10" cstate="print">
+                      <a:extLst>
+                        <a:ext uri="{28A0092B-C50C-407E-A947-70E740481C1C}">
+                          <a14:useLocalDpi xmlns:a14="http://schemas.microsoft.com/office/drawing/2010/main" val="0"/>
+                        </a:ext>
+                      </a:extLst>
+                    </a:blip>
+                    <a:srcRect b="28911"/>
+                    <a:stretch/>
+                  </pic:blipFill>
+                  <pic:spPr bwMode="auto">
+                    <a:xfrm>
+                      <a:off x="0" y="0"/>
+                      <a:ext cx="4178206" cy="2228474"/>
+                    </a:xfrm>
+                    <a:prstGeom prst="rect">
+                      <a:avLst/>
+                    </a:prstGeom>
+                    <a:solidFill>
+                      <a:srgbClr val="FFFFFF">
+                        <a:shade val="85000"/>
+                      </a:srgbClr>
+                    </a:solidFill>
+                    <a:ln w="190500" cap="sq">
+                      <a:solidFill>
+                        <a:srgbClr val="FFFFFF"/>
+                      </a:solidFill>
+                      <a:miter lim="800000"/>
+                    </a:ln>
+                    <a:effectLst>
+                      <a:outerShdw blurRad="55000" dist="18000" dir="5400000" algn="tl" rotWithShape="0">
+                        <a:srgbClr val="000000">
+                          <a:alpha val="40000"/>
+                        </a:srgbClr>
+                      </a:outerShdw>
+                    </a:effectLst>
+                    <a:scene3d>
+                      <a:camera prst="orthographicFront"/>
+                      <a:lightRig rig="twoPt" dir="t">
+                        <a:rot lat="0" lon="0" rev="7200000"/>
+                      </a:lightRig>
+                    </a:scene3d>
+                    <a:sp3d>
+                      <a:bevelT w="25400" h="19050"/>
+                      <a:contourClr>
+                        <a:srgbClr val="FFFFFF"/>
+                      </a:contourClr>
+                    </a:sp3d>
+                    <a:extLst>
+                      <a:ext uri="{53640926-AAD7-44D8-BBD7-CCE9431645EC}">
+                        <a14:shadowObscured xmlns:a14="http://schemas.microsoft.com/office/drawing/2010/main"/>
+                      </a:ext>
+                    </a:extLst>
+                  </pic:spPr>
+                </pic:pic>
+              </a:graphicData>
+            </a:graphic>
+          </wp:inline>
+        </w:drawing>
+      </w:r>
+    </w:p>
+    <w:p>
+      <w:pPr>
+        <w:pStyle w:val="Informacindecontacto"/>
+        <w:jc w:val="both"/>
+        <w:rPr>
+          <w:rFonts w:ascii="Arial" w:hAnsi="Arial" w:cs="Arial"/>
+          <w:color w:val="000000" w:themeColor="text1"/>
+          <w:lang w:bidi="es-ES"/>
+        </w:rPr>
+      </w:pPr>
+    </w:p>
+    <w:p>
+      <w:pPr>
+        <w:pStyle w:val="Informacindecontacto"/>
+        <w:spacing w:line="360" w:lineRule="auto"/>
+        <w:jc w:val="both"/>
+        <w:rPr>
+          <w:rFonts w:ascii="Arial" w:hAnsi="Arial" w:cs="Arial"/>
+          <w:b/>
+          <w:color w:val="000000" w:themeColor="text1"/>
+          <w:lang w:bidi="es-ES"/>
+        </w:rPr>
+      </w:pPr>
+      <w:r>
+        <w:rPr>
+          <w:rFonts w:ascii="Arial" w:hAnsi="Arial" w:cs="Arial"/>
+          <w:b/>
+          <w:color w:val="000000" w:themeColor="text1"/>
+          <w:lang w:bidi="es-ES"/>
+        </w:rPr>
+        <w:t>Paso 2</w:t>
+      </w:r>
+    </w:p>
+    <w:p>
+      <w:pPr>
+        <w:pStyle w:val="Informacindecontacto"/>
+        <w:spacing w:line="360" w:lineRule="auto"/>
+        <w:jc w:val="both"/>
+        <w:rPr>
+          <w:rFonts w:ascii="Arial" w:hAnsi="Arial" w:cs="Arial"/>
+          <w:color w:val="000000" w:themeColor="text1"/>
+          <w:lang w:bidi="es-ES"/>
+        </w:rPr>
+      </w:pPr>
+      <w:r>
+        <w:rPr>
+          <w:noProof/>
+        </w:rPr>
+        <w:drawing>
+          <wp:anchor distT="0" distB="0" distL="114300" distR="114300" simplePos="0" relativeHeight="251660288" behindDoc="0" locked="0" layoutInCell="1" allowOverlap="1">
+            <wp:simplePos x="0" y="0"/>
+            <wp:positionH relativeFrom="margin">
+              <wp:posOffset>3817620</wp:posOffset>
+            </wp:positionH>
+            <wp:positionV relativeFrom="paragraph">
+              <wp:posOffset>13970</wp:posOffset>
+            </wp:positionV>
+            <wp:extent cx="1859280" cy="3112770"/>
+            <wp:effectExtent l="19050" t="0" r="26670" b="887730"/>
+            <wp:wrapSquare wrapText="bothSides"/>
+            <wp:docPr id="16" name="Imagen 16"/>
+            <wp:cNvGraphicFramePr>
+              <a:graphicFrameLocks xmlns:a="http://schemas.openxmlformats.org/drawingml/2006/main" noChangeAspect="1"/>
+            </wp:cNvGraphicFramePr>
+            <a:graphic xmlns:a="http://schemas.openxmlformats.org/drawingml/2006/main">
+              <a:graphicData uri="http://schemas.openxmlformats.org/drawingml/2006/picture">
+                <pic:pic xmlns:pic="http://schemas.openxmlformats.org/drawingml/2006/picture">
+                  <pic:nvPicPr>
+                    <pic:cNvPr id="0" name="Picture 5"/>
+                    <pic:cNvPicPr>
+                      <a:picLocks noChangeAspect="1" noChangeArrowheads="1"/>
+                    </pic:cNvPicPr>
+                  </pic:nvPicPr>
+                  <pic:blipFill>
+                    <a:blip r:embed="rId11" cstate="print">
+                      <a:extLst>
+                        <a:ext uri="{28A0092B-C50C-407E-A947-70E740481C1C}">
+                          <a14:useLocalDpi xmlns:a14="http://schemas.microsoft.com/office/drawing/2010/main" val="0"/>
+                        </a:ext>
+                      </a:extLst>
+                    </a:blip>
+                    <a:srcRect/>
+                    <a:stretch>
+                      <a:fillRect/>
+                    </a:stretch>
+                  </pic:blipFill>
+                  <pic:spPr bwMode="auto">
+                    <a:xfrm>
+                      <a:off x="0" y="0"/>
+                      <a:ext cx="1859280" cy="3112770"/>
+                    </a:xfrm>
+                    <a:prstGeom prst="roundRect">
+                      <a:avLst>
+                        <a:gd name="adj" fmla="val 8594"/>
+                      </a:avLst>
+                    </a:prstGeom>
+                    <a:solidFill>
+                      <a:srgbClr val="FFFFFF">
+                        <a:shade val="85000"/>
+                      </a:srgbClr>
+                    </a:solidFill>
+                    <a:ln>
+                      <a:noFill/>
+                    </a:ln>
+                    <a:effectLst>
+                      <a:reflection blurRad="12700" stA="38000" endPos="28000" dist="5000" dir="5400000" sy="-100000" algn="bl" rotWithShape="0"/>
+                    </a:effectLst>
+                  </pic:spPr>
+                </pic:pic>
+              </a:graphicData>
+            </a:graphic>
+            <wp14:sizeRelH relativeFrom="page">
+              <wp14:pctWidth>0</wp14:pctWidth>
+            </wp14:sizeRelH>
+            <wp14:sizeRelV relativeFrom="page">
+              <wp14:pctHeight>0</wp14:pctHeight>
+            </wp14:sizeRelV>
+          </wp:anchor>
+        </w:drawing>
+      </w:r>
+      <w:r>
+        <w:rPr>
+          <w:rFonts w:ascii="Arial" w:hAnsi="Arial" w:cs="Arial"/>
+          <w:color w:val="000000" w:themeColor="text1"/>
+          <w:lang w:bidi="es-ES"/>
+        </w:rPr>
+        <w:t>Ahora, mientras la luz parpadea, nos vamos a nuestro smartphone Android y seguimos la ruta Ajustes &gt; Bluetooth para asegurarnos que este está activado (también es posible activarlo deslizando la interfaz Pop Up superior) para desplegar los iconos y manteniendo pulsado sobre el símbolo del Bluetooth.</w:t>
+      </w:r>
+    </w:p>
+    <w:p>
+      <w:pPr>
+        <w:pStyle w:val="Informacindecontacto"/>
+        <w:spacing w:line="360" w:lineRule="auto"/>
+        <w:jc w:val="both"/>
+        <w:rPr>
+          <w:rFonts w:ascii="Arial" w:hAnsi="Arial" w:cs="Arial"/>
+          <w:b/>
+          <w:color w:val="000000" w:themeColor="text1"/>
+          <w:lang w:bidi="es-ES"/>
+        </w:rPr>
+      </w:pPr>
+    </w:p>
+    <w:p>
+      <w:pPr>
+        <w:pStyle w:val="Informacindecontacto"/>
+        <w:spacing w:line="360" w:lineRule="auto"/>
+        <w:jc w:val="both"/>
+        <w:rPr>
+          <w:rFonts w:ascii="Arial" w:hAnsi="Arial" w:cs="Arial"/>
+          <w:b/>
+          <w:color w:val="000000" w:themeColor="text1"/>
+          <w:lang w:bidi="es-ES"/>
+        </w:rPr>
+      </w:pPr>
+      <w:r>
+        <w:rPr>
+          <w:rFonts w:ascii="Arial" w:hAnsi="Arial" w:cs="Arial"/>
+          <w:b/>
+          <w:color w:val="000000" w:themeColor="text1"/>
+          <w:lang w:bidi="es-ES"/>
+        </w:rPr>
+        <w:t>Paso 3</w:t>
+      </w:r>
+    </w:p>
+    <w:p>
+      <w:pPr>
+        <w:pStyle w:val="Informacindecontacto"/>
+        <w:spacing w:line="360" w:lineRule="auto"/>
+        <w:jc w:val="both"/>
+        <w:rPr>
+          <w:rFonts w:ascii="Arial" w:hAnsi="Arial" w:cs="Arial"/>
+          <w:color w:val="000000" w:themeColor="text1"/>
+          <w:lang w:bidi="es-ES"/>
+        </w:rPr>
+      </w:pPr>
+      <w:r>
+        <w:rPr>
+          <w:rFonts w:ascii="Arial" w:hAnsi="Arial" w:cs="Arial"/>
+          <w:color w:val="000000" w:themeColor="text1"/>
+          <w:lang w:bidi="es-ES"/>
+        </w:rPr>
+        <w:t>Una vez tengamos el Bluetooth activado, le damos a la opción Buscar y esperamos a que encuentre el mando.</w:t>
+      </w:r>
+    </w:p>
+    <w:p>
+      <w:pPr>
+        <w:pStyle w:val="Informacindecontacto"/>
+        <w:spacing w:line="360" w:lineRule="auto"/>
+        <w:jc w:val="both"/>
+        <w:rPr>
+          <w:rFonts w:ascii="Arial" w:hAnsi="Arial" w:cs="Arial"/>
+          <w:color w:val="000000" w:themeColor="text1"/>
+          <w:lang w:bidi="es-ES"/>
+        </w:rPr>
+      </w:pPr>
+    </w:p>
+    <w:p>
+      <w:pPr>
+        <w:pStyle w:val="Informacindecontacto"/>
+        <w:spacing w:line="360" w:lineRule="auto"/>
+        <w:jc w:val="both"/>
+        <w:rPr>
+          <w:rFonts w:ascii="Arial" w:hAnsi="Arial" w:cs="Arial"/>
+          <w:b/>
+          <w:color w:val="000000" w:themeColor="text1"/>
+          <w:lang w:bidi="es-ES"/>
+        </w:rPr>
+      </w:pPr>
+      <w:r>
+        <w:rPr>
+          <w:rFonts w:ascii="Arial" w:hAnsi="Arial" w:cs="Arial"/>
+          <w:b/>
+          <w:color w:val="000000" w:themeColor="text1"/>
+          <w:lang w:bidi="es-ES"/>
+        </w:rPr>
+        <w:t>Paso 4</w:t>
+      </w:r>
+    </w:p>
+    <w:p>
+      <w:pPr>
+        <w:pStyle w:val="Informacindecontacto"/>
+        <w:spacing w:line="360" w:lineRule="auto"/>
+        <w:jc w:val="both"/>
+        <w:rPr>
+          <w:rFonts w:ascii="Arial" w:hAnsi="Arial" w:cs="Arial"/>
+          <w:color w:val="000000" w:themeColor="text1"/>
+          <w:lang w:bidi="es-ES"/>
+        </w:rPr>
+      </w:pPr>
+      <w:r>
+        <w:rPr>
+          <w:rFonts w:ascii="Arial" w:hAnsi="Arial" w:cs="Arial"/>
+          <w:color w:val="000000" w:themeColor="text1"/>
+          <w:lang w:bidi="es-ES"/>
+        </w:rPr>
+        <w:t xml:space="preserve">Cuando el móvil tenga el </w:t>
+      </w:r>
+      <w:proofErr w:type="spellStart"/>
+      <w:r>
+        <w:rPr>
+          <w:rFonts w:ascii="Arial" w:hAnsi="Arial" w:cs="Arial"/>
+          <w:color w:val="000000" w:themeColor="text1"/>
+          <w:lang w:bidi="es-ES"/>
+        </w:rPr>
+        <w:t>pad</w:t>
+      </w:r>
+      <w:proofErr w:type="spellEnd"/>
+      <w:r>
+        <w:rPr>
+          <w:rFonts w:ascii="Arial" w:hAnsi="Arial" w:cs="Arial"/>
+          <w:color w:val="000000" w:themeColor="text1"/>
+          <w:lang w:bidi="es-ES"/>
+        </w:rPr>
+        <w:t xml:space="preserve"> localizado, simplemente tenemos que pulsar en el dispositivo Wireless </w:t>
+      </w:r>
+      <w:proofErr w:type="spellStart"/>
+      <w:r>
+        <w:rPr>
+          <w:rFonts w:ascii="Arial" w:hAnsi="Arial" w:cs="Arial"/>
+          <w:color w:val="000000" w:themeColor="text1"/>
+          <w:lang w:bidi="es-ES"/>
+        </w:rPr>
+        <w:t>Controller</w:t>
+      </w:r>
+      <w:proofErr w:type="spellEnd"/>
+      <w:r>
+        <w:rPr>
+          <w:rFonts w:ascii="Arial" w:hAnsi="Arial" w:cs="Arial"/>
+          <w:color w:val="000000" w:themeColor="text1"/>
+          <w:lang w:bidi="es-ES"/>
+        </w:rPr>
+        <w:t xml:space="preserve"> que nos ha aparecido para conectarlo con el móvil.</w:t>
+      </w:r>
+    </w:p>
+    <w:p>
+      <w:pPr>
+        <w:pStyle w:val="Informacindecontacto"/>
+        <w:spacing w:line="360" w:lineRule="auto"/>
+        <w:jc w:val="both"/>
+        <w:rPr>
+          <w:rFonts w:ascii="Arial" w:hAnsi="Arial" w:cs="Arial"/>
+          <w:color w:val="000000" w:themeColor="text1"/>
+          <w:lang w:bidi="es-ES"/>
+        </w:rPr>
+      </w:pPr>
+      <w:r>
+        <w:rPr>
+          <w:rFonts w:ascii="Arial" w:hAnsi="Arial" w:cs="Arial"/>
+          <w:color w:val="000000" w:themeColor="text1"/>
+          <w:lang w:bidi="es-ES"/>
+        </w:rPr>
+        <w:t xml:space="preserve">Y ya está. Y para desconectarlo simplemente hay que apagar el Bluetooth en el smartphone. </w:t>
+      </w:r>
+    </w:p>
+    <w:p>
+      <w:pPr>
+        <w:pStyle w:val="Informacindecontacto"/>
+        <w:jc w:val="both"/>
+        <w:rPr>
+          <w:rFonts w:ascii="Arial" w:hAnsi="Arial" w:cs="Arial"/>
+          <w:color w:val="000000" w:themeColor="text1"/>
+          <w:lang w:bidi="es-ES"/>
+        </w:rPr>
+      </w:pPr>
+    </w:p>
+    <w:p>
+      <w:pPr>
+        <w:pStyle w:val="Informacindecontacto"/>
+        <w:jc w:val="both"/>
+        <w:rPr>
+          <w:rFonts w:ascii="Arial" w:hAnsi="Arial" w:cs="Arial"/>
+          <w:color w:val="000000" w:themeColor="text1"/>
+          <w:lang w:bidi="es-ES"/>
+        </w:rPr>
+      </w:pPr>
+    </w:p>
+    <w:p>
+      <w:pPr>
+        <w:pStyle w:val="Informacindecontacto"/>
+        <w:jc w:val="both"/>
+        <w:rPr>
+          <w:rFonts w:ascii="Arial" w:hAnsi="Arial" w:cs="Arial"/>
+          <w:color w:val="000000" w:themeColor="text1"/>
+          <w:lang w:bidi="es-ES"/>
+        </w:rPr>
+      </w:pPr>
+    </w:p>
+    <w:p>
+      <w:pPr>
+        <w:pStyle w:val="Informacindecontacto"/>
         <w:jc w:val="left"/>
         <w:rPr>
           <w:rFonts w:ascii="Arial" w:hAnsi="Arial" w:cs="Arial"/>
           <w:color w:val="000000" w:themeColor="text1"/>
-          <w:lang w:val="es-BO" w:bidi="es-ES"/>
+          <w:lang w:bidi="es-ES"/>
         </w:rPr>
       </w:pPr>
     </w:p>
@@ -581,24 +1467,15 @@
         <w:jc w:val="left"/>
         <w:rPr>
           <w:rFonts w:ascii="Arial" w:hAnsi="Arial" w:cs="Arial"/>
-          <w:b/>
-          <w:color w:val="000000" w:themeColor="text1"/>
-          <w:lang w:bidi="es-ES"/>
-        </w:rPr>
-      </w:pPr>
-      <w:r>
-        <w:rPr>
-          <w:rFonts w:ascii="Arial" w:hAnsi="Arial" w:cs="Arial"/>
-          <w:b/>
-          <w:color w:val="000000" w:themeColor="text1"/>
-          <w:lang w:bidi="es-ES"/>
-        </w:rPr>
-        <w:t>2. Aprendamos a manejar el control</w:t>
-      </w:r>
-    </w:p>
-    <w:p>
-      <w:pPr>
-        <w:pStyle w:val="Informacindecontacto"/>
+          <w:color w:val="000000" w:themeColor="text1"/>
+          <w:lang w:bidi="es-ES"/>
+        </w:rPr>
+      </w:pPr>
+    </w:p>
+    <w:p>
+      <w:pPr>
+        <w:pStyle w:val="Informacindecontacto"/>
+        <w:spacing w:line="360" w:lineRule="auto"/>
         <w:jc w:val="left"/>
         <w:rPr>
           <w:rFonts w:ascii="Arial" w:hAnsi="Arial" w:cs="Arial"/>
@@ -606,630 +1483,20 @@
           <w:lang w:bidi="es-ES"/>
         </w:rPr>
       </w:pPr>
-    </w:p>
-    <w:p>
-      <w:pPr>
-        <w:pStyle w:val="Informacindecontacto"/>
-        <w:jc w:val="both"/>
-        <w:rPr>
-          <w:rFonts w:ascii="Arial" w:hAnsi="Arial" w:cs="Arial"/>
-          <w:color w:val="000000" w:themeColor="text1"/>
-          <w:lang w:bidi="es-ES"/>
-        </w:rPr>
-      </w:pPr>
-      <w:r>
-        <w:rPr>
-          <w:rFonts w:ascii="Arial" w:hAnsi="Arial" w:cs="Arial"/>
-          <w:color w:val="000000" w:themeColor="text1"/>
-          <w:lang w:bidi="es-ES"/>
-        </w:rPr>
-        <w:t>La aplicación utiliza el control de Play</w:t>
-      </w:r>
-      <w:r>
-        <w:rPr>
-          <w:rFonts w:ascii="Arial" w:hAnsi="Arial" w:cs="Arial"/>
-          <w:color w:val="000000" w:themeColor="text1"/>
-          <w:lang w:bidi="es-ES"/>
-        </w:rPr>
-        <w:t>S</w:t>
-      </w:r>
-      <w:r>
-        <w:rPr>
-          <w:rFonts w:ascii="Arial" w:hAnsi="Arial" w:cs="Arial"/>
-          <w:color w:val="000000" w:themeColor="text1"/>
-          <w:lang w:bidi="es-ES"/>
-        </w:rPr>
-        <w:t>tation</w:t>
-      </w:r>
-      <w:r>
-        <w:rPr>
-          <w:rFonts w:ascii="Arial" w:hAnsi="Arial" w:cs="Arial"/>
-          <w:color w:val="000000" w:themeColor="text1"/>
-          <w:lang w:bidi="es-ES"/>
-        </w:rPr>
-        <w:t xml:space="preserve"> </w:t>
-      </w:r>
-      <w:r>
-        <w:rPr>
-          <w:rFonts w:ascii="Arial" w:hAnsi="Arial" w:cs="Arial"/>
-          <w:color w:val="000000" w:themeColor="text1"/>
-          <w:lang w:bidi="es-ES"/>
-        </w:rPr>
-        <w:t>4 con el fin de facilitar su funcionalidad</w:t>
-      </w:r>
-      <w:r>
-        <w:rPr>
-          <w:rFonts w:ascii="Arial" w:hAnsi="Arial" w:cs="Arial"/>
-          <w:color w:val="000000" w:themeColor="text1"/>
-          <w:lang w:bidi="es-ES"/>
-        </w:rPr>
-        <w:t xml:space="preserve">. </w:t>
-      </w:r>
-      <w:r>
-        <w:rPr>
-          <w:rFonts w:ascii="Arial" w:hAnsi="Arial" w:cs="Arial"/>
-          <w:color w:val="000000" w:themeColor="text1"/>
-          <w:lang w:bidi="es-ES"/>
-        </w:rPr>
-        <w:t>Por tanto</w:t>
-      </w:r>
-      <w:r>
-        <w:rPr>
-          <w:rFonts w:ascii="Arial" w:hAnsi="Arial" w:cs="Arial"/>
-          <w:color w:val="000000" w:themeColor="text1"/>
-          <w:lang w:bidi="es-ES"/>
-        </w:rPr>
-        <w:t>,</w:t>
-      </w:r>
-      <w:r>
-        <w:rPr>
-          <w:rFonts w:ascii="Arial" w:hAnsi="Arial" w:cs="Arial"/>
-          <w:color w:val="000000" w:themeColor="text1"/>
-          <w:lang w:bidi="es-ES"/>
-        </w:rPr>
-        <w:t xml:space="preserve"> lo primero que debe</w:t>
-      </w:r>
-      <w:r>
-        <w:rPr>
-          <w:rFonts w:ascii="Arial" w:hAnsi="Arial" w:cs="Arial"/>
-          <w:color w:val="000000" w:themeColor="text1"/>
-          <w:lang w:bidi="es-ES"/>
-        </w:rPr>
-        <w:t>s</w:t>
-      </w:r>
-      <w:r>
-        <w:rPr>
-          <w:rFonts w:ascii="Arial" w:hAnsi="Arial" w:cs="Arial"/>
-          <w:color w:val="000000" w:themeColor="text1"/>
-          <w:lang w:bidi="es-ES"/>
-        </w:rPr>
-        <w:t xml:space="preserve"> realizar es conectar el control en tu dispositivo móvil.</w:t>
-      </w:r>
-    </w:p>
-    <w:p>
-      <w:pPr>
-        <w:pStyle w:val="Informacindecontacto"/>
-        <w:jc w:val="both"/>
-        <w:rPr>
-          <w:rFonts w:ascii="Arial" w:hAnsi="Arial" w:cs="Arial"/>
-          <w:color w:val="000000" w:themeColor="text1"/>
-          <w:lang w:bidi="es-ES"/>
-        </w:rPr>
-      </w:pPr>
-    </w:p>
-    <w:p>
-      <w:pPr>
-        <w:pStyle w:val="Informacindecontacto"/>
-        <w:jc w:val="both"/>
-        <w:rPr>
-          <w:rFonts w:ascii="Arial" w:hAnsi="Arial" w:cs="Arial"/>
-          <w:b/>
-          <w:color w:val="000000" w:themeColor="text1"/>
-          <w:lang w:bidi="es-ES"/>
-        </w:rPr>
-      </w:pPr>
-      <w:r>
-        <w:rPr>
-          <w:rFonts w:ascii="Arial" w:hAnsi="Arial" w:cs="Arial"/>
-          <w:b/>
-          <w:color w:val="000000" w:themeColor="text1"/>
-          <w:lang w:bidi="es-ES"/>
-        </w:rPr>
-        <w:t>Paso 1</w:t>
-      </w:r>
-    </w:p>
-    <w:p>
-      <w:pPr>
-        <w:pStyle w:val="Informacindecontacto"/>
-        <w:jc w:val="both"/>
-        <w:rPr>
-          <w:rFonts w:ascii="Arial" w:hAnsi="Arial" w:cs="Arial"/>
-          <w:b/>
-          <w:color w:val="000000" w:themeColor="text1"/>
-          <w:lang w:bidi="es-ES"/>
-        </w:rPr>
-      </w:pPr>
-    </w:p>
-    <w:p>
-      <w:pPr>
-        <w:pStyle w:val="Informacindecontacto"/>
-        <w:jc w:val="both"/>
-        <w:rPr>
-          <w:rFonts w:ascii="Arial" w:hAnsi="Arial" w:cs="Arial"/>
-          <w:color w:val="000000" w:themeColor="text1"/>
-          <w:lang w:bidi="es-ES"/>
-        </w:rPr>
-      </w:pPr>
-      <w:r>
-        <w:rPr>
-          <w:rFonts w:ascii="Arial" w:hAnsi="Arial" w:cs="Arial"/>
-          <w:color w:val="000000" w:themeColor="text1"/>
-          <w:lang w:bidi="es-ES"/>
-        </w:rPr>
-        <w:t>P</w:t>
-      </w:r>
-      <w:r>
-        <w:rPr>
-          <w:rFonts w:ascii="Arial" w:hAnsi="Arial" w:cs="Arial"/>
-          <w:color w:val="000000" w:themeColor="text1"/>
-          <w:lang w:bidi="es-ES"/>
-        </w:rPr>
-        <w:t>ulsa</w:t>
-      </w:r>
-      <w:r>
-        <w:rPr>
-          <w:rFonts w:ascii="Arial" w:hAnsi="Arial" w:cs="Arial"/>
-          <w:color w:val="000000" w:themeColor="text1"/>
-          <w:lang w:bidi="es-ES"/>
-        </w:rPr>
-        <w:t>r</w:t>
-      </w:r>
-      <w:r>
-        <w:rPr>
-          <w:rFonts w:ascii="Arial" w:hAnsi="Arial" w:cs="Arial"/>
-          <w:color w:val="000000" w:themeColor="text1"/>
-          <w:lang w:bidi="es-ES"/>
-        </w:rPr>
-        <w:t xml:space="preserve"> y mantene</w:t>
-      </w:r>
-      <w:r>
-        <w:rPr>
-          <w:rFonts w:ascii="Arial" w:hAnsi="Arial" w:cs="Arial"/>
-          <w:color w:val="000000" w:themeColor="text1"/>
-          <w:lang w:bidi="es-ES"/>
-        </w:rPr>
-        <w:t>r</w:t>
-      </w:r>
-      <w:r>
-        <w:rPr>
-          <w:rFonts w:ascii="Arial" w:hAnsi="Arial" w:cs="Arial"/>
-          <w:color w:val="000000" w:themeColor="text1"/>
-          <w:lang w:bidi="es-ES"/>
-        </w:rPr>
-        <w:t xml:space="preserve"> apretados los botones </w:t>
-      </w:r>
-      <w:r>
-        <w:rPr>
-          <w:rFonts w:ascii="Arial" w:hAnsi="Arial" w:cs="Arial"/>
-          <w:color w:val="000000" w:themeColor="text1"/>
-          <w:lang w:bidi="es-ES"/>
-        </w:rPr>
-        <w:t>H (</w:t>
-      </w:r>
-      <w:r>
-        <w:rPr>
-          <w:rFonts w:ascii="Arial" w:hAnsi="Arial" w:cs="Arial"/>
-          <w:color w:val="000000" w:themeColor="text1"/>
-          <w:lang w:bidi="es-ES"/>
-        </w:rPr>
-        <w:t>PS</w:t>
-      </w:r>
-      <w:r>
-        <w:rPr>
-          <w:rFonts w:ascii="Arial" w:hAnsi="Arial" w:cs="Arial"/>
-          <w:color w:val="000000" w:themeColor="text1"/>
-          <w:lang w:bidi="es-ES"/>
-        </w:rPr>
-        <w:t>)</w:t>
-      </w:r>
-      <w:r>
-        <w:rPr>
-          <w:rFonts w:ascii="Arial" w:hAnsi="Arial" w:cs="Arial"/>
-          <w:color w:val="000000" w:themeColor="text1"/>
-          <w:lang w:bidi="es-ES"/>
-        </w:rPr>
-        <w:t xml:space="preserve"> y </w:t>
-      </w:r>
-      <w:r>
-        <w:rPr>
-          <w:rFonts w:ascii="Arial" w:hAnsi="Arial" w:cs="Arial"/>
-          <w:color w:val="000000" w:themeColor="text1"/>
-          <w:lang w:bidi="es-ES"/>
-        </w:rPr>
-        <w:t>B (</w:t>
-      </w:r>
-      <w:r>
-        <w:rPr>
-          <w:rFonts w:ascii="Arial" w:hAnsi="Arial" w:cs="Arial"/>
-          <w:color w:val="000000" w:themeColor="text1"/>
-          <w:lang w:bidi="es-ES"/>
-        </w:rPr>
-        <w:t>Share</w:t>
-      </w:r>
-      <w:r>
-        <w:rPr>
-          <w:rFonts w:ascii="Arial" w:hAnsi="Arial" w:cs="Arial"/>
-          <w:color w:val="000000" w:themeColor="text1"/>
-          <w:lang w:bidi="es-ES"/>
-        </w:rPr>
-        <w:t>)</w:t>
-      </w:r>
-      <w:r>
-        <w:rPr>
-          <w:rFonts w:ascii="Arial" w:hAnsi="Arial" w:cs="Arial"/>
-          <w:color w:val="000000" w:themeColor="text1"/>
-          <w:lang w:bidi="es-ES"/>
-        </w:rPr>
-        <w:t xml:space="preserve"> para activar el modo </w:t>
-      </w:r>
-      <w:r>
-        <w:rPr>
-          <w:rFonts w:ascii="Arial" w:hAnsi="Arial" w:cs="Arial"/>
-          <w:color w:val="000000" w:themeColor="text1"/>
-          <w:lang w:val="es-BO" w:bidi="es-ES"/>
-        </w:rPr>
-        <w:t>“</w:t>
-      </w:r>
-      <w:r>
-        <w:rPr>
-          <w:rFonts w:ascii="Arial" w:hAnsi="Arial" w:cs="Arial"/>
-          <w:color w:val="000000" w:themeColor="text1"/>
-          <w:lang w:bidi="es-ES"/>
-        </w:rPr>
-        <w:t>Emparejar</w:t>
-      </w:r>
-      <w:r>
-        <w:rPr>
-          <w:rFonts w:ascii="Arial" w:hAnsi="Arial" w:cs="Arial"/>
-          <w:color w:val="000000" w:themeColor="text1"/>
-          <w:lang w:bidi="es-ES"/>
-        </w:rPr>
-        <w:t>”</w:t>
-      </w:r>
-      <w:r>
-        <w:rPr>
-          <w:rFonts w:ascii="Arial" w:hAnsi="Arial" w:cs="Arial"/>
-          <w:color w:val="000000" w:themeColor="text1"/>
-          <w:lang w:bidi="es-ES"/>
-        </w:rPr>
-        <w:t xml:space="preserve">. La pista de que está en este modo nos da luz LED del mando. Si pulsamos el botón PS normalmente, el LED </w:t>
-      </w:r>
-      <w:r>
-        <w:rPr>
-          <w:rFonts w:ascii="Arial" w:hAnsi="Arial" w:cs="Arial"/>
-          <w:color w:val="000000" w:themeColor="text1"/>
-          <w:lang w:bidi="es-ES"/>
-        </w:rPr>
-        <w:t>parpadea</w:t>
-      </w:r>
-      <w:r>
-        <w:rPr>
-          <w:rFonts w:ascii="Arial" w:hAnsi="Arial" w:cs="Arial"/>
-          <w:color w:val="000000" w:themeColor="text1"/>
-          <w:lang w:bidi="es-ES"/>
-        </w:rPr>
-        <w:t xml:space="preserve"> despacio, pero en el modo </w:t>
-      </w:r>
-      <w:r>
-        <w:rPr>
-          <w:rFonts w:ascii="Arial" w:hAnsi="Arial" w:cs="Arial"/>
-          <w:color w:val="000000" w:themeColor="text1"/>
-          <w:lang w:val="es-BO" w:bidi="es-ES"/>
-        </w:rPr>
-        <w:t>“</w:t>
-      </w:r>
-      <w:r>
-        <w:rPr>
-          <w:rFonts w:ascii="Arial" w:hAnsi="Arial" w:cs="Arial"/>
-          <w:color w:val="000000" w:themeColor="text1"/>
-          <w:lang w:bidi="es-ES"/>
-        </w:rPr>
-        <w:t>Emparejar</w:t>
-      </w:r>
-      <w:r>
-        <w:rPr>
-          <w:rFonts w:ascii="Arial" w:hAnsi="Arial" w:cs="Arial"/>
-          <w:color w:val="000000" w:themeColor="text1"/>
-          <w:lang w:bidi="es-ES"/>
-        </w:rPr>
-        <w:t>”</w:t>
-      </w:r>
-      <w:r>
-        <w:rPr>
-          <w:rFonts w:ascii="Arial" w:hAnsi="Arial" w:cs="Arial"/>
-          <w:color w:val="000000" w:themeColor="text1"/>
-          <w:lang w:bidi="es-ES"/>
-        </w:rPr>
-        <w:t xml:space="preserve"> la luz LED parpadea de forma rápida e intermitente bajo una tonalidad blanca.</w:t>
-      </w:r>
-    </w:p>
-    <w:p>
-      <w:pPr>
-        <w:pStyle w:val="Informacindecontacto"/>
-        <w:jc w:val="both"/>
-        <w:rPr>
-          <w:rFonts w:ascii="Arial" w:hAnsi="Arial" w:cs="Arial"/>
-          <w:color w:val="000000" w:themeColor="text1"/>
-          <w:lang w:bidi="es-ES"/>
-        </w:rPr>
-      </w:pPr>
-    </w:p>
-    <w:p>
-      <w:pPr>
-        <w:pStyle w:val="Informacindecontacto"/>
-        <w:jc w:val="both"/>
-        <w:rPr>
-          <w:rFonts w:ascii="Arial" w:hAnsi="Arial" w:cs="Arial"/>
-          <w:b/>
-          <w:color w:val="000000" w:themeColor="text1"/>
-          <w:lang w:bidi="es-ES"/>
-        </w:rPr>
-      </w:pPr>
-      <w:r>
-        <w:rPr>
-          <w:rFonts w:ascii="Arial" w:hAnsi="Arial" w:cs="Arial"/>
-          <w:b/>
-          <w:color w:val="000000" w:themeColor="text1"/>
-          <w:lang w:bidi="es-ES"/>
-        </w:rPr>
-        <w:t>Paso 2</w:t>
-      </w:r>
-    </w:p>
-    <w:p>
-      <w:pPr>
-        <w:pStyle w:val="Informacindecontacto"/>
-        <w:jc w:val="both"/>
-        <w:rPr>
-          <w:rFonts w:ascii="Arial" w:hAnsi="Arial" w:cs="Arial"/>
-          <w:b/>
-          <w:color w:val="000000" w:themeColor="text1"/>
-          <w:lang w:bidi="es-ES"/>
-        </w:rPr>
-      </w:pPr>
-    </w:p>
-    <w:p>
-      <w:pPr>
-        <w:pStyle w:val="Informacindecontacto"/>
-        <w:jc w:val="both"/>
-        <w:rPr>
-          <w:rFonts w:ascii="Arial" w:hAnsi="Arial" w:cs="Arial"/>
-          <w:color w:val="000000" w:themeColor="text1"/>
-          <w:lang w:bidi="es-ES"/>
-        </w:rPr>
-      </w:pPr>
-      <w:r>
-        <w:rPr>
-          <w:rFonts w:ascii="Arial" w:hAnsi="Arial" w:cs="Arial"/>
-          <w:color w:val="000000" w:themeColor="text1"/>
-          <w:lang w:bidi="es-ES"/>
-        </w:rPr>
-        <w:t>Ahora, mientras la luz parpadea, nos vamos a nuestro smartphone Android y seguimos la ruta Ajustes &gt; Bluetooth para asegurarnos que este está activado (también es posible activarlo deslizando la interfaz Pop Up superior) para desplegar los iconos y manteniendo pulsado sobre el símbolo d</w:t>
-      </w:r>
-      <w:r>
-        <w:rPr>
-          <w:rFonts w:ascii="Arial" w:hAnsi="Arial" w:cs="Arial"/>
-          <w:color w:val="000000" w:themeColor="text1"/>
-          <w:lang w:bidi="es-ES"/>
-        </w:rPr>
-        <w:t>0</w:t>
-      </w:r>
-      <w:bookmarkStart w:id="0" w:name="_GoBack"/>
-      <w:bookmarkEnd w:id="0"/>
-      <w:r>
-        <w:rPr>
-          <w:rFonts w:ascii="Arial" w:hAnsi="Arial" w:cs="Arial"/>
-          <w:color w:val="000000" w:themeColor="text1"/>
-          <w:lang w:bidi="es-ES"/>
-        </w:rPr>
-        <w:t>el Bluetooth.</w:t>
-      </w:r>
-    </w:p>
-    <w:p>
-      <w:pPr>
-        <w:pStyle w:val="Informacindecontacto"/>
-        <w:jc w:val="both"/>
-        <w:rPr>
-          <w:rFonts w:ascii="Arial" w:hAnsi="Arial" w:cs="Arial"/>
-          <w:b/>
-          <w:color w:val="000000" w:themeColor="text1"/>
-          <w:lang w:bidi="es-ES"/>
-        </w:rPr>
-      </w:pPr>
-    </w:p>
-    <w:p>
-      <w:pPr>
-        <w:pStyle w:val="Informacindecontacto"/>
-        <w:jc w:val="both"/>
-        <w:rPr>
-          <w:rFonts w:ascii="Arial" w:hAnsi="Arial" w:cs="Arial"/>
-          <w:b/>
-          <w:color w:val="000000" w:themeColor="text1"/>
-          <w:lang w:bidi="es-ES"/>
-        </w:rPr>
-      </w:pPr>
-      <w:r>
-        <w:rPr>
-          <w:rFonts w:ascii="Arial" w:hAnsi="Arial" w:cs="Arial"/>
-          <w:b/>
-          <w:color w:val="000000" w:themeColor="text1"/>
-          <w:lang w:bidi="es-ES"/>
-        </w:rPr>
-        <w:t>Paso 3</w:t>
-      </w:r>
-    </w:p>
-    <w:p>
-      <w:pPr>
-        <w:pStyle w:val="Informacindecontacto"/>
-        <w:jc w:val="both"/>
-        <w:rPr>
-          <w:rFonts w:ascii="Arial" w:hAnsi="Arial" w:cs="Arial"/>
-          <w:b/>
-          <w:color w:val="000000" w:themeColor="text1"/>
-          <w:lang w:bidi="es-ES"/>
-        </w:rPr>
-      </w:pPr>
-    </w:p>
-    <w:p>
-      <w:pPr>
-        <w:pStyle w:val="Informacindecontacto"/>
-        <w:jc w:val="both"/>
-        <w:rPr>
-          <w:rFonts w:ascii="Arial" w:hAnsi="Arial" w:cs="Arial"/>
-          <w:color w:val="000000" w:themeColor="text1"/>
-          <w:lang w:bidi="es-ES"/>
-        </w:rPr>
-      </w:pPr>
-      <w:r>
-        <w:rPr>
-          <w:rFonts w:ascii="Arial" w:hAnsi="Arial" w:cs="Arial"/>
-          <w:color w:val="000000" w:themeColor="text1"/>
-          <w:lang w:bidi="es-ES"/>
-        </w:rPr>
-        <w:t>Una vez tengamos el Bluetooth activado, le damos a la opción Buscar y esperamos a que encuentre el mando.</w:t>
-      </w:r>
-    </w:p>
-    <w:p>
-      <w:pPr>
-        <w:pStyle w:val="Informacindecontacto"/>
-        <w:jc w:val="both"/>
-        <w:rPr>
-          <w:rFonts w:ascii="Arial" w:hAnsi="Arial" w:cs="Arial"/>
-          <w:color w:val="000000" w:themeColor="text1"/>
-          <w:lang w:bidi="es-ES"/>
-        </w:rPr>
-      </w:pPr>
-    </w:p>
-    <w:p>
-      <w:pPr>
-        <w:pStyle w:val="Informacindecontacto"/>
-        <w:jc w:val="both"/>
-        <w:rPr>
-          <w:rFonts w:ascii="Arial" w:hAnsi="Arial" w:cs="Arial"/>
-          <w:b/>
-          <w:color w:val="000000" w:themeColor="text1"/>
-          <w:lang w:bidi="es-ES"/>
-        </w:rPr>
-      </w:pPr>
-      <w:r>
-        <w:rPr>
-          <w:rFonts w:ascii="Arial" w:hAnsi="Arial" w:cs="Arial"/>
-          <w:b/>
-          <w:color w:val="000000" w:themeColor="text1"/>
-          <w:lang w:bidi="es-ES"/>
-        </w:rPr>
-        <w:t>Paso 4</w:t>
-      </w:r>
-    </w:p>
-    <w:p>
-      <w:pPr>
-        <w:pStyle w:val="Informacindecontacto"/>
-        <w:jc w:val="both"/>
-        <w:rPr>
-          <w:rFonts w:ascii="Arial" w:hAnsi="Arial" w:cs="Arial"/>
-          <w:b/>
-          <w:color w:val="000000" w:themeColor="text1"/>
-          <w:lang w:bidi="es-ES"/>
-        </w:rPr>
-      </w:pPr>
-    </w:p>
-    <w:p>
-      <w:pPr>
-        <w:pStyle w:val="Informacindecontacto"/>
-        <w:jc w:val="both"/>
-        <w:rPr>
-          <w:rFonts w:ascii="Arial" w:hAnsi="Arial" w:cs="Arial"/>
-          <w:color w:val="000000" w:themeColor="text1"/>
-          <w:lang w:bidi="es-ES"/>
-        </w:rPr>
-      </w:pPr>
-      <w:r>
-        <w:rPr>
-          <w:rFonts w:ascii="Arial" w:hAnsi="Arial" w:cs="Arial"/>
-          <w:color w:val="000000" w:themeColor="text1"/>
-          <w:lang w:bidi="es-ES"/>
-        </w:rPr>
-        <w:t xml:space="preserve">Cuando el móvil tenga el </w:t>
-      </w:r>
-      <w:proofErr w:type="spellStart"/>
-      <w:r>
-        <w:rPr>
-          <w:rFonts w:ascii="Arial" w:hAnsi="Arial" w:cs="Arial"/>
-          <w:color w:val="000000" w:themeColor="text1"/>
-          <w:lang w:bidi="es-ES"/>
-        </w:rPr>
-        <w:t>pad</w:t>
-      </w:r>
-      <w:proofErr w:type="spellEnd"/>
-      <w:r>
-        <w:rPr>
-          <w:rFonts w:ascii="Arial" w:hAnsi="Arial" w:cs="Arial"/>
-          <w:color w:val="000000" w:themeColor="text1"/>
-          <w:lang w:bidi="es-ES"/>
-        </w:rPr>
-        <w:t xml:space="preserve"> localizado, simplemente tenemos que pulsar en el dispositivo Wireless </w:t>
-      </w:r>
-      <w:proofErr w:type="spellStart"/>
-      <w:r>
-        <w:rPr>
-          <w:rFonts w:ascii="Arial" w:hAnsi="Arial" w:cs="Arial"/>
-          <w:color w:val="000000" w:themeColor="text1"/>
-          <w:lang w:bidi="es-ES"/>
-        </w:rPr>
-        <w:t>Controller</w:t>
-      </w:r>
-      <w:proofErr w:type="spellEnd"/>
-      <w:r>
-        <w:rPr>
-          <w:rFonts w:ascii="Arial" w:hAnsi="Arial" w:cs="Arial"/>
-          <w:color w:val="000000" w:themeColor="text1"/>
-          <w:lang w:bidi="es-ES"/>
-        </w:rPr>
-        <w:t xml:space="preserve"> que nos ha aparecido para conectarlo con el móvil.</w:t>
-      </w:r>
-    </w:p>
-    <w:p>
-      <w:pPr>
-        <w:pStyle w:val="Informacindecontacto"/>
-        <w:jc w:val="both"/>
-        <w:rPr>
-          <w:rFonts w:ascii="Arial" w:hAnsi="Arial" w:cs="Arial"/>
-          <w:color w:val="000000" w:themeColor="text1"/>
-          <w:lang w:bidi="es-ES"/>
-        </w:rPr>
-      </w:pPr>
-    </w:p>
-    <w:p>
-      <w:pPr>
-        <w:pStyle w:val="Informacindecontacto"/>
-        <w:jc w:val="both"/>
-        <w:rPr>
-          <w:rFonts w:ascii="Arial" w:hAnsi="Arial" w:cs="Arial"/>
-          <w:color w:val="000000" w:themeColor="text1"/>
-          <w:lang w:bidi="es-ES"/>
-        </w:rPr>
-      </w:pPr>
-      <w:r>
-        <w:rPr>
-          <w:rFonts w:ascii="Arial" w:hAnsi="Arial" w:cs="Arial"/>
-          <w:color w:val="000000" w:themeColor="text1"/>
-          <w:lang w:bidi="es-ES"/>
-        </w:rPr>
-        <w:t xml:space="preserve">Y ya está. Y para desconectarlo simplemente hay que apagar el Bluetooth en el smartphone. </w:t>
-      </w:r>
-    </w:p>
-    <w:p>
-      <w:pPr>
-        <w:pStyle w:val="Informacindecontacto"/>
+      <w:r>
+        <w:rPr>
+          <w:rFonts w:ascii="Arial" w:hAnsi="Arial" w:cs="Arial"/>
+          <w:color w:val="000000" w:themeColor="text1"/>
+          <w:lang w:bidi="es-ES"/>
+        </w:rPr>
+        <w:lastRenderedPageBreak/>
+        <w:t>La distribución del control es la siguiente, para una mejor compresión acerca de la tabla que se presentará a continuación:</w:t>
+      </w:r>
+    </w:p>
+    <w:p>
+      <w:pPr>
+        <w:pStyle w:val="Informacindecontacto"/>
+        <w:spacing w:line="360" w:lineRule="auto"/>
         <w:jc w:val="left"/>
         <w:rPr>
           <w:rFonts w:ascii="Arial" w:hAnsi="Arial" w:cs="Arial"/>
@@ -1251,7 +1518,6 @@
         <w:rPr>
           <w:noProof/>
         </w:rPr>
-        <w:lastRenderedPageBreak/>
         <w:drawing>
           <wp:inline distT="0" distB="0" distL="0" distR="0">
             <wp:extent cx="3123526" cy="2531419"/>
@@ -1270,7 +1536,7 @@
                     </pic:cNvPicPr>
                   </pic:nvPicPr>
                   <pic:blipFill>
-                    <a:blip r:embed="rId9">
+                    <a:blip r:embed="rId12">
                       <a:extLst>
                         <a:ext uri="{28A0092B-C50C-407E-A947-70E740481C1C}">
                           <a14:useLocalDpi xmlns:a14="http://schemas.microsoft.com/office/drawing/2010/main" val="0"/>
@@ -1333,7 +1599,7 @@
                     <pic:cNvPicPr/>
                   </pic:nvPicPr>
                   <pic:blipFill>
-                    <a:blip r:embed="rId10"/>
+                    <a:blip r:embed="rId13"/>
                     <a:stretch>
                       <a:fillRect/>
                     </a:stretch>
@@ -1368,6 +1634,7 @@
     <w:p>
       <w:pPr>
         <w:pStyle w:val="Informacindecontacto"/>
+        <w:spacing w:line="360" w:lineRule="auto"/>
         <w:jc w:val="both"/>
         <w:rPr>
           <w:noProof/>
@@ -1387,15 +1654,6 @@
         </w:rPr>
         <w:t xml:space="preserve"> </w:t>
       </w:r>
-    </w:p>
-    <w:p>
-      <w:pPr>
-        <w:pStyle w:val="Informacindecontacto"/>
-        <w:jc w:val="both"/>
-        <w:rPr>
-          <w:noProof/>
-        </w:rPr>
-      </w:pPr>
     </w:p>
     <w:p>
       <w:pPr>
@@ -1542,7 +1800,7 @@
                           <pic:cNvPicPr/>
                         </pic:nvPicPr>
                         <pic:blipFill rotWithShape="1">
-                          <a:blip r:embed="rId11"/>
+                          <a:blip r:embed="rId14"/>
                           <a:srcRect l="2834" r="9381" b="4983"/>
                           <a:stretch/>
                         </pic:blipFill>
@@ -1702,7 +1960,7 @@
                           <pic:cNvPicPr/>
                         </pic:nvPicPr>
                         <pic:blipFill>
-                          <a:blip r:embed="rId12"/>
+                          <a:blip r:embed="rId15"/>
                           <a:stretch>
                             <a:fillRect/>
                           </a:stretch>
@@ -1854,7 +2112,7 @@
                           <pic:cNvPicPr/>
                         </pic:nvPicPr>
                         <pic:blipFill>
-                          <a:blip r:embed="rId13"/>
+                          <a:blip r:embed="rId16"/>
                           <a:stretch>
                             <a:fillRect/>
                           </a:stretch>
@@ -1990,6 +2248,7 @@
               <w:rPr>
                 <w:noProof/>
               </w:rPr>
+              <w:lastRenderedPageBreak/>
               <w:drawing>
                 <wp:inline distT="0" distB="0" distL="0" distR="0" wp14:anchorId="69598F07" wp14:editId="110C2640">
                   <wp:extent cx="1127760" cy="731960"/>
@@ -2006,7 +2265,7 @@
                           <pic:cNvPicPr/>
                         </pic:nvPicPr>
                         <pic:blipFill>
-                          <a:blip r:embed="rId14"/>
+                          <a:blip r:embed="rId17"/>
                           <a:stretch>
                             <a:fillRect/>
                           </a:stretch>
@@ -2051,15 +2310,7 @@
                 <w:color w:val="000000" w:themeColor="text1"/>
                 <w:lang w:bidi="es-ES"/>
               </w:rPr>
-              <w:t xml:space="preserve">Cambiar figura </w:t>
-            </w:r>
-            <w:r>
-              <w:rPr>
-                <w:rFonts w:ascii="Arial" w:hAnsi="Arial" w:cs="Arial"/>
-                <w:color w:val="000000" w:themeColor="text1"/>
-                <w:lang w:bidi="es-ES"/>
-              </w:rPr>
-              <w:t>seleccionada con dirección a la derecha.</w:t>
+              <w:t>Cambiar figura seleccionada con dirección a la derecha.</w:t>
             </w:r>
           </w:p>
         </w:tc>
@@ -2091,7 +2342,6 @@
               <w:rPr>
                 <w:noProof/>
               </w:rPr>
-              <w:lastRenderedPageBreak/>
               <w:drawing>
                 <wp:inline distT="0" distB="0" distL="0" distR="0" wp14:anchorId="5F0E0FA4" wp14:editId="397AF087">
                   <wp:extent cx="908301" cy="614995"/>
@@ -2108,7 +2358,7 @@
                           <pic:cNvPicPr/>
                         </pic:nvPicPr>
                         <pic:blipFill>
-                          <a:blip r:embed="rId15"/>
+                          <a:blip r:embed="rId18"/>
                           <a:stretch>
                             <a:fillRect/>
                           </a:stretch>
@@ -2164,23 +2414,7 @@
                 <w:color w:val="000000" w:themeColor="text1"/>
                 <w:lang w:bidi="es-ES"/>
               </w:rPr>
-              <w:t xml:space="preserve">Cambiar figura seleccionada con dirección a la </w:t>
-            </w:r>
-            <w:r>
-              <w:rPr>
-                <w:rFonts w:ascii="Arial" w:hAnsi="Arial" w:cs="Arial"/>
-                <w:color w:val="000000" w:themeColor="text1"/>
-                <w:lang w:bidi="es-ES"/>
-              </w:rPr>
-              <w:t>izquierda</w:t>
-            </w:r>
-            <w:r>
-              <w:rPr>
-                <w:rFonts w:ascii="Arial" w:hAnsi="Arial" w:cs="Arial"/>
-                <w:color w:val="000000" w:themeColor="text1"/>
-                <w:lang w:bidi="es-ES"/>
-              </w:rPr>
-              <w:t>.</w:t>
+              <w:t>Cambiar figura seleccionada con dirección a la izquierda.</w:t>
             </w:r>
           </w:p>
         </w:tc>
@@ -2229,7 +2463,7 @@
                           <pic:cNvPicPr/>
                         </pic:nvPicPr>
                         <pic:blipFill>
-                          <a:blip r:embed="rId16"/>
+                          <a:blip r:embed="rId19"/>
                           <a:stretch>
                             <a:fillRect/>
                           </a:stretch>
@@ -2358,6 +2592,7 @@
     <w:p>
       <w:pPr>
         <w:pStyle w:val="Informacindecontacto"/>
+        <w:spacing w:line="360" w:lineRule="auto"/>
         <w:jc w:val="both"/>
         <w:rPr>
           <w:rFonts w:ascii="Arial" w:hAnsi="Arial" w:cs="Arial"/>
@@ -2377,6 +2612,7 @@
     <w:p>
       <w:pPr>
         <w:pStyle w:val="Informacindecontacto"/>
+        <w:spacing w:line="360" w:lineRule="auto"/>
         <w:jc w:val="left"/>
         <w:rPr>
           <w:rFonts w:ascii="Arial" w:hAnsi="Arial" w:cs="Arial"/>
@@ -2401,8 +2637,8 @@
         </w:rPr>
         <w:drawing>
           <wp:inline distT="114300" distB="114300" distL="114300" distR="114300" wp14:anchorId="31A7E4E8" wp14:editId="110572F3">
-            <wp:extent cx="3970020" cy="2034540"/>
-            <wp:effectExtent l="0" t="0" r="0" b="3810"/>
+            <wp:extent cx="5783580" cy="3322320"/>
+            <wp:effectExtent l="0" t="0" r="7620" b="0"/>
             <wp:docPr id="10" name="image25.jpg"/>
             <wp:cNvGraphicFramePr/>
             <a:graphic xmlns:a="http://schemas.openxmlformats.org/drawingml/2006/main">
@@ -2413,7 +2649,7 @@
                     <pic:cNvPicPr preferRelativeResize="0"/>
                   </pic:nvPicPr>
                   <pic:blipFill>
-                    <a:blip r:embed="rId17"/>
+                    <a:blip r:embed="rId20"/>
                     <a:srcRect/>
                     <a:stretch>
                       <a:fillRect/>
@@ -2422,7 +2658,7 @@
                   <pic:spPr>
                     <a:xfrm>
                       <a:off x="0" y="0"/>
-                      <a:ext cx="3970344" cy="2034706"/>
+                      <a:ext cx="5784080" cy="3322607"/>
                     </a:xfrm>
                     <a:prstGeom prst="rect">
                       <a:avLst/>
@@ -2451,6 +2687,7 @@
     <w:p>
       <w:pPr>
         <w:pStyle w:val="Informacindecontacto"/>
+        <w:spacing w:line="360" w:lineRule="auto"/>
         <w:jc w:val="both"/>
         <w:rPr>
           <w:rFonts w:ascii="Arial" w:hAnsi="Arial" w:cs="Arial"/>
@@ -2470,6 +2707,7 @@
     <w:p>
       <w:pPr>
         <w:pStyle w:val="Informacindecontacto"/>
+        <w:spacing w:line="360" w:lineRule="auto"/>
         <w:jc w:val="left"/>
         <w:rPr>
           <w:rFonts w:ascii="Arial" w:hAnsi="Arial" w:cs="Arial"/>
@@ -2489,13 +2727,22 @@
           <w:lang w:val="es-BO" w:bidi="es-ES"/>
         </w:rPr>
       </w:pPr>
+      <w:r>
+        <w:rPr>
+          <w:rFonts w:ascii="Arial" w:hAnsi="Arial" w:cs="Arial"/>
+          <w:b/>
+          <w:color w:val="000000" w:themeColor="text1"/>
+          <w:lang w:val="es-BO" w:bidi="es-ES"/>
+        </w:rPr>
+        <w:t xml:space="preserve">             </w:t>
+      </w:r>
       <w:r>
         <w:rPr>
           <w:noProof/>
         </w:rPr>
         <w:drawing>
           <wp:inline distT="0" distB="0" distL="0" distR="0">
-            <wp:extent cx="3970020" cy="2233136"/>
+            <wp:extent cx="3928531" cy="2209800"/>
             <wp:effectExtent l="0" t="0" r="0" b="0"/>
             <wp:docPr id="3" name="Imagen 3" descr="https://scontent.flim5-3.fna.fbcdn.net/v/t1.15752-9/35143328_818904594965956_4372653221341036544_n.png?_nc_cat=0&amp;oh=b09d1059b2d740486324f9a4eb2fc117&amp;oe=5BB98B85"/>
             <wp:cNvGraphicFramePr>
@@ -2511,7 +2758,7 @@
                     </pic:cNvPicPr>
                   </pic:nvPicPr>
                   <pic:blipFill>
-                    <a:blip r:embed="rId18" cstate="print">
+                    <a:blip r:embed="rId21" cstate="print">
                       <a:extLst>
                         <a:ext uri="{28A0092B-C50C-407E-A947-70E740481C1C}">
                           <a14:useLocalDpi xmlns:a14="http://schemas.microsoft.com/office/drawing/2010/main" val="0"/>
@@ -2526,7 +2773,7 @@
                   <pic:spPr bwMode="auto">
                     <a:xfrm>
                       <a:off x="0" y="0"/>
-                      <a:ext cx="3975708" cy="2236336"/>
+                      <a:ext cx="3979340" cy="2238380"/>
                     </a:xfrm>
                     <a:prstGeom prst="rect">
                       <a:avLst/>
@@ -2610,8 +2857,8 @@
         </w:rPr>
         <w:drawing>
           <wp:inline distT="0" distB="0" distL="0" distR="0">
-            <wp:extent cx="4122420" cy="2318430"/>
-            <wp:effectExtent l="0" t="0" r="0" b="5715"/>
+            <wp:extent cx="3861520" cy="2171700"/>
+            <wp:effectExtent l="0" t="0" r="5715" b="0"/>
             <wp:docPr id="20" name="Imagen 20" descr="https://scontent.fvvi1-1.fna.fbcdn.net/v/t1.15752-9/35078433_818884804967935_7110707070248157184_n.png?_nc_cat=0&amp;oh=4b0febd00ac76bbe5853e18c23f1e4e6&amp;oe=5BA773E8"/>
             <wp:cNvGraphicFramePr>
               <a:graphicFrameLocks xmlns:a="http://schemas.openxmlformats.org/drawingml/2006/main" noChangeAspect="1"/>
@@ -2626,7 +2873,7 @@
                     </pic:cNvPicPr>
                   </pic:nvPicPr>
                   <pic:blipFill>
-                    <a:blip r:embed="rId19" cstate="print">
+                    <a:blip r:embed="rId22" cstate="print">
                       <a:extLst>
                         <a:ext uri="{28A0092B-C50C-407E-A947-70E740481C1C}">
                           <a14:useLocalDpi xmlns:a14="http://schemas.microsoft.com/office/drawing/2010/main" val="0"/>
@@ -2641,7 +2888,7 @@
                   <pic:spPr bwMode="auto">
                     <a:xfrm>
                       <a:off x="0" y="0"/>
-                      <a:ext cx="4141763" cy="2329308"/>
+                      <a:ext cx="3912158" cy="2200179"/>
                     </a:xfrm>
                     <a:prstGeom prst="rect">
                       <a:avLst/>
@@ -2715,8 +2962,8 @@
         </w:rPr>
         <w:drawing>
           <wp:inline distT="0" distB="0" distL="0" distR="0">
-            <wp:extent cx="4446905" cy="2538092"/>
-            <wp:effectExtent l="0" t="0" r="0" b="0"/>
+            <wp:extent cx="3831663" cy="2186940"/>
+            <wp:effectExtent l="0" t="0" r="0" b="3810"/>
             <wp:docPr id="18" name="Imagen 18" descr="https://scontent.fvvi1-1.fna.fbcdn.net/v/t1.15752-9/34905487_818884884967927_6523292553612099584_n.png?_nc_cat=0&amp;oh=265cb9ee2bd6aea02e8dbf0785cc87d4&amp;oe=5B7E70E6"/>
             <wp:cNvGraphicFramePr>
               <a:graphicFrameLocks xmlns:a="http://schemas.openxmlformats.org/drawingml/2006/main" noChangeAspect="1"/>
@@ -2731,7 +2978,7 @@
                     </pic:cNvPicPr>
                   </pic:nvPicPr>
                   <pic:blipFill>
-                    <a:blip r:embed="rId20" cstate="print">
+                    <a:blip r:embed="rId23" cstate="print">
                       <a:extLst>
                         <a:ext uri="{28A0092B-C50C-407E-A947-70E740481C1C}">
                           <a14:useLocalDpi xmlns:a14="http://schemas.microsoft.com/office/drawing/2010/main" val="0"/>
@@ -2746,7 +2993,7 @@
                   <pic:spPr bwMode="auto">
                     <a:xfrm>
                       <a:off x="0" y="0"/>
-                      <a:ext cx="4488513" cy="2561840"/>
+                      <a:ext cx="3921452" cy="2238187"/>
                     </a:xfrm>
                     <a:prstGeom prst="rect">
                       <a:avLst/>
@@ -2762,6 +3009,8 @@
           </wp:inline>
         </w:drawing>
       </w:r>
+      <w:bookmarkStart w:id="0" w:name="_GoBack"/>
+      <w:bookmarkEnd w:id="0"/>
     </w:p>
     <w:p>
       <w:pPr>
@@ -2769,28 +3018,17 @@
         <w:jc w:val="left"/>
         <w:rPr>
           <w:rFonts w:ascii="Arial" w:hAnsi="Arial" w:cs="Arial"/>
-          <w:b/>
-          <w:color w:val="000000" w:themeColor="text1"/>
-          <w:lang w:bidi="es-ES"/>
-        </w:rPr>
-      </w:pPr>
-    </w:p>
-    <w:p>
-      <w:pPr>
-        <w:pStyle w:val="Informacindecontacto"/>
-        <w:jc w:val="left"/>
-        <w:rPr>
-          <w:rFonts w:ascii="Arial" w:hAnsi="Arial" w:cs="Arial"/>
-          <w:color w:val="000000" w:themeColor="text1"/>
-          <w:lang w:bidi="es-ES"/>
-        </w:rPr>
-      </w:pPr>
-      <w:r>
-        <w:rPr>
-          <w:rFonts w:ascii="Arial" w:hAnsi="Arial" w:cs="Arial"/>
-          <w:color w:val="000000" w:themeColor="text1"/>
-          <w:lang w:bidi="es-ES"/>
-        </w:rPr>
+          <w:color w:val="000000" w:themeColor="text1"/>
+          <w:lang w:bidi="es-ES"/>
+        </w:rPr>
+      </w:pPr>
+      <w:r>
+        <w:rPr>
+          <w:rFonts w:ascii="Arial" w:hAnsi="Arial" w:cs="Arial"/>
+          <w:color w:val="000000" w:themeColor="text1"/>
+          <w:lang w:bidi="es-ES"/>
+        </w:rPr>
+        <w:lastRenderedPageBreak/>
         <w:t>En la siguiente tabla podrás ver la funcionalidad de todos los botones.</w:t>
       </w:r>
     </w:p>
@@ -3046,7 +3284,6 @@
                 <w:color w:val="000000" w:themeColor="text1"/>
                 <w:lang w:bidi="es-ES"/>
               </w:rPr>
-              <w:lastRenderedPageBreak/>
               <w:t>Una ventana</w:t>
             </w:r>
           </w:p>
@@ -3124,7 +3361,6 @@
                 <w:color w:val="000000" w:themeColor="text1"/>
                 <w:lang w:bidi="es-ES"/>
               </w:rPr>
-              <w:lastRenderedPageBreak/>
               <w:t>Borrar objeto</w:t>
             </w:r>
           </w:p>
@@ -3496,7 +3732,7 @@
         </w:rPr>
         <w:t xml:space="preserve"> </w:t>
       </w:r>
-      <w:hyperlink r:id="rId21" w:history="1">
+      <w:hyperlink r:id="rId24" w:history="1">
         <w:r>
           <w:rPr>
             <w:rStyle w:val="Hipervnculo"/>
@@ -3550,10 +3786,10 @@
       </w:r>
     </w:p>
     <w:sectPr>
-      <w:headerReference w:type="even" r:id="rId22"/>
-      <w:headerReference w:type="default" r:id="rId23"/>
-      <w:footerReference w:type="default" r:id="rId24"/>
-      <w:headerReference w:type="first" r:id="rId25"/>
+      <w:headerReference w:type="even" r:id="rId25"/>
+      <w:headerReference w:type="default" r:id="rId26"/>
+      <w:footerReference w:type="default" r:id="rId27"/>
+      <w:headerReference w:type="first" r:id="rId28"/>
       <w:pgSz w:w="12240" w:h="15840" w:code="1"/>
       <w:pgMar w:top="1728" w:right="1800" w:bottom="1440" w:left="1800" w:header="720" w:footer="720" w:gutter="0"/>
       <w:pgNumType w:start="0"/>
@@ -6528,7 +6764,7 @@
 </file>
 
 <file path=customXml/itemProps1.xml><?xml version="1.0" encoding="utf-8"?>
-<ds:datastoreItem xmlns:ds="http://schemas.openxmlformats.org/officeDocument/2006/customXml" ds:itemID="{D416531A-FB3A-4CF3-86F9-725EBC5D4C40}">
+<ds:datastoreItem xmlns:ds="http://schemas.openxmlformats.org/officeDocument/2006/customXml" ds:itemID="{E72C7B2A-4143-47BD-B0DC-F6517AB3A491}">
   <ds:schemaRefs>
     <ds:schemaRef ds:uri="http://schemas.openxmlformats.org/officeDocument/2006/bibliography"/>
   </ds:schemaRefs>

</xml_diff>